<commit_message>
Selection sort added to the report
</commit_message>
<xml_diff>
--- a/G00438839.docx
+++ b/G00438839.docx
@@ -2439,14 +2439,46 @@
           <w:sz w:val="24"/>
           <w:szCs w:val="24"/>
         </w:rPr>
-        <w:t>Big Theta (Ω)</w:t>
-      </w:r>
-      <w:r>
-        <w:rPr>
-          <w:sz w:val="24"/>
-          <w:szCs w:val="24"/>
-        </w:rPr>
-        <w:t xml:space="preserve"> and Big Omega (Θ) notation</w:t>
+        <w:t>Big Theta (</w:t>
+      </w:r>
+      <w:r>
+        <w:rPr>
+          <w:i/>
+          <w:iCs/>
+          <w:sz w:val="24"/>
+          <w:szCs w:val="24"/>
+        </w:rPr>
+        <w:t>Θ</w:t>
+      </w:r>
+      <w:r>
+        <w:rPr>
+          <w:i/>
+          <w:iCs/>
+          <w:sz w:val="24"/>
+          <w:szCs w:val="24"/>
+        </w:rPr>
+        <w:t>)</w:t>
+      </w:r>
+      <w:r>
+        <w:rPr>
+          <w:sz w:val="24"/>
+          <w:szCs w:val="24"/>
+        </w:rPr>
+        <w:t xml:space="preserve"> and Big Omega (</w:t>
+      </w:r>
+      <w:r>
+        <w:rPr>
+          <w:sz w:val="24"/>
+          <w:szCs w:val="24"/>
+        </w:rPr>
+        <w:t>Ω</w:t>
+      </w:r>
+      <w:r>
+        <w:rPr>
+          <w:sz w:val="24"/>
+          <w:szCs w:val="24"/>
+        </w:rPr>
+        <w:t>) notation</w:t>
       </w:r>
       <w:r>
         <w:rPr>
@@ -4589,14 +4621,14 @@
           <w:sz w:val="24"/>
           <w:szCs w:val="24"/>
         </w:rPr>
-        <w:t xml:space="preserve">Bubble sort time and space complexity </w:t>
-      </w:r>
-      <w:r>
-        <w:rPr>
-          <w:sz w:val="24"/>
-          <w:szCs w:val="24"/>
-        </w:rPr>
-        <w:t>are</w:t>
+        <w:t xml:space="preserve">Bubble sort time complexity </w:t>
+      </w:r>
+      <w:r>
+        <w:rPr>
+          <w:sz w:val="24"/>
+          <w:szCs w:val="24"/>
+        </w:rPr>
+        <w:t>is</w:t>
       </w:r>
       <w:r>
         <w:rPr>
@@ -4639,7 +4671,21 @@
           <w:sz w:val="24"/>
           <w:szCs w:val="24"/>
         </w:rPr>
-        <w:t xml:space="preserve"> which makes it very inefficient for large data sets</w:t>
+        <w:t xml:space="preserve"> which makes it very inefficient</w:t>
+      </w:r>
+      <w:r>
+        <w:rPr>
+          <w:sz w:val="24"/>
+          <w:szCs w:val="24"/>
+        </w:rPr>
+        <w:t>, especially</w:t>
+      </w:r>
+      <w:r>
+        <w:rPr>
+          <w:sz w:val="24"/>
+          <w:szCs w:val="24"/>
+        </w:rPr>
+        <w:t xml:space="preserve"> for large data sets</w:t>
       </w:r>
       <w:r>
         <w:rPr>
@@ -5142,13 +5188,12 @@
               <w:bottom w:val="single" w:sz="4" w:space="0" w:color="auto"/>
               <w:right w:val="single" w:sz="4" w:space="0" w:color="auto"/>
             </w:tcBorders>
-            <w:shd w:val="clear" w:color="auto" w:fill="A5C9EB" w:themeFill="text2" w:themeFillTint="40"/>
+            <w:shd w:val="clear" w:color="auto" w:fill="F2F2F2" w:themeFill="background1" w:themeFillShade="F2"/>
             <w:vAlign w:val="center"/>
             <w:hideMark/>
           </w:tcPr>
           <w:p>
             <w:pPr>
-              <w:spacing w:after="0" w:line="240" w:lineRule="auto"/>
               <w:jc w:val="center"/>
               <w:rPr>
                 <w:sz w:val="24"/>
@@ -5257,7 +5302,7 @@
               <w:bottom w:val="single" w:sz="4" w:space="0" w:color="auto"/>
               <w:right w:val="single" w:sz="4" w:space="0" w:color="auto"/>
             </w:tcBorders>
-            <w:shd w:val="clear" w:color="auto" w:fill="A5C9EB" w:themeFill="text2" w:themeFillTint="40"/>
+            <w:shd w:val="clear" w:color="auto" w:fill="F2F2F2" w:themeFill="background1" w:themeFillShade="F2"/>
             <w:vAlign w:val="center"/>
             <w:hideMark/>
           </w:tcPr>
@@ -5697,7 +5742,6 @@
           </w:tcPr>
           <w:p>
             <w:pPr>
-              <w:spacing w:after="0" w:line="240" w:lineRule="auto"/>
               <w:jc w:val="center"/>
               <w:rPr>
                 <w:sz w:val="24"/>
@@ -5993,7 +6037,6 @@
           </w:tcPr>
           <w:p>
             <w:pPr>
-              <w:spacing w:after="0" w:line="240" w:lineRule="auto"/>
               <w:jc w:val="center"/>
               <w:rPr>
                 <w:sz w:val="24"/>
@@ -6078,7 +6121,7 @@
               <w:bottom w:val="single" w:sz="4" w:space="0" w:color="auto"/>
               <w:right w:val="single" w:sz="4" w:space="0" w:color="auto"/>
             </w:tcBorders>
-            <w:shd w:val="clear" w:color="auto" w:fill="A5C9EB" w:themeFill="text2" w:themeFillTint="40"/>
+            <w:shd w:val="clear" w:color="auto" w:fill="F2F2F2" w:themeFill="background1" w:themeFillShade="F2"/>
             <w:vAlign w:val="center"/>
             <w:hideMark/>
           </w:tcPr>
@@ -6192,7 +6235,7 @@
               <w:bottom w:val="single" w:sz="4" w:space="0" w:color="auto"/>
               <w:right w:val="single" w:sz="4" w:space="0" w:color="auto"/>
             </w:tcBorders>
-            <w:shd w:val="clear" w:color="auto" w:fill="A5C9EB" w:themeFill="text2" w:themeFillTint="40"/>
+            <w:shd w:val="clear" w:color="auto" w:fill="F2F2F2" w:themeFill="background1" w:themeFillShade="F2"/>
             <w:vAlign w:val="center"/>
             <w:hideMark/>
           </w:tcPr>
@@ -6289,7 +6332,6 @@
           </w:tcPr>
           <w:p>
             <w:pPr>
-              <w:spacing w:after="0" w:line="240" w:lineRule="auto"/>
               <w:jc w:val="center"/>
               <w:rPr>
                 <w:sz w:val="24"/>
@@ -6713,7 +6755,6 @@
           </w:tcPr>
           <w:p>
             <w:pPr>
-              <w:spacing w:after="0" w:line="240" w:lineRule="auto"/>
               <w:jc w:val="center"/>
               <w:rPr>
                 <w:sz w:val="24"/>
@@ -6926,7 +6967,6 @@
           </w:tcPr>
           <w:p>
             <w:pPr>
-              <w:spacing w:after="0" w:line="240" w:lineRule="auto"/>
               <w:jc w:val="center"/>
               <w:rPr>
                 <w:sz w:val="24"/>
@@ -7223,7 +7263,6 @@
           </w:tcPr>
           <w:p>
             <w:pPr>
-              <w:spacing w:after="0" w:line="240" w:lineRule="auto"/>
               <w:jc w:val="center"/>
               <w:rPr>
                 <w:sz w:val="24"/>
@@ -7520,7 +7559,6 @@
           </w:tcPr>
           <w:p>
             <w:pPr>
-              <w:spacing w:after="0" w:line="240" w:lineRule="auto"/>
               <w:jc w:val="center"/>
               <w:rPr>
                 <w:sz w:val="24"/>
@@ -7575,7 +7613,7 @@
               <w:bottom w:val="single" w:sz="4" w:space="0" w:color="auto"/>
               <w:right w:val="single" w:sz="4" w:space="0" w:color="auto"/>
             </w:tcBorders>
-            <w:shd w:val="clear" w:color="auto" w:fill="A5C9EB" w:themeFill="text2" w:themeFillTint="40"/>
+            <w:shd w:val="clear" w:color="auto" w:fill="F2F2F2" w:themeFill="background1" w:themeFillShade="F2"/>
             <w:vAlign w:val="center"/>
             <w:hideMark/>
           </w:tcPr>
@@ -7689,7 +7727,7 @@
               <w:bottom w:val="single" w:sz="4" w:space="0" w:color="auto"/>
               <w:right w:val="single" w:sz="4" w:space="0" w:color="auto"/>
             </w:tcBorders>
-            <w:shd w:val="clear" w:color="auto" w:fill="A5C9EB" w:themeFill="text2" w:themeFillTint="40"/>
+            <w:shd w:val="clear" w:color="auto" w:fill="F2F2F2" w:themeFill="background1" w:themeFillShade="F2"/>
             <w:vAlign w:val="center"/>
             <w:hideMark/>
           </w:tcPr>
@@ -7816,7 +7854,6 @@
           </w:tcPr>
           <w:p>
             <w:pPr>
-              <w:spacing w:after="0" w:line="240" w:lineRule="auto"/>
               <w:jc w:val="center"/>
               <w:rPr>
                 <w:sz w:val="24"/>
@@ -8115,7 +8152,7 @@
           <w:sz w:val="24"/>
           <w:szCs w:val="24"/>
         </w:rPr>
-        <w:t>At the end of this iteration all elements are sorted, but algorithm will run one more iteration to check</w:t>
+        <w:t>At the end of this iteration</w:t>
       </w:r>
       <w:r>
         <w:rPr>
@@ -8124,7 +8161,7 @@
           <w:sz w:val="24"/>
           <w:szCs w:val="24"/>
         </w:rPr>
-        <w:t xml:space="preserve"> that</w:t>
+        <w:t>,</w:t>
       </w:r>
       <w:r>
         <w:rPr>
@@ -8133,7 +8170,7 @@
           <w:sz w:val="24"/>
           <w:szCs w:val="24"/>
         </w:rPr>
-        <w:t xml:space="preserve"> all elements are in correct place</w:t>
+        <w:t xml:space="preserve"> all elements are sorted, but</w:t>
       </w:r>
       <w:r>
         <w:rPr>
@@ -8142,7 +8179,79 @@
           <w:sz w:val="24"/>
           <w:szCs w:val="24"/>
         </w:rPr>
-        <w:t xml:space="preserve"> before stopping</w:t>
+        <w:t xml:space="preserve"> before stopping,</w:t>
+      </w:r>
+      <w:r>
+        <w:rPr>
+          <w:i/>
+          <w:iCs/>
+          <w:sz w:val="24"/>
+          <w:szCs w:val="24"/>
+        </w:rPr>
+        <w:t xml:space="preserve"> </w:t>
+      </w:r>
+      <w:r>
+        <w:rPr>
+          <w:i/>
+          <w:iCs/>
+          <w:sz w:val="24"/>
+          <w:szCs w:val="24"/>
+        </w:rPr>
+        <w:t xml:space="preserve">the </w:t>
+      </w:r>
+      <w:r>
+        <w:rPr>
+          <w:i/>
+          <w:iCs/>
+          <w:sz w:val="24"/>
+          <w:szCs w:val="24"/>
+        </w:rPr>
+        <w:t xml:space="preserve">algorithm will run one more iteration to </w:t>
+      </w:r>
+      <w:r>
+        <w:rPr>
+          <w:i/>
+          <w:iCs/>
+          <w:sz w:val="24"/>
+          <w:szCs w:val="24"/>
+        </w:rPr>
+        <w:t>ensure</w:t>
+      </w:r>
+      <w:r>
+        <w:rPr>
+          <w:i/>
+          <w:iCs/>
+          <w:sz w:val="24"/>
+          <w:szCs w:val="24"/>
+        </w:rPr>
+        <w:t xml:space="preserve"> that</w:t>
+      </w:r>
+      <w:r>
+        <w:rPr>
+          <w:i/>
+          <w:iCs/>
+          <w:sz w:val="24"/>
+          <w:szCs w:val="24"/>
+        </w:rPr>
+        <w:t xml:space="preserve"> all elements are in </w:t>
+      </w:r>
+      <w:r>
+        <w:rPr>
+          <w:i/>
+          <w:iCs/>
+          <w:sz w:val="24"/>
+          <w:szCs w:val="24"/>
+        </w:rPr>
+        <w:t xml:space="preserve">the </w:t>
+      </w:r>
+      <w:r>
+        <w:rPr>
+          <w:i/>
+          <w:iCs/>
+          <w:sz w:val="24"/>
+          <w:szCs w:val="24"/>
+        </w:rPr>
+        <w:t>correct place</w:t>
       </w:r>
     </w:p>
     <w:tbl>
@@ -8181,7 +8290,6 @@
           </w:tcPr>
           <w:p>
             <w:pPr>
-              <w:spacing w:after="0" w:line="240" w:lineRule="auto"/>
               <w:jc w:val="center"/>
               <w:rPr>
                 <w:sz w:val="24"/>
@@ -8394,7 +8502,6 @@
           </w:tcPr>
           <w:p>
             <w:pPr>
-              <w:spacing w:after="0" w:line="240" w:lineRule="auto"/>
               <w:jc w:val="center"/>
               <w:rPr>
                 <w:sz w:val="24"/>
@@ -8691,7 +8798,6 @@
           </w:tcPr>
           <w:p>
             <w:pPr>
-              <w:spacing w:after="0" w:line="240" w:lineRule="auto"/>
               <w:jc w:val="center"/>
               <w:rPr>
                 <w:sz w:val="24"/>
@@ -8716,7 +8822,7 @@
               <w:bottom w:val="single" w:sz="4" w:space="0" w:color="auto"/>
               <w:right w:val="single" w:sz="4" w:space="0" w:color="auto"/>
             </w:tcBorders>
-            <w:shd w:val="clear" w:color="auto" w:fill="A5C9EB" w:themeFill="text2" w:themeFillTint="40"/>
+            <w:shd w:val="clear" w:color="auto" w:fill="F2F2F2" w:themeFill="background1" w:themeFillShade="F2"/>
             <w:vAlign w:val="center"/>
             <w:hideMark/>
           </w:tcPr>
@@ -8830,7 +8936,7 @@
               <w:bottom w:val="single" w:sz="4" w:space="0" w:color="auto"/>
               <w:right w:val="single" w:sz="4" w:space="0" w:color="auto"/>
             </w:tcBorders>
-            <w:shd w:val="clear" w:color="auto" w:fill="A5C9EB" w:themeFill="text2" w:themeFillTint="40"/>
+            <w:shd w:val="clear" w:color="auto" w:fill="F2F2F2" w:themeFill="background1" w:themeFillShade="F2"/>
             <w:vAlign w:val="center"/>
             <w:hideMark/>
           </w:tcPr>
@@ -8982,13 +9088,12 @@
               <w:bottom w:val="single" w:sz="4" w:space="0" w:color="auto"/>
               <w:right w:val="single" w:sz="4" w:space="0" w:color="auto"/>
             </w:tcBorders>
-            <w:shd w:val="clear" w:color="auto" w:fill="A5C9EB" w:themeFill="text2" w:themeFillTint="40"/>
+            <w:shd w:val="clear" w:color="auto" w:fill="B3E5A1" w:themeFill="accent6" w:themeFillTint="66"/>
             <w:vAlign w:val="center"/>
             <w:hideMark/>
           </w:tcPr>
           <w:p>
             <w:pPr>
-              <w:spacing w:after="0" w:line="240" w:lineRule="auto"/>
               <w:jc w:val="center"/>
               <w:rPr>
                 <w:sz w:val="24"/>
@@ -9013,7 +9118,7 @@
               <w:bottom w:val="single" w:sz="4" w:space="0" w:color="auto"/>
               <w:right w:val="single" w:sz="4" w:space="0" w:color="auto"/>
             </w:tcBorders>
-            <w:shd w:val="clear" w:color="auto" w:fill="A5C9EB" w:themeFill="text2" w:themeFillTint="40"/>
+            <w:shd w:val="clear" w:color="auto" w:fill="B3E5A1" w:themeFill="accent6" w:themeFillTint="66"/>
             <w:vAlign w:val="center"/>
             <w:hideMark/>
           </w:tcPr>
@@ -9043,7 +9148,7 @@
               <w:bottom w:val="single" w:sz="4" w:space="0" w:color="auto"/>
               <w:right w:val="single" w:sz="4" w:space="0" w:color="auto"/>
             </w:tcBorders>
-            <w:shd w:val="clear" w:color="auto" w:fill="A5C9EB" w:themeFill="text2" w:themeFillTint="40"/>
+            <w:shd w:val="clear" w:color="auto" w:fill="B3E5A1" w:themeFill="accent6" w:themeFillTint="66"/>
             <w:vAlign w:val="center"/>
             <w:hideMark/>
           </w:tcPr>
@@ -9157,9 +9262,596 @@
               <w:bottom w:val="single" w:sz="4" w:space="0" w:color="auto"/>
               <w:right w:val="single" w:sz="4" w:space="0" w:color="auto"/>
             </w:tcBorders>
+            <w:shd w:val="clear" w:color="auto" w:fill="B3E5A1" w:themeFill="accent6" w:themeFillTint="66"/>
+            <w:vAlign w:val="center"/>
+            <w:hideMark/>
+          </w:tcPr>
+          <w:p>
+            <w:pPr>
+              <w:jc w:val="center"/>
+              <w:rPr>
+                <w:sz w:val="24"/>
+                <w:szCs w:val="24"/>
+              </w:rPr>
+            </w:pPr>
+            <w:r>
+              <w:rPr>
+                <w:sz w:val="24"/>
+                <w:szCs w:val="24"/>
+              </w:rPr>
+              <w:t>8</w:t>
+            </w:r>
+          </w:p>
+        </w:tc>
+        <w:tc>
+          <w:tcPr>
+            <w:tcW w:w="475" w:type="dxa"/>
+            <w:tcBorders>
+              <w:top w:val="single" w:sz="4" w:space="0" w:color="auto"/>
+              <w:left w:val="single" w:sz="4" w:space="0" w:color="auto"/>
+              <w:bottom w:val="single" w:sz="4" w:space="0" w:color="auto"/>
+              <w:right w:val="single" w:sz="4" w:space="0" w:color="auto"/>
+            </w:tcBorders>
+            <w:shd w:val="clear" w:color="auto" w:fill="B3E5A1" w:themeFill="accent6" w:themeFillTint="66"/>
+            <w:vAlign w:val="center"/>
+            <w:hideMark/>
+          </w:tcPr>
+          <w:p>
+            <w:pPr>
+              <w:jc w:val="center"/>
+              <w:rPr>
+                <w:sz w:val="24"/>
+                <w:szCs w:val="24"/>
+              </w:rPr>
+            </w:pPr>
+            <w:r>
+              <w:rPr>
+                <w:sz w:val="24"/>
+                <w:szCs w:val="24"/>
+              </w:rPr>
+              <w:t>8</w:t>
+            </w:r>
+          </w:p>
+        </w:tc>
+        <w:tc>
+          <w:tcPr>
+            <w:tcW w:w="475" w:type="dxa"/>
+            <w:tcBorders>
+              <w:top w:val="single" w:sz="4" w:space="0" w:color="auto"/>
+              <w:left w:val="single" w:sz="4" w:space="0" w:color="auto"/>
+              <w:bottom w:val="single" w:sz="4" w:space="0" w:color="auto"/>
+              <w:right w:val="single" w:sz="4" w:space="0" w:color="auto"/>
+            </w:tcBorders>
+            <w:shd w:val="clear" w:color="auto" w:fill="B3E5A1" w:themeFill="accent6" w:themeFillTint="66"/>
+            <w:vAlign w:val="center"/>
+            <w:hideMark/>
+          </w:tcPr>
+          <w:p>
+            <w:pPr>
+              <w:jc w:val="center"/>
+              <w:rPr>
+                <w:sz w:val="24"/>
+                <w:szCs w:val="24"/>
+              </w:rPr>
+            </w:pPr>
+            <w:r>
+              <w:rPr>
+                <w:sz w:val="24"/>
+                <w:szCs w:val="24"/>
+              </w:rPr>
+              <w:t>9</w:t>
+            </w:r>
+          </w:p>
+        </w:tc>
+      </w:tr>
+    </w:tbl>
+    <w:p>
+      <w:pPr>
+        <w:jc w:val="center"/>
+        <w:rPr>
+          <w:sz w:val="24"/>
+          <w:szCs w:val="24"/>
+        </w:rPr>
+      </w:pPr>
+    </w:p>
+    <w:p>
+      <w:pPr>
+        <w:rPr>
+          <w:sz w:val="24"/>
+          <w:szCs w:val="24"/>
+        </w:rPr>
+      </w:pPr>
+    </w:p>
+    <w:p>
+      <w:pPr>
+        <w:pStyle w:val="Heading2"/>
+      </w:pPr>
+      <w:bookmarkStart w:id="7" w:name="_Toc165064878"/>
+      <w:r>
+        <w:t>Selection Sort</w:t>
+      </w:r>
+      <w:bookmarkEnd w:id="7"/>
+    </w:p>
+    <w:p>
+      <w:pPr>
+        <w:rPr>
+          <w:sz w:val="24"/>
+          <w:szCs w:val="24"/>
+        </w:rPr>
+      </w:pPr>
+      <w:r>
+        <w:rPr>
+          <w:sz w:val="24"/>
+          <w:szCs w:val="24"/>
+        </w:rPr>
+        <w:t>Yet another simple and straightforward sorting algorithm, selection sort starts with the first element of the unsorted portion of the array, compares it to every other element</w:t>
+      </w:r>
+      <w:r>
+        <w:rPr>
+          <w:sz w:val="24"/>
+          <w:szCs w:val="24"/>
+        </w:rPr>
+        <w:t>,</w:t>
+      </w:r>
+      <w:r>
+        <w:rPr>
+          <w:sz w:val="24"/>
+          <w:szCs w:val="24"/>
+        </w:rPr>
+        <w:t xml:space="preserve"> and then, </w:t>
+      </w:r>
+      <w:r>
+        <w:rPr>
+          <w:sz w:val="24"/>
+          <w:szCs w:val="24"/>
+        </w:rPr>
+        <w:t>at the end of each iteration,</w:t>
+      </w:r>
+      <w:r>
+        <w:rPr>
+          <w:sz w:val="24"/>
+          <w:szCs w:val="24"/>
+        </w:rPr>
+        <w:t xml:space="preserve"> swaps it if a smaller</w:t>
+      </w:r>
+      <w:r>
+        <w:rPr>
+          <w:sz w:val="24"/>
+          <w:szCs w:val="24"/>
+        </w:rPr>
+        <w:t xml:space="preserve"> (</w:t>
+      </w:r>
+      <w:r>
+        <w:rPr>
+          <w:sz w:val="24"/>
+          <w:szCs w:val="24"/>
+        </w:rPr>
+        <w:t>or</w:t>
+      </w:r>
+      <w:r>
+        <w:rPr>
+          <w:sz w:val="24"/>
+          <w:szCs w:val="24"/>
+        </w:rPr>
+        <w:t xml:space="preserve"> a</w:t>
+      </w:r>
+      <w:r>
+        <w:rPr>
+          <w:sz w:val="24"/>
+          <w:szCs w:val="24"/>
+        </w:rPr>
+        <w:t xml:space="preserve"> larger) element is found. </w:t>
+      </w:r>
+      <w:r>
+        <w:rPr>
+          <w:sz w:val="24"/>
+          <w:szCs w:val="24"/>
+        </w:rPr>
+        <w:t xml:space="preserve">This </w:t>
+      </w:r>
+      <w:r>
+        <w:rPr>
+          <w:sz w:val="24"/>
+          <w:szCs w:val="24"/>
+        </w:rPr>
+        <w:t>repeats</w:t>
+      </w:r>
+      <w:r>
+        <w:rPr>
+          <w:sz w:val="24"/>
+          <w:szCs w:val="24"/>
+        </w:rPr>
+        <w:t xml:space="preserve"> for the</w:t>
+      </w:r>
+      <w:r>
+        <w:rPr>
+          <w:sz w:val="24"/>
+          <w:szCs w:val="24"/>
+        </w:rPr>
+        <w:t xml:space="preserve"> remaining</w:t>
+      </w:r>
+      <w:r>
+        <w:rPr>
+          <w:sz w:val="24"/>
+          <w:szCs w:val="24"/>
+        </w:rPr>
+        <w:t xml:space="preserve"> unsorted portion until</w:t>
+      </w:r>
+      <w:r>
+        <w:rPr>
+          <w:sz w:val="24"/>
+          <w:szCs w:val="24"/>
+        </w:rPr>
+        <w:t xml:space="preserve"> the</w:t>
+      </w:r>
+      <w:r>
+        <w:rPr>
+          <w:sz w:val="24"/>
+          <w:szCs w:val="24"/>
+        </w:rPr>
+        <w:t xml:space="preserve"> entire</w:t>
+      </w:r>
+      <w:r>
+        <w:rPr>
+          <w:sz w:val="24"/>
+          <w:szCs w:val="24"/>
+        </w:rPr>
+        <w:t xml:space="preserve"> array is sorted.</w:t>
+      </w:r>
+    </w:p>
+    <w:p>
+      <w:pPr>
+        <w:rPr>
+          <w:sz w:val="24"/>
+          <w:szCs w:val="24"/>
+        </w:rPr>
+      </w:pPr>
+      <w:r>
+        <w:rPr>
+          <w:sz w:val="24"/>
+          <w:szCs w:val="24"/>
+        </w:rPr>
+        <w:t xml:space="preserve">Selection sort is in-place sorting algorithm </w:t>
+      </w:r>
+      <w:r>
+        <w:rPr>
+          <w:sz w:val="24"/>
+          <w:szCs w:val="24"/>
+        </w:rPr>
+        <w:t xml:space="preserve">but is not stable, meaning that after sorting is completed </w:t>
+      </w:r>
+      <w:r>
+        <w:rPr>
+          <w:sz w:val="24"/>
+          <w:szCs w:val="24"/>
+        </w:rPr>
+        <w:t>items</w:t>
+      </w:r>
+      <w:r>
+        <w:rPr>
+          <w:sz w:val="24"/>
+          <w:szCs w:val="24"/>
+        </w:rPr>
+        <w:t xml:space="preserve"> w</w:t>
+      </w:r>
+      <w:r>
+        <w:rPr>
+          <w:sz w:val="24"/>
+          <w:szCs w:val="24"/>
+        </w:rPr>
+        <w:t>ith equal keys</w:t>
+      </w:r>
+      <w:r>
+        <w:rPr>
+          <w:sz w:val="24"/>
+          <w:szCs w:val="24"/>
+        </w:rPr>
+        <w:t xml:space="preserve"> may not preserve their relative order.</w:t>
+      </w:r>
+    </w:p>
+    <w:p>
+      <w:pPr>
+        <w:rPr>
+          <w:sz w:val="24"/>
+          <w:szCs w:val="24"/>
+        </w:rPr>
+      </w:pPr>
+      <w:r>
+        <w:rPr>
+          <w:sz w:val="24"/>
+          <w:szCs w:val="24"/>
+        </w:rPr>
+        <w:t>Similar to</w:t>
+      </w:r>
+      <w:r>
+        <w:rPr>
+          <w:sz w:val="24"/>
+          <w:szCs w:val="24"/>
+        </w:rPr>
+        <w:t xml:space="preserve"> the bubble sort, selection sort has the quadratic time complexity</w:t>
+      </w:r>
+      <w:r>
+        <w:rPr>
+          <w:sz w:val="24"/>
+          <w:szCs w:val="24"/>
+        </w:rPr>
+        <w:t>,</w:t>
+      </w:r>
+      <w:r>
+        <w:rPr>
+          <w:sz w:val="24"/>
+          <w:szCs w:val="24"/>
+        </w:rPr>
+        <w:t xml:space="preserve"> O(n</w:t>
+      </w:r>
+      <w:r>
+        <w:rPr>
+          <w:sz w:val="24"/>
+          <w:szCs w:val="24"/>
+          <w:vertAlign w:val="superscript"/>
+        </w:rPr>
+        <w:t>2</w:t>
+      </w:r>
+      <w:r>
+        <w:rPr>
+          <w:sz w:val="24"/>
+          <w:szCs w:val="24"/>
+        </w:rPr>
+        <w:t>)</w:t>
+      </w:r>
+      <w:r>
+        <w:rPr>
+          <w:sz w:val="24"/>
+          <w:szCs w:val="24"/>
+        </w:rPr>
+        <w:t>,</w:t>
+      </w:r>
+      <w:r>
+        <w:rPr>
+          <w:sz w:val="24"/>
+          <w:szCs w:val="24"/>
+        </w:rPr>
+        <w:t xml:space="preserve"> for worst and average case</w:t>
+      </w:r>
+      <w:r>
+        <w:rPr>
+          <w:sz w:val="24"/>
+          <w:szCs w:val="24"/>
+        </w:rPr>
+        <w:t xml:space="preserve"> as there are two nested loops</w:t>
+      </w:r>
+      <w:r>
+        <w:rPr>
+          <w:sz w:val="24"/>
+          <w:szCs w:val="24"/>
+        </w:rPr>
+        <w:t>, making it inefficient for large datasets</w:t>
+      </w:r>
+      <w:r>
+        <w:rPr>
+          <w:sz w:val="24"/>
+          <w:szCs w:val="24"/>
+        </w:rPr>
+        <w:t>.</w:t>
+      </w:r>
+      <w:r>
+        <w:rPr>
+          <w:sz w:val="24"/>
+          <w:szCs w:val="24"/>
+        </w:rPr>
+        <w:t xml:space="preserve"> </w:t>
+      </w:r>
+      <w:r>
+        <w:rPr>
+          <w:sz w:val="24"/>
+          <w:szCs w:val="24"/>
+        </w:rPr>
+        <w:t>Interestingly</w:t>
+      </w:r>
+      <w:r>
+        <w:rPr>
+          <w:sz w:val="24"/>
+          <w:szCs w:val="24"/>
+        </w:rPr>
+        <w:t>, if array is already sorted</w:t>
+      </w:r>
+      <w:r>
+        <w:rPr>
+          <w:sz w:val="24"/>
+          <w:szCs w:val="24"/>
+        </w:rPr>
+        <w:t xml:space="preserve">, algorithm still needs to go over entire array to find smallest (or largest) element which makes its best case scenario quadratic </w:t>
+      </w:r>
+      <w:r>
+        <w:rPr>
+          <w:sz w:val="24"/>
+          <w:szCs w:val="24"/>
+        </w:rPr>
+        <w:t xml:space="preserve">        </w:t>
+      </w:r>
+      <w:r>
+        <w:rPr>
+          <w:sz w:val="24"/>
+          <w:szCs w:val="24"/>
+        </w:rPr>
+        <w:t>Ω(n</w:t>
+      </w:r>
+      <w:r>
+        <w:rPr>
+          <w:sz w:val="24"/>
+          <w:szCs w:val="24"/>
+          <w:vertAlign w:val="superscript"/>
+        </w:rPr>
+        <w:t>2</w:t>
+      </w:r>
+      <w:r>
+        <w:rPr>
+          <w:sz w:val="24"/>
+          <w:szCs w:val="24"/>
+        </w:rPr>
+        <w:t>)</w:t>
+      </w:r>
+      <w:r>
+        <w:rPr>
+          <w:sz w:val="24"/>
+          <w:szCs w:val="24"/>
+        </w:rPr>
+        <w:t xml:space="preserve"> a</w:t>
+      </w:r>
+      <w:r>
+        <w:rPr>
+          <w:sz w:val="24"/>
+          <w:szCs w:val="24"/>
+        </w:rPr>
+        <w:t>s well.</w:t>
+      </w:r>
+      <w:r>
+        <w:rPr>
+          <w:sz w:val="24"/>
+          <w:szCs w:val="24"/>
+        </w:rPr>
+        <w:t xml:space="preserve"> Due to its </w:t>
+      </w:r>
+      <w:r>
+        <w:rPr>
+          <w:sz w:val="24"/>
+          <w:szCs w:val="24"/>
+        </w:rPr>
+        <w:t>in-place sorting nature, space complexity is constant - O(n).</w:t>
+      </w:r>
+    </w:p>
+    <w:p>
+      <w:pPr>
+        <w:rPr>
+          <w:sz w:val="24"/>
+          <w:szCs w:val="24"/>
+        </w:rPr>
+      </w:pPr>
+      <w:r>
+        <w:rPr>
+          <w:sz w:val="24"/>
+          <w:szCs w:val="24"/>
+        </w:rPr>
+        <w:t>Demonstration of Selection Sort in operation:</w:t>
+      </w:r>
+    </w:p>
+    <w:p>
+      <w:pPr>
+        <w:spacing w:after="0"/>
+        <w:jc w:val="center"/>
+        <w:rPr>
+          <w:b/>
+          <w:bCs/>
+          <w:i/>
+          <w:iCs/>
+          <w:sz w:val="24"/>
+          <w:szCs w:val="24"/>
+        </w:rPr>
+      </w:pPr>
+      <w:r>
+        <w:rPr>
+          <w:b/>
+          <w:bCs/>
+          <w:i/>
+          <w:iCs/>
+          <w:sz w:val="24"/>
+          <w:szCs w:val="24"/>
+        </w:rPr>
+        <w:t>First iteration</w:t>
+      </w:r>
+    </w:p>
+    <w:p>
+      <w:pPr>
+        <w:jc w:val="center"/>
+        <w:rPr>
+          <w:i/>
+          <w:iCs/>
+          <w:sz w:val="24"/>
+          <w:szCs w:val="24"/>
+        </w:rPr>
+      </w:pPr>
+      <w:r>
+        <w:rPr>
+          <w:i/>
+          <w:iCs/>
+          <w:sz w:val="24"/>
+          <w:szCs w:val="24"/>
+        </w:rPr>
+        <w:t>Set the first element as the smallest one and compare it with every other element</w:t>
+      </w:r>
+    </w:p>
+    <w:tbl>
+      <w:tblPr>
+        <w:tblStyle w:val="TableGrid"/>
+        <w:tblpPr w:leftFromText="180" w:rightFromText="180" w:vertAnchor="text" w:tblpXSpec="center" w:tblpY="1"/>
+        <w:tblOverlap w:val="never"/>
+        <w:tblW w:w="0" w:type="auto"/>
+        <w:shd w:val="clear" w:color="auto" w:fill="A5C9EB" w:themeFill="text2" w:themeFillTint="40"/>
+        <w:tblLook w:val="04A0" w:firstRow="1" w:lastRow="0" w:firstColumn="1" w:lastColumn="0" w:noHBand="0" w:noVBand="1"/>
+      </w:tblPr>
+      <w:tblGrid>
+        <w:gridCol w:w="475"/>
+        <w:gridCol w:w="475"/>
+        <w:gridCol w:w="475"/>
+        <w:gridCol w:w="475"/>
+        <w:gridCol w:w="475"/>
+        <w:gridCol w:w="475"/>
+      </w:tblGrid>
+      <w:tr>
+        <w:trPr>
+          <w:trHeight w:val="405"/>
+        </w:trPr>
+        <w:tc>
+          <w:tcPr>
+            <w:tcW w:w="475" w:type="dxa"/>
+            <w:shd w:val="clear" w:color="auto" w:fill="B3E5A1" w:themeFill="accent6" w:themeFillTint="66"/>
+            <w:vAlign w:val="center"/>
+          </w:tcPr>
+          <w:p>
+            <w:pPr>
+              <w:jc w:val="center"/>
+              <w:rPr>
+                <w:sz w:val="24"/>
+                <w:szCs w:val="24"/>
+              </w:rPr>
+            </w:pPr>
+            <w:r>
+              <w:rPr>
+                <w:sz w:val="24"/>
+                <w:szCs w:val="24"/>
+              </w:rPr>
+              <w:t>4</w:t>
+            </w:r>
+          </w:p>
+        </w:tc>
+        <w:tc>
+          <w:tcPr>
+            <w:tcW w:w="475" w:type="dxa"/>
             <w:shd w:val="clear" w:color="auto" w:fill="A5C9EB" w:themeFill="text2" w:themeFillTint="40"/>
             <w:vAlign w:val="center"/>
-            <w:hideMark/>
+          </w:tcPr>
+          <w:p>
+            <w:pPr>
+              <w:jc w:val="center"/>
+              <w:rPr>
+                <w:sz w:val="24"/>
+                <w:szCs w:val="24"/>
+              </w:rPr>
+            </w:pPr>
+            <w:r>
+              <w:rPr>
+                <w:sz w:val="24"/>
+                <w:szCs w:val="24"/>
+              </w:rPr>
+              <w:t>3</w:t>
+            </w:r>
+          </w:p>
+        </w:tc>
+        <w:tc>
+          <w:tcPr>
+            <w:tcW w:w="475" w:type="dxa"/>
+            <w:shd w:val="clear" w:color="auto" w:fill="A5C9EB" w:themeFill="text2" w:themeFillTint="40"/>
+            <w:vAlign w:val="center"/>
           </w:tcPr>
           <w:p>
             <w:pPr>
@@ -9178,6 +9870,191 @@
             </w:r>
           </w:p>
         </w:tc>
+        <w:tc>
+          <w:tcPr>
+            <w:tcW w:w="475" w:type="dxa"/>
+            <w:shd w:val="clear" w:color="auto" w:fill="A5C9EB" w:themeFill="text2" w:themeFillTint="40"/>
+            <w:vAlign w:val="center"/>
+          </w:tcPr>
+          <w:p>
+            <w:pPr>
+              <w:jc w:val="center"/>
+              <w:rPr>
+                <w:sz w:val="24"/>
+                <w:szCs w:val="24"/>
+              </w:rPr>
+            </w:pPr>
+            <w:r>
+              <w:rPr>
+                <w:sz w:val="24"/>
+                <w:szCs w:val="24"/>
+              </w:rPr>
+              <w:t>8</w:t>
+            </w:r>
+          </w:p>
+        </w:tc>
+        <w:tc>
+          <w:tcPr>
+            <w:tcW w:w="475" w:type="dxa"/>
+            <w:shd w:val="clear" w:color="auto" w:fill="A5C9EB" w:themeFill="text2" w:themeFillTint="40"/>
+            <w:vAlign w:val="center"/>
+          </w:tcPr>
+          <w:p>
+            <w:pPr>
+              <w:jc w:val="center"/>
+              <w:rPr>
+                <w:sz w:val="24"/>
+                <w:szCs w:val="24"/>
+              </w:rPr>
+            </w:pPr>
+            <w:r>
+              <w:rPr>
+                <w:sz w:val="24"/>
+                <w:szCs w:val="24"/>
+              </w:rPr>
+              <w:t>3</w:t>
+            </w:r>
+          </w:p>
+        </w:tc>
+        <w:tc>
+          <w:tcPr>
+            <w:tcW w:w="475" w:type="dxa"/>
+            <w:shd w:val="clear" w:color="auto" w:fill="A5C9EB" w:themeFill="text2" w:themeFillTint="40"/>
+            <w:vAlign w:val="center"/>
+          </w:tcPr>
+          <w:p>
+            <w:pPr>
+              <w:jc w:val="center"/>
+              <w:rPr>
+                <w:sz w:val="24"/>
+                <w:szCs w:val="24"/>
+              </w:rPr>
+            </w:pPr>
+            <w:r>
+              <w:rPr>
+                <w:sz w:val="24"/>
+                <w:szCs w:val="24"/>
+              </w:rPr>
+              <w:t>9</w:t>
+            </w:r>
+          </w:p>
+        </w:tc>
+      </w:tr>
+    </w:tbl>
+    <w:p>
+      <w:pPr>
+        <w:jc w:val="center"/>
+        <w:rPr>
+          <w:sz w:val="24"/>
+          <w:szCs w:val="24"/>
+        </w:rPr>
+      </w:pPr>
+      <w:r>
+        <w:rPr>
+          <w:noProof/>
+        </w:rPr>
+        <mc:AlternateContent>
+          <mc:Choice Requires="wps">
+            <w:drawing>
+              <wp:anchor distT="0" distB="0" distL="114300" distR="114300" simplePos="0" relativeHeight="251696128" behindDoc="0" locked="0" layoutInCell="1" allowOverlap="1" wp14:anchorId="0604091B" wp14:editId="3EEC0460">
+                <wp:simplePos x="0" y="0"/>
+                <wp:positionH relativeFrom="column">
+                  <wp:posOffset>2201545</wp:posOffset>
+                </wp:positionH>
+                <wp:positionV relativeFrom="paragraph">
+                  <wp:posOffset>153778</wp:posOffset>
+                </wp:positionV>
+                <wp:extent cx="104140" cy="99695"/>
+                <wp:effectExtent l="57150" t="0" r="48260" b="33655"/>
+                <wp:wrapNone/>
+                <wp:docPr id="264983351" name="Arrow: Left-Up 23"/>
+                <wp:cNvGraphicFramePr/>
+                <a:graphic xmlns:a="http://schemas.openxmlformats.org/drawingml/2006/main">
+                  <a:graphicData uri="http://schemas.microsoft.com/office/word/2010/wordprocessingShape">
+                    <wps:wsp>
+                      <wps:cNvSpPr/>
+                      <wps:spPr>
+                        <a:xfrm rot="2582817">
+                          <a:off x="0" y="0"/>
+                          <a:ext cx="104140" cy="99695"/>
+                        </a:xfrm>
+                        <a:prstGeom prst="leftUpArrow">
+                          <a:avLst>
+                            <a:gd name="adj1" fmla="val 3117"/>
+                            <a:gd name="adj2" fmla="val 7712"/>
+                            <a:gd name="adj3" fmla="val 25092"/>
+                          </a:avLst>
+                        </a:prstGeom>
+                        <a:ln cap="rnd" cmpd="dbl">
+                          <a:round/>
+                        </a:ln>
+                      </wps:spPr>
+                      <wps:style>
+                        <a:lnRef idx="2">
+                          <a:schemeClr val="accent1">
+                            <a:shade val="15000"/>
+                          </a:schemeClr>
+                        </a:lnRef>
+                        <a:fillRef idx="1">
+                          <a:schemeClr val="accent1"/>
+                        </a:fillRef>
+                        <a:effectRef idx="0">
+                          <a:schemeClr val="accent1"/>
+                        </a:effectRef>
+                        <a:fontRef idx="minor">
+                          <a:schemeClr val="lt1"/>
+                        </a:fontRef>
+                      </wps:style>
+                      <wps:bodyPr rot="0" spcFirstLastPara="0" vertOverflow="overflow" horzOverflow="overflow" vert="horz" wrap="square" lIns="91440" tIns="45720" rIns="91440" bIns="45720" numCol="1" spcCol="0" rtlCol="0" fromWordArt="0" anchor="ctr" anchorCtr="0" forceAA="0" compatLnSpc="1">
+                        <a:prstTxWarp prst="textNoShape">
+                          <a:avLst/>
+                        </a:prstTxWarp>
+                        <a:noAutofit/>
+                      </wps:bodyPr>
+                    </wps:wsp>
+                  </a:graphicData>
+                </a:graphic>
+                <wp14:sizeRelH relativeFrom="margin">
+                  <wp14:pctWidth>0</wp14:pctWidth>
+                </wp14:sizeRelH>
+                <wp14:sizeRelV relativeFrom="margin">
+                  <wp14:pctHeight>0</wp14:pctHeight>
+                </wp14:sizeRelV>
+              </wp:anchor>
+            </w:drawing>
+          </mc:Choice>
+          <mc:Fallback>
+            <w:pict>
+              <v:shape w14:anchorId="0DEC3DF5" id="Arrow: Left-Up 23" o:spid="_x0000_s1026" style="position:absolute;margin-left:173.35pt;margin-top:12.1pt;width:8.2pt;height:7.85pt;rotation:2821125fd;z-index:251696128;visibility:visible;mso-wrap-style:square;mso-width-percent:0;mso-height-percent:0;mso-wrap-distance-left:9pt;mso-wrap-distance-top:0;mso-wrap-distance-right:9pt;mso-wrap-distance-bottom:0;mso-position-horizontal:absolute;mso-position-horizontal-relative:text;mso-position-vertical:absolute;mso-position-vertical-relative:text;mso-width-percent:0;mso-height-percent:0;mso-width-relative:margin;mso-height-relative:margin;v-text-anchor:middle" coordsize="104140,99695" o:gfxdata="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" path="m,92007l25015,84318r,6135l94898,90453r,-65438l88763,25015,96452,r7688,25015l98005,25015r,68545l25015,93560r,6135l,92007xe" fillcolor="#156082 [3204]" strokecolor="#030e13 [484]" strokeweight="1pt">
+                <v:stroke linestyle="thinThin" endcap="round"/>
+                <v:path arrowok="t" o:connecttype="custom" o:connectlocs="0,92007;25015,84318;25015,90453;94898,90453;94898,25015;88763,25015;96452,0;104140,25015;98005,25015;98005,93560;25015,93560;25015,99695;0,92007" o:connectangles="0,0,0,0,0,0,0,0,0,0,0,0,0"/>
+              </v:shape>
+            </w:pict>
+          </mc:Fallback>
+        </mc:AlternateContent>
+      </w:r>
+    </w:p>
+    <w:tbl>
+      <w:tblPr>
+        <w:tblStyle w:val="TableGrid"/>
+        <w:tblpPr w:leftFromText="180" w:rightFromText="180" w:vertAnchor="text" w:tblpXSpec="center" w:tblpY="1"/>
+        <w:tblOverlap w:val="never"/>
+        <w:tblW w:w="0" w:type="auto"/>
+        <w:shd w:val="clear" w:color="auto" w:fill="A5C9EB" w:themeFill="text2" w:themeFillTint="40"/>
+        <w:tblLook w:val="04A0" w:firstRow="1" w:lastRow="0" w:firstColumn="1" w:lastColumn="0" w:noHBand="0" w:noVBand="1"/>
+      </w:tblPr>
+      <w:tblGrid>
+        <w:gridCol w:w="475"/>
+        <w:gridCol w:w="475"/>
+        <w:gridCol w:w="475"/>
+        <w:gridCol w:w="475"/>
+        <w:gridCol w:w="475"/>
+        <w:gridCol w:w="475"/>
+      </w:tblGrid>
+      <w:tr>
+        <w:trPr>
+          <w:trHeight w:val="405"/>
+        </w:trPr>
         <w:tc>
           <w:tcPr>
             <w:tcW w:w="475" w:type="dxa"/>
@@ -9193,18 +10070,49 @@
           </w:tcPr>
           <w:p>
             <w:pPr>
-              <w:jc w:val="center"/>
-              <w:rPr>
-                <w:sz w:val="24"/>
-                <w:szCs w:val="24"/>
-              </w:rPr>
-            </w:pPr>
-            <w:r>
-              <w:rPr>
-                <w:sz w:val="24"/>
-                <w:szCs w:val="24"/>
-              </w:rPr>
-              <w:t>8</w:t>
+              <w:spacing w:after="0" w:line="240" w:lineRule="auto"/>
+              <w:jc w:val="center"/>
+              <w:rPr>
+                <w:sz w:val="24"/>
+                <w:szCs w:val="24"/>
+              </w:rPr>
+            </w:pPr>
+            <w:r>
+              <w:rPr>
+                <w:sz w:val="24"/>
+                <w:szCs w:val="24"/>
+              </w:rPr>
+              <w:t>4</w:t>
+            </w:r>
+          </w:p>
+        </w:tc>
+        <w:tc>
+          <w:tcPr>
+            <w:tcW w:w="475" w:type="dxa"/>
+            <w:tcBorders>
+              <w:top w:val="single" w:sz="4" w:space="0" w:color="auto"/>
+              <w:left w:val="single" w:sz="4" w:space="0" w:color="auto"/>
+              <w:bottom w:val="single" w:sz="4" w:space="0" w:color="auto"/>
+              <w:right w:val="single" w:sz="4" w:space="0" w:color="auto"/>
+            </w:tcBorders>
+            <w:shd w:val="clear" w:color="auto" w:fill="B3E5A1" w:themeFill="accent6" w:themeFillTint="66"/>
+            <w:vAlign w:val="center"/>
+            <w:hideMark/>
+          </w:tcPr>
+          <w:p>
+            <w:pPr>
+              <w:jc w:val="center"/>
+              <w:rPr>
+                <w:sz w:val="24"/>
+                <w:szCs w:val="24"/>
+              </w:rPr>
+            </w:pPr>
+            <w:r>
+              <w:rPr>
+                <w:sz w:val="24"/>
+                <w:szCs w:val="24"/>
+              </w:rPr>
+              <w:t>3</w:t>
             </w:r>
           </w:p>
         </w:tc>
@@ -9234,6 +10142,96 @@
                 <w:sz w:val="24"/>
                 <w:szCs w:val="24"/>
               </w:rPr>
+              <w:t>8</w:t>
+            </w:r>
+          </w:p>
+        </w:tc>
+        <w:tc>
+          <w:tcPr>
+            <w:tcW w:w="475" w:type="dxa"/>
+            <w:tcBorders>
+              <w:top w:val="single" w:sz="4" w:space="0" w:color="auto"/>
+              <w:left w:val="single" w:sz="4" w:space="0" w:color="auto"/>
+              <w:bottom w:val="single" w:sz="4" w:space="0" w:color="auto"/>
+              <w:right w:val="single" w:sz="4" w:space="0" w:color="auto"/>
+            </w:tcBorders>
+            <w:shd w:val="clear" w:color="auto" w:fill="A5C9EB" w:themeFill="text2" w:themeFillTint="40"/>
+            <w:vAlign w:val="center"/>
+            <w:hideMark/>
+          </w:tcPr>
+          <w:p>
+            <w:pPr>
+              <w:jc w:val="center"/>
+              <w:rPr>
+                <w:sz w:val="24"/>
+                <w:szCs w:val="24"/>
+              </w:rPr>
+            </w:pPr>
+            <w:r>
+              <w:rPr>
+                <w:sz w:val="24"/>
+                <w:szCs w:val="24"/>
+              </w:rPr>
+              <w:t>8</w:t>
+            </w:r>
+          </w:p>
+        </w:tc>
+        <w:tc>
+          <w:tcPr>
+            <w:tcW w:w="475" w:type="dxa"/>
+            <w:tcBorders>
+              <w:top w:val="single" w:sz="4" w:space="0" w:color="auto"/>
+              <w:left w:val="single" w:sz="4" w:space="0" w:color="auto"/>
+              <w:bottom w:val="single" w:sz="4" w:space="0" w:color="auto"/>
+              <w:right w:val="single" w:sz="4" w:space="0" w:color="auto"/>
+            </w:tcBorders>
+            <w:shd w:val="clear" w:color="auto" w:fill="A5C9EB" w:themeFill="text2" w:themeFillTint="40"/>
+            <w:vAlign w:val="center"/>
+            <w:hideMark/>
+          </w:tcPr>
+          <w:p>
+            <w:pPr>
+              <w:jc w:val="center"/>
+              <w:rPr>
+                <w:sz w:val="24"/>
+                <w:szCs w:val="24"/>
+              </w:rPr>
+            </w:pPr>
+            <w:r>
+              <w:rPr>
+                <w:sz w:val="24"/>
+                <w:szCs w:val="24"/>
+              </w:rPr>
+              <w:t>3</w:t>
+            </w:r>
+          </w:p>
+        </w:tc>
+        <w:tc>
+          <w:tcPr>
+            <w:tcW w:w="475" w:type="dxa"/>
+            <w:tcBorders>
+              <w:top w:val="single" w:sz="4" w:space="0" w:color="auto"/>
+              <w:left w:val="single" w:sz="4" w:space="0" w:color="auto"/>
+              <w:bottom w:val="single" w:sz="4" w:space="0" w:color="auto"/>
+              <w:right w:val="single" w:sz="4" w:space="0" w:color="auto"/>
+            </w:tcBorders>
+            <w:shd w:val="clear" w:color="auto" w:fill="A5C9EB" w:themeFill="text2" w:themeFillTint="40"/>
+            <w:vAlign w:val="center"/>
+            <w:hideMark/>
+          </w:tcPr>
+          <w:p>
+            <w:pPr>
+              <w:jc w:val="center"/>
+              <w:rPr>
+                <w:sz w:val="24"/>
+                <w:szCs w:val="24"/>
+              </w:rPr>
+            </w:pPr>
+            <w:r>
+              <w:rPr>
+                <w:sz w:val="24"/>
+                <w:szCs w:val="24"/>
+              </w:rPr>
               <w:t>9</w:t>
             </w:r>
           </w:p>
@@ -9249,8 +10247,750 @@
         </w:rPr>
       </w:pPr>
     </w:p>
+    <w:tbl>
+      <w:tblPr>
+        <w:tblStyle w:val="TableGrid"/>
+        <w:tblpPr w:leftFromText="180" w:rightFromText="180" w:vertAnchor="text" w:tblpXSpec="center" w:tblpY="1"/>
+        <w:tblOverlap w:val="never"/>
+        <w:tblW w:w="0" w:type="auto"/>
+        <w:shd w:val="clear" w:color="auto" w:fill="A5C9EB" w:themeFill="text2" w:themeFillTint="40"/>
+        <w:tblLook w:val="04A0" w:firstRow="1" w:lastRow="0" w:firstColumn="1" w:lastColumn="0" w:noHBand="0" w:noVBand="1"/>
+      </w:tblPr>
+      <w:tblGrid>
+        <w:gridCol w:w="475"/>
+        <w:gridCol w:w="475"/>
+        <w:gridCol w:w="475"/>
+        <w:gridCol w:w="475"/>
+        <w:gridCol w:w="475"/>
+        <w:gridCol w:w="475"/>
+      </w:tblGrid>
+      <w:tr>
+        <w:trPr>
+          <w:trHeight w:val="405"/>
+        </w:trPr>
+        <w:tc>
+          <w:tcPr>
+            <w:tcW w:w="475" w:type="dxa"/>
+            <w:shd w:val="clear" w:color="auto" w:fill="A5C9EB" w:themeFill="text2" w:themeFillTint="40"/>
+            <w:vAlign w:val="center"/>
+          </w:tcPr>
+          <w:p>
+            <w:pPr>
+              <w:jc w:val="center"/>
+              <w:rPr>
+                <w:sz w:val="24"/>
+                <w:szCs w:val="24"/>
+              </w:rPr>
+            </w:pPr>
+            <w:r>
+              <w:rPr>
+                <w:sz w:val="24"/>
+                <w:szCs w:val="24"/>
+              </w:rPr>
+              <w:t>4</w:t>
+            </w:r>
+          </w:p>
+        </w:tc>
+        <w:tc>
+          <w:tcPr>
+            <w:tcW w:w="475" w:type="dxa"/>
+            <w:shd w:val="clear" w:color="auto" w:fill="A5C9EB" w:themeFill="text2" w:themeFillTint="40"/>
+            <w:vAlign w:val="center"/>
+          </w:tcPr>
+          <w:p>
+            <w:pPr>
+              <w:jc w:val="center"/>
+              <w:rPr>
+                <w:sz w:val="24"/>
+                <w:szCs w:val="24"/>
+              </w:rPr>
+            </w:pPr>
+            <w:r>
+              <w:rPr>
+                <w:noProof/>
+              </w:rPr>
+              <mc:AlternateContent>
+                <mc:Choice Requires="wps">
+                  <w:drawing>
+                    <wp:anchor distT="0" distB="0" distL="114300" distR="114300" simplePos="0" relativeHeight="251698176" behindDoc="0" locked="0" layoutInCell="1" allowOverlap="1" wp14:anchorId="5B302325" wp14:editId="5A2CB0F9">
+                      <wp:simplePos x="0" y="0"/>
+                      <wp:positionH relativeFrom="column">
+                        <wp:posOffset>186690</wp:posOffset>
+                      </wp:positionH>
+                      <wp:positionV relativeFrom="paragraph">
+                        <wp:posOffset>-181610</wp:posOffset>
+                      </wp:positionV>
+                      <wp:extent cx="104140" cy="99695"/>
+                      <wp:effectExtent l="57150" t="0" r="48260" b="33655"/>
+                      <wp:wrapNone/>
+                      <wp:docPr id="375369542" name="Arrow: Left-Up 23"/>
+                      <wp:cNvGraphicFramePr/>
+                      <a:graphic xmlns:a="http://schemas.openxmlformats.org/drawingml/2006/main">
+                        <a:graphicData uri="http://schemas.microsoft.com/office/word/2010/wordprocessingShape">
+                          <wps:wsp>
+                            <wps:cNvSpPr/>
+                            <wps:spPr>
+                              <a:xfrm rot="2582817">
+                                <a:off x="0" y="0"/>
+                                <a:ext cx="104140" cy="99695"/>
+                              </a:xfrm>
+                              <a:prstGeom prst="leftUpArrow">
+                                <a:avLst>
+                                  <a:gd name="adj1" fmla="val 3117"/>
+                                  <a:gd name="adj2" fmla="val 7712"/>
+                                  <a:gd name="adj3" fmla="val 25092"/>
+                                </a:avLst>
+                              </a:prstGeom>
+                              <a:ln cap="rnd" cmpd="dbl">
+                                <a:round/>
+                              </a:ln>
+                            </wps:spPr>
+                            <wps:style>
+                              <a:lnRef idx="2">
+                                <a:schemeClr val="accent1">
+                                  <a:shade val="15000"/>
+                                </a:schemeClr>
+                              </a:lnRef>
+                              <a:fillRef idx="1">
+                                <a:schemeClr val="accent1"/>
+                              </a:fillRef>
+                              <a:effectRef idx="0">
+                                <a:schemeClr val="accent1"/>
+                              </a:effectRef>
+                              <a:fontRef idx="minor">
+                                <a:schemeClr val="lt1"/>
+                              </a:fontRef>
+                            </wps:style>
+                            <wps:bodyPr rot="0" spcFirstLastPara="0" vertOverflow="overflow" horzOverflow="overflow" vert="horz" wrap="square" lIns="91440" tIns="45720" rIns="91440" bIns="45720" numCol="1" spcCol="0" rtlCol="0" fromWordArt="0" anchor="ctr" anchorCtr="0" forceAA="0" compatLnSpc="1">
+                              <a:prstTxWarp prst="textNoShape">
+                                <a:avLst/>
+                              </a:prstTxWarp>
+                              <a:noAutofit/>
+                            </wps:bodyPr>
+                          </wps:wsp>
+                        </a:graphicData>
+                      </a:graphic>
+                      <wp14:sizeRelH relativeFrom="margin">
+                        <wp14:pctWidth>0</wp14:pctWidth>
+                      </wp14:sizeRelH>
+                      <wp14:sizeRelV relativeFrom="margin">
+                        <wp14:pctHeight>0</wp14:pctHeight>
+                      </wp14:sizeRelV>
+                    </wp:anchor>
+                  </w:drawing>
+                </mc:Choice>
+                <mc:Fallback>
+                  <w:pict>
+                    <v:shape w14:anchorId="1E9E61AD" id="Arrow: Left-Up 23" o:spid="_x0000_s1026" style="position:absolute;margin-left:14.7pt;margin-top:-14.3pt;width:8.2pt;height:7.85pt;rotation:2821125fd;z-index:251698176;visibility:visible;mso-wrap-style:square;mso-width-percent:0;mso-height-percent:0;mso-wrap-distance-left:9pt;mso-wrap-distance-top:0;mso-wrap-distance-right:9pt;mso-wrap-distance-bottom:0;mso-position-horizontal:absolute;mso-position-horizontal-relative:text;mso-position-vertical:absolute;mso-position-vertical-relative:text;mso-width-percent:0;mso-height-percent:0;mso-width-relative:margin;mso-height-relative:margin;v-text-anchor:middle" coordsize="104140,99695" o:gfxdata="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" path="m,92007l25015,84318r,6135l94898,90453r,-65438l88763,25015,96452,r7688,25015l98005,25015r,68545l25015,93560r,6135l,92007xe" fillcolor="#156082 [3204]" strokecolor="#030e13 [484]" strokeweight="1pt">
+                      <v:stroke linestyle="thinThin" endcap="round"/>
+                      <v:path arrowok="t" o:connecttype="custom" o:connectlocs="0,92007;25015,84318;25015,90453;94898,90453;94898,25015;88763,25015;96452,0;104140,25015;98005,25015;98005,93560;25015,93560;25015,99695;0,92007" o:connectangles="0,0,0,0,0,0,0,0,0,0,0,0,0"/>
+                    </v:shape>
+                  </w:pict>
+                </mc:Fallback>
+              </mc:AlternateContent>
+            </w:r>
+            <w:r>
+              <w:rPr>
+                <w:sz w:val="24"/>
+                <w:szCs w:val="24"/>
+              </w:rPr>
+              <w:t>3</w:t>
+            </w:r>
+          </w:p>
+        </w:tc>
+        <w:tc>
+          <w:tcPr>
+            <w:tcW w:w="475" w:type="dxa"/>
+            <w:shd w:val="clear" w:color="auto" w:fill="A5C9EB" w:themeFill="text2" w:themeFillTint="40"/>
+            <w:vAlign w:val="center"/>
+          </w:tcPr>
+          <w:p>
+            <w:pPr>
+              <w:jc w:val="center"/>
+              <w:rPr>
+                <w:sz w:val="24"/>
+                <w:szCs w:val="24"/>
+              </w:rPr>
+            </w:pPr>
+            <w:r>
+              <w:rPr>
+                <w:noProof/>
+              </w:rPr>
+              <mc:AlternateContent>
+                <mc:Choice Requires="wps">
+                  <w:drawing>
+                    <wp:anchor distT="0" distB="0" distL="114300" distR="114300" simplePos="0" relativeHeight="251700224" behindDoc="0" locked="0" layoutInCell="1" allowOverlap="1" wp14:anchorId="2B98BDEC" wp14:editId="4D9605D7">
+                      <wp:simplePos x="0" y="0"/>
+                      <wp:positionH relativeFrom="column">
+                        <wp:posOffset>181610</wp:posOffset>
+                      </wp:positionH>
+                      <wp:positionV relativeFrom="paragraph">
+                        <wp:posOffset>-187325</wp:posOffset>
+                      </wp:positionV>
+                      <wp:extent cx="104140" cy="99695"/>
+                      <wp:effectExtent l="57150" t="0" r="48260" b="33655"/>
+                      <wp:wrapNone/>
+                      <wp:docPr id="1411582735" name="Arrow: Left-Up 23"/>
+                      <wp:cNvGraphicFramePr/>
+                      <a:graphic xmlns:a="http://schemas.openxmlformats.org/drawingml/2006/main">
+                        <a:graphicData uri="http://schemas.microsoft.com/office/word/2010/wordprocessingShape">
+                          <wps:wsp>
+                            <wps:cNvSpPr/>
+                            <wps:spPr>
+                              <a:xfrm rot="2582817">
+                                <a:off x="0" y="0"/>
+                                <a:ext cx="104140" cy="99695"/>
+                              </a:xfrm>
+                              <a:prstGeom prst="leftUpArrow">
+                                <a:avLst>
+                                  <a:gd name="adj1" fmla="val 3117"/>
+                                  <a:gd name="adj2" fmla="val 7712"/>
+                                  <a:gd name="adj3" fmla="val 25092"/>
+                                </a:avLst>
+                              </a:prstGeom>
+                              <a:ln cap="rnd" cmpd="dbl">
+                                <a:round/>
+                              </a:ln>
+                            </wps:spPr>
+                            <wps:style>
+                              <a:lnRef idx="2">
+                                <a:schemeClr val="accent1">
+                                  <a:shade val="15000"/>
+                                </a:schemeClr>
+                              </a:lnRef>
+                              <a:fillRef idx="1">
+                                <a:schemeClr val="accent1"/>
+                              </a:fillRef>
+                              <a:effectRef idx="0">
+                                <a:schemeClr val="accent1"/>
+                              </a:effectRef>
+                              <a:fontRef idx="minor">
+                                <a:schemeClr val="lt1"/>
+                              </a:fontRef>
+                            </wps:style>
+                            <wps:bodyPr rot="0" spcFirstLastPara="0" vertOverflow="overflow" horzOverflow="overflow" vert="horz" wrap="square" lIns="91440" tIns="45720" rIns="91440" bIns="45720" numCol="1" spcCol="0" rtlCol="0" fromWordArt="0" anchor="ctr" anchorCtr="0" forceAA="0" compatLnSpc="1">
+                              <a:prstTxWarp prst="textNoShape">
+                                <a:avLst/>
+                              </a:prstTxWarp>
+                              <a:noAutofit/>
+                            </wps:bodyPr>
+                          </wps:wsp>
+                        </a:graphicData>
+                      </a:graphic>
+                      <wp14:sizeRelH relativeFrom="margin">
+                        <wp14:pctWidth>0</wp14:pctWidth>
+                      </wp14:sizeRelH>
+                      <wp14:sizeRelV relativeFrom="margin">
+                        <wp14:pctHeight>0</wp14:pctHeight>
+                      </wp14:sizeRelV>
+                    </wp:anchor>
+                  </w:drawing>
+                </mc:Choice>
+                <mc:Fallback>
+                  <w:pict>
+                    <v:shape w14:anchorId="4E68F370" id="Arrow: Left-Up 23" o:spid="_x0000_s1026" style="position:absolute;margin-left:14.3pt;margin-top:-14.75pt;width:8.2pt;height:7.85pt;rotation:2821125fd;z-index:251700224;visibility:visible;mso-wrap-style:square;mso-width-percent:0;mso-height-percent:0;mso-wrap-distance-left:9pt;mso-wrap-distance-top:0;mso-wrap-distance-right:9pt;mso-wrap-distance-bottom:0;mso-position-horizontal:absolute;mso-position-horizontal-relative:text;mso-position-vertical:absolute;mso-position-vertical-relative:text;mso-width-percent:0;mso-height-percent:0;mso-width-relative:margin;mso-height-relative:margin;v-text-anchor:middle" coordsize="104140,99695" o:gfxdata="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" path="m,92007l25015,84318r,6135l94898,90453r,-65438l88763,25015,96452,r7688,25015l98005,25015r,68545l25015,93560r,6135l,92007xe" fillcolor="#156082 [3204]" strokecolor="#030e13 [484]" strokeweight="1pt">
+                      <v:stroke linestyle="thinThin" endcap="round"/>
+                      <v:path arrowok="t" o:connecttype="custom" o:connectlocs="0,92007;25015,84318;25015,90453;94898,90453;94898,25015;88763,25015;96452,0;104140,25015;98005,25015;98005,93560;25015,93560;25015,99695;0,92007" o:connectangles="0,0,0,0,0,0,0,0,0,0,0,0,0"/>
+                    </v:shape>
+                  </w:pict>
+                </mc:Fallback>
+              </mc:AlternateContent>
+            </w:r>
+            <w:r>
+              <w:rPr>
+                <w:sz w:val="24"/>
+                <w:szCs w:val="24"/>
+              </w:rPr>
+              <w:t>8</w:t>
+            </w:r>
+          </w:p>
+        </w:tc>
+        <w:tc>
+          <w:tcPr>
+            <w:tcW w:w="475" w:type="dxa"/>
+            <w:shd w:val="clear" w:color="auto" w:fill="A5C9EB" w:themeFill="text2" w:themeFillTint="40"/>
+            <w:vAlign w:val="center"/>
+          </w:tcPr>
+          <w:p>
+            <w:pPr>
+              <w:jc w:val="center"/>
+              <w:rPr>
+                <w:sz w:val="24"/>
+                <w:szCs w:val="24"/>
+              </w:rPr>
+            </w:pPr>
+            <w:r>
+              <w:rPr>
+                <w:noProof/>
+              </w:rPr>
+              <mc:AlternateContent>
+                <mc:Choice Requires="wps">
+                  <w:drawing>
+                    <wp:anchor distT="0" distB="0" distL="114300" distR="114300" simplePos="0" relativeHeight="251702272" behindDoc="0" locked="0" layoutInCell="1" allowOverlap="1" wp14:anchorId="06F8F21E" wp14:editId="627B7F86">
+                      <wp:simplePos x="0" y="0"/>
+                      <wp:positionH relativeFrom="column">
+                        <wp:posOffset>181610</wp:posOffset>
+                      </wp:positionH>
+                      <wp:positionV relativeFrom="paragraph">
+                        <wp:posOffset>-187325</wp:posOffset>
+                      </wp:positionV>
+                      <wp:extent cx="104140" cy="99695"/>
+                      <wp:effectExtent l="57150" t="0" r="48260" b="33655"/>
+                      <wp:wrapNone/>
+                      <wp:docPr id="577484901" name="Arrow: Left-Up 23"/>
+                      <wp:cNvGraphicFramePr/>
+                      <a:graphic xmlns:a="http://schemas.openxmlformats.org/drawingml/2006/main">
+                        <a:graphicData uri="http://schemas.microsoft.com/office/word/2010/wordprocessingShape">
+                          <wps:wsp>
+                            <wps:cNvSpPr/>
+                            <wps:spPr>
+                              <a:xfrm rot="2582817">
+                                <a:off x="0" y="0"/>
+                                <a:ext cx="104140" cy="99695"/>
+                              </a:xfrm>
+                              <a:prstGeom prst="leftUpArrow">
+                                <a:avLst>
+                                  <a:gd name="adj1" fmla="val 3117"/>
+                                  <a:gd name="adj2" fmla="val 7712"/>
+                                  <a:gd name="adj3" fmla="val 25092"/>
+                                </a:avLst>
+                              </a:prstGeom>
+                              <a:ln cap="rnd" cmpd="dbl">
+                                <a:round/>
+                              </a:ln>
+                            </wps:spPr>
+                            <wps:style>
+                              <a:lnRef idx="2">
+                                <a:schemeClr val="accent1">
+                                  <a:shade val="15000"/>
+                                </a:schemeClr>
+                              </a:lnRef>
+                              <a:fillRef idx="1">
+                                <a:schemeClr val="accent1"/>
+                              </a:fillRef>
+                              <a:effectRef idx="0">
+                                <a:schemeClr val="accent1"/>
+                              </a:effectRef>
+                              <a:fontRef idx="minor">
+                                <a:schemeClr val="lt1"/>
+                              </a:fontRef>
+                            </wps:style>
+                            <wps:bodyPr rot="0" spcFirstLastPara="0" vertOverflow="overflow" horzOverflow="overflow" vert="horz" wrap="square" lIns="91440" tIns="45720" rIns="91440" bIns="45720" numCol="1" spcCol="0" rtlCol="0" fromWordArt="0" anchor="ctr" anchorCtr="0" forceAA="0" compatLnSpc="1">
+                              <a:prstTxWarp prst="textNoShape">
+                                <a:avLst/>
+                              </a:prstTxWarp>
+                              <a:noAutofit/>
+                            </wps:bodyPr>
+                          </wps:wsp>
+                        </a:graphicData>
+                      </a:graphic>
+                      <wp14:sizeRelH relativeFrom="margin">
+                        <wp14:pctWidth>0</wp14:pctWidth>
+                      </wp14:sizeRelH>
+                      <wp14:sizeRelV relativeFrom="margin">
+                        <wp14:pctHeight>0</wp14:pctHeight>
+                      </wp14:sizeRelV>
+                    </wp:anchor>
+                  </w:drawing>
+                </mc:Choice>
+                <mc:Fallback>
+                  <w:pict>
+                    <v:shape w14:anchorId="2ED6C2BD" id="Arrow: Left-Up 23" o:spid="_x0000_s1026" style="position:absolute;margin-left:14.3pt;margin-top:-14.75pt;width:8.2pt;height:7.85pt;rotation:2821125fd;z-index:251702272;visibility:visible;mso-wrap-style:square;mso-width-percent:0;mso-height-percent:0;mso-wrap-distance-left:9pt;mso-wrap-distance-top:0;mso-wrap-distance-right:9pt;mso-wrap-distance-bottom:0;mso-position-horizontal:absolute;mso-position-horizontal-relative:text;mso-position-vertical:absolute;mso-position-vertical-relative:text;mso-width-percent:0;mso-height-percent:0;mso-width-relative:margin;mso-height-relative:margin;v-text-anchor:middle" coordsize="104140,99695" o:gfxdata="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" path="m,92007l25015,84318r,6135l94898,90453r,-65438l88763,25015,96452,r7688,25015l98005,25015r,68545l25015,93560r,6135l,92007xe" fillcolor="#156082 [3204]" strokecolor="#030e13 [484]" strokeweight="1pt">
+                      <v:stroke linestyle="thinThin" endcap="round"/>
+                      <v:path arrowok="t" o:connecttype="custom" o:connectlocs="0,92007;25015,84318;25015,90453;94898,90453;94898,25015;88763,25015;96452,0;104140,25015;98005,25015;98005,93560;25015,93560;25015,99695;0,92007" o:connectangles="0,0,0,0,0,0,0,0,0,0,0,0,0"/>
+                    </v:shape>
+                  </w:pict>
+                </mc:Fallback>
+              </mc:AlternateContent>
+            </w:r>
+            <w:r>
+              <w:rPr>
+                <w:sz w:val="24"/>
+                <w:szCs w:val="24"/>
+              </w:rPr>
+              <w:t>8</w:t>
+            </w:r>
+          </w:p>
+        </w:tc>
+        <w:tc>
+          <w:tcPr>
+            <w:tcW w:w="475" w:type="dxa"/>
+            <w:shd w:val="clear" w:color="auto" w:fill="B3E5A1" w:themeFill="accent6" w:themeFillTint="66"/>
+            <w:vAlign w:val="center"/>
+          </w:tcPr>
+          <w:p>
+            <w:pPr>
+              <w:jc w:val="center"/>
+              <w:rPr>
+                <w:sz w:val="24"/>
+                <w:szCs w:val="24"/>
+              </w:rPr>
+            </w:pPr>
+            <w:r>
+              <w:rPr>
+                <w:sz w:val="24"/>
+                <w:szCs w:val="24"/>
+              </w:rPr>
+              <w:t>3</w:t>
+            </w:r>
+          </w:p>
+        </w:tc>
+        <w:tc>
+          <w:tcPr>
+            <w:tcW w:w="475" w:type="dxa"/>
+            <w:shd w:val="clear" w:color="auto" w:fill="A5C9EB" w:themeFill="text2" w:themeFillTint="40"/>
+            <w:vAlign w:val="center"/>
+          </w:tcPr>
+          <w:p>
+            <w:pPr>
+              <w:jc w:val="center"/>
+              <w:rPr>
+                <w:sz w:val="24"/>
+                <w:szCs w:val="24"/>
+              </w:rPr>
+            </w:pPr>
+            <w:r>
+              <w:rPr>
+                <w:sz w:val="24"/>
+                <w:szCs w:val="24"/>
+              </w:rPr>
+              <w:t>9</w:t>
+            </w:r>
+          </w:p>
+        </w:tc>
+      </w:tr>
+    </w:tbl>
     <w:p>
       <w:pPr>
+        <w:jc w:val="center"/>
+        <w:rPr>
+          <w:sz w:val="24"/>
+          <w:szCs w:val="24"/>
+        </w:rPr>
+      </w:pPr>
+      <w:r>
+        <w:rPr>
+          <w:noProof/>
+        </w:rPr>
+        <mc:AlternateContent>
+          <mc:Choice Requires="wps">
+            <w:drawing>
+              <wp:anchor distT="0" distB="0" distL="114300" distR="114300" simplePos="0" relativeHeight="251704320" behindDoc="0" locked="0" layoutInCell="1" allowOverlap="1" wp14:anchorId="3FF13505" wp14:editId="78AFD6FB">
+                <wp:simplePos x="0" y="0"/>
+                <wp:positionH relativeFrom="column">
+                  <wp:posOffset>3414395</wp:posOffset>
+                </wp:positionH>
+                <wp:positionV relativeFrom="paragraph">
+                  <wp:posOffset>174943</wp:posOffset>
+                </wp:positionV>
+                <wp:extent cx="104140" cy="99695"/>
+                <wp:effectExtent l="57150" t="0" r="48260" b="33655"/>
+                <wp:wrapNone/>
+                <wp:docPr id="1266370491" name="Arrow: Left-Up 23"/>
+                <wp:cNvGraphicFramePr/>
+                <a:graphic xmlns:a="http://schemas.openxmlformats.org/drawingml/2006/main">
+                  <a:graphicData uri="http://schemas.microsoft.com/office/word/2010/wordprocessingShape">
+                    <wps:wsp>
+                      <wps:cNvSpPr/>
+                      <wps:spPr>
+                        <a:xfrm rot="2582817">
+                          <a:off x="0" y="0"/>
+                          <a:ext cx="104140" cy="99695"/>
+                        </a:xfrm>
+                        <a:prstGeom prst="leftUpArrow">
+                          <a:avLst>
+                            <a:gd name="adj1" fmla="val 3117"/>
+                            <a:gd name="adj2" fmla="val 7712"/>
+                            <a:gd name="adj3" fmla="val 25092"/>
+                          </a:avLst>
+                        </a:prstGeom>
+                        <a:ln cap="rnd" cmpd="dbl">
+                          <a:round/>
+                        </a:ln>
+                      </wps:spPr>
+                      <wps:style>
+                        <a:lnRef idx="2">
+                          <a:schemeClr val="accent1">
+                            <a:shade val="15000"/>
+                          </a:schemeClr>
+                        </a:lnRef>
+                        <a:fillRef idx="1">
+                          <a:schemeClr val="accent1"/>
+                        </a:fillRef>
+                        <a:effectRef idx="0">
+                          <a:schemeClr val="accent1"/>
+                        </a:effectRef>
+                        <a:fontRef idx="minor">
+                          <a:schemeClr val="lt1"/>
+                        </a:fontRef>
+                      </wps:style>
+                      <wps:bodyPr rot="0" spcFirstLastPara="0" vertOverflow="overflow" horzOverflow="overflow" vert="horz" wrap="square" lIns="91440" tIns="45720" rIns="91440" bIns="45720" numCol="1" spcCol="0" rtlCol="0" fromWordArt="0" anchor="ctr" anchorCtr="0" forceAA="0" compatLnSpc="1">
+                        <a:prstTxWarp prst="textNoShape">
+                          <a:avLst/>
+                        </a:prstTxWarp>
+                        <a:noAutofit/>
+                      </wps:bodyPr>
+                    </wps:wsp>
+                  </a:graphicData>
+                </a:graphic>
+                <wp14:sizeRelH relativeFrom="margin">
+                  <wp14:pctWidth>0</wp14:pctWidth>
+                </wp14:sizeRelH>
+                <wp14:sizeRelV relativeFrom="margin">
+                  <wp14:pctHeight>0</wp14:pctHeight>
+                </wp14:sizeRelV>
+              </wp:anchor>
+            </w:drawing>
+          </mc:Choice>
+          <mc:Fallback>
+            <w:pict>
+              <v:shape w14:anchorId="13EDC1BD" id="Arrow: Left-Up 23" o:spid="_x0000_s1026" style="position:absolute;margin-left:268.85pt;margin-top:13.8pt;width:8.2pt;height:7.85pt;rotation:2821125fd;z-index:251704320;visibility:visible;mso-wrap-style:square;mso-width-percent:0;mso-height-percent:0;mso-wrap-distance-left:9pt;mso-wrap-distance-top:0;mso-wrap-distance-right:9pt;mso-wrap-distance-bottom:0;mso-position-horizontal:absolute;mso-position-horizontal-relative:text;mso-position-vertical:absolute;mso-position-vertical-relative:text;mso-width-percent:0;mso-height-percent:0;mso-width-relative:margin;mso-height-relative:margin;v-text-anchor:middle" coordsize="104140,99695" o:gfxdata="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" path="m,92007l25015,84318r,6135l94898,90453r,-65438l88763,25015,96452,r7688,25015l98005,25015r,68545l25015,93560r,6135l,92007xe" fillcolor="#156082 [3204]" strokecolor="#030e13 [484]" strokeweight="1pt">
+                <v:stroke linestyle="thinThin" endcap="round"/>
+                <v:path arrowok="t" o:connecttype="custom" o:connectlocs="0,92007;25015,84318;25015,90453;94898,90453;94898,25015;88763,25015;96452,0;104140,25015;98005,25015;98005,93560;25015,93560;25015,99695;0,92007" o:connectangles="0,0,0,0,0,0,0,0,0,0,0,0,0"/>
+              </v:shape>
+            </w:pict>
+          </mc:Fallback>
+        </mc:AlternateContent>
+      </w:r>
+    </w:p>
+    <w:p>
+      <w:pPr>
+        <w:jc w:val="center"/>
+        <w:rPr>
+          <w:i/>
+          <w:iCs/>
+          <w:sz w:val="24"/>
+          <w:szCs w:val="24"/>
+        </w:rPr>
+      </w:pPr>
+      <w:r>
+        <w:rPr>
+          <w:i/>
+          <w:iCs/>
+          <w:sz w:val="24"/>
+          <w:szCs w:val="24"/>
+        </w:rPr>
+        <w:t>After</w:t>
+      </w:r>
+      <w:r>
+        <w:rPr>
+          <w:i/>
+          <w:iCs/>
+          <w:sz w:val="24"/>
+          <w:szCs w:val="24"/>
+        </w:rPr>
+        <w:t xml:space="preserve"> </w:t>
+      </w:r>
+      <w:r>
+        <w:rPr>
+          <w:i/>
+          <w:iCs/>
+          <w:sz w:val="24"/>
+          <w:szCs w:val="24"/>
+        </w:rPr>
+        <w:t>iteration</w:t>
+      </w:r>
+      <w:r>
+        <w:rPr>
+          <w:i/>
+          <w:iCs/>
+          <w:sz w:val="24"/>
+          <w:szCs w:val="24"/>
+        </w:rPr>
+        <w:t xml:space="preserve"> finishes</w:t>
+      </w:r>
+      <w:r>
+        <w:rPr>
+          <w:i/>
+          <w:iCs/>
+          <w:sz w:val="24"/>
+          <w:szCs w:val="24"/>
+        </w:rPr>
+        <w:t>, swap the first element of</w:t>
+      </w:r>
+      <w:r>
+        <w:rPr>
+          <w:i/>
+          <w:iCs/>
+          <w:sz w:val="24"/>
+          <w:szCs w:val="24"/>
+        </w:rPr>
+        <w:t xml:space="preserve"> the</w:t>
+      </w:r>
+      <w:r>
+        <w:rPr>
+          <w:i/>
+          <w:iCs/>
+          <w:sz w:val="24"/>
+          <w:szCs w:val="24"/>
+        </w:rPr>
+        <w:t xml:space="preserve"> unsorted part with the smallest one</w:t>
+      </w:r>
+    </w:p>
+    <w:tbl>
+      <w:tblPr>
+        <w:tblStyle w:val="TableGrid"/>
+        <w:tblpPr w:leftFromText="180" w:rightFromText="180" w:vertAnchor="text" w:tblpXSpec="center" w:tblpY="1"/>
+        <w:tblOverlap w:val="never"/>
+        <w:tblW w:w="0" w:type="auto"/>
+        <w:shd w:val="clear" w:color="auto" w:fill="A5C9EB" w:themeFill="text2" w:themeFillTint="40"/>
+        <w:tblLook w:val="04A0" w:firstRow="1" w:lastRow="0" w:firstColumn="1" w:lastColumn="0" w:noHBand="0" w:noVBand="1"/>
+      </w:tblPr>
+      <w:tblGrid>
+        <w:gridCol w:w="475"/>
+        <w:gridCol w:w="475"/>
+        <w:gridCol w:w="475"/>
+        <w:gridCol w:w="475"/>
+        <w:gridCol w:w="475"/>
+        <w:gridCol w:w="475"/>
+      </w:tblGrid>
+      <w:tr>
+        <w:trPr>
+          <w:trHeight w:val="405"/>
+        </w:trPr>
+        <w:tc>
+          <w:tcPr>
+            <w:tcW w:w="475" w:type="dxa"/>
+            <w:shd w:val="clear" w:color="auto" w:fill="F2F2F2" w:themeFill="background1" w:themeFillShade="F2"/>
+            <w:vAlign w:val="center"/>
+          </w:tcPr>
+          <w:p>
+            <w:pPr>
+              <w:jc w:val="center"/>
+              <w:rPr>
+                <w:sz w:val="24"/>
+                <w:szCs w:val="24"/>
+              </w:rPr>
+            </w:pPr>
+            <w:r>
+              <w:rPr>
+                <w:sz w:val="24"/>
+                <w:szCs w:val="24"/>
+              </w:rPr>
+              <w:t>3</w:t>
+            </w:r>
+          </w:p>
+        </w:tc>
+        <w:tc>
+          <w:tcPr>
+            <w:tcW w:w="475" w:type="dxa"/>
+            <w:shd w:val="clear" w:color="auto" w:fill="A5C9EB" w:themeFill="text2" w:themeFillTint="40"/>
+            <w:vAlign w:val="center"/>
+          </w:tcPr>
+          <w:p>
+            <w:pPr>
+              <w:jc w:val="center"/>
+              <w:rPr>
+                <w:sz w:val="24"/>
+                <w:szCs w:val="24"/>
+              </w:rPr>
+            </w:pPr>
+            <w:r>
+              <w:rPr>
+                <w:sz w:val="24"/>
+                <w:szCs w:val="24"/>
+              </w:rPr>
+              <w:t>3</w:t>
+            </w:r>
+          </w:p>
+        </w:tc>
+        <w:tc>
+          <w:tcPr>
+            <w:tcW w:w="475" w:type="dxa"/>
+            <w:shd w:val="clear" w:color="auto" w:fill="A5C9EB" w:themeFill="text2" w:themeFillTint="40"/>
+            <w:vAlign w:val="center"/>
+          </w:tcPr>
+          <w:p>
+            <w:pPr>
+              <w:jc w:val="center"/>
+              <w:rPr>
+                <w:sz w:val="24"/>
+                <w:szCs w:val="24"/>
+              </w:rPr>
+            </w:pPr>
+            <w:r>
+              <w:rPr>
+                <w:sz w:val="24"/>
+                <w:szCs w:val="24"/>
+              </w:rPr>
+              <w:t>8</w:t>
+            </w:r>
+          </w:p>
+        </w:tc>
+        <w:tc>
+          <w:tcPr>
+            <w:tcW w:w="475" w:type="dxa"/>
+            <w:shd w:val="clear" w:color="auto" w:fill="A5C9EB" w:themeFill="text2" w:themeFillTint="40"/>
+            <w:vAlign w:val="center"/>
+          </w:tcPr>
+          <w:p>
+            <w:pPr>
+              <w:jc w:val="center"/>
+              <w:rPr>
+                <w:sz w:val="24"/>
+                <w:szCs w:val="24"/>
+              </w:rPr>
+            </w:pPr>
+            <w:r>
+              <w:rPr>
+                <w:sz w:val="24"/>
+                <w:szCs w:val="24"/>
+              </w:rPr>
+              <w:t>8</w:t>
+            </w:r>
+          </w:p>
+        </w:tc>
+        <w:tc>
+          <w:tcPr>
+            <w:tcW w:w="475" w:type="dxa"/>
+            <w:shd w:val="clear" w:color="auto" w:fill="F2F2F2" w:themeFill="background1" w:themeFillShade="F2"/>
+            <w:vAlign w:val="center"/>
+          </w:tcPr>
+          <w:p>
+            <w:pPr>
+              <w:jc w:val="center"/>
+              <w:rPr>
+                <w:sz w:val="24"/>
+                <w:szCs w:val="24"/>
+              </w:rPr>
+            </w:pPr>
+            <w:r>
+              <w:rPr>
+                <w:sz w:val="24"/>
+                <w:szCs w:val="24"/>
+              </w:rPr>
+              <w:t>4</w:t>
+            </w:r>
+          </w:p>
+        </w:tc>
+        <w:tc>
+          <w:tcPr>
+            <w:tcW w:w="475" w:type="dxa"/>
+            <w:shd w:val="clear" w:color="auto" w:fill="A5C9EB" w:themeFill="text2" w:themeFillTint="40"/>
+            <w:vAlign w:val="center"/>
+          </w:tcPr>
+          <w:p>
+            <w:pPr>
+              <w:jc w:val="center"/>
+              <w:rPr>
+                <w:sz w:val="24"/>
+                <w:szCs w:val="24"/>
+              </w:rPr>
+            </w:pPr>
+            <w:r>
+              <w:rPr>
+                <w:sz w:val="24"/>
+                <w:szCs w:val="24"/>
+              </w:rPr>
+              <w:t>9</w:t>
+            </w:r>
+          </w:p>
+        </w:tc>
+      </w:tr>
+    </w:tbl>
+    <w:p>
+      <w:pPr>
+        <w:jc w:val="center"/>
         <w:rPr>
           <w:sz w:val="24"/>
           <w:szCs w:val="24"/>
@@ -9259,48 +10999,1810 @@
     </w:p>
     <w:p>
       <w:pPr>
-        <w:pStyle w:val="Heading2"/>
-        <w:rPr>
-          <w14:textOutline w14:w="9525" w14:cap="rnd" w14:cmpd="sng" w14:algn="ctr">
-            <w14:gradFill>
-              <w14:gsLst>
-                <w14:gs w14:pos="0">
-                  <w14:schemeClr w14:val="accent1">
-                    <w14:lumMod w14:val="5000"/>
-                    <w14:lumOff w14:val="95000"/>
-                  </w14:schemeClr>
-                </w14:gs>
-                <w14:gs w14:pos="74000">
-                  <w14:schemeClr w14:val="accent1">
-                    <w14:lumMod w14:val="45000"/>
-                    <w14:lumOff w14:val="55000"/>
-                  </w14:schemeClr>
-                </w14:gs>
-                <w14:gs w14:pos="83000">
-                  <w14:schemeClr w14:val="accent1">
-                    <w14:lumMod w14:val="45000"/>
-                    <w14:lumOff w14:val="55000"/>
-                  </w14:schemeClr>
-                </w14:gs>
-                <w14:gs w14:pos="100000">
-                  <w14:schemeClr w14:val="accent1">
-                    <w14:lumMod w14:val="30000"/>
-                    <w14:lumOff w14:val="70000"/>
-                  </w14:schemeClr>
-                </w14:gs>
-              </w14:gsLst>
-              <w14:lin w14:ang="5400000" w14:scaled="0"/>
-            </w14:gradFill>
-            <w14:prstDash w14:val="solid"/>
-            <w14:bevel/>
-          </w14:textOutline>
+        <w:spacing w:after="0"/>
+        <w:jc w:val="center"/>
+        <w:rPr>
+          <w:b/>
+          <w:bCs/>
+          <w:i/>
+          <w:iCs/>
+          <w:sz w:val="24"/>
+          <w:szCs w:val="24"/>
         </w:rPr>
       </w:pPr>
-      <w:bookmarkStart w:id="7" w:name="_Toc165064878"/>
-      <w:r>
-        <w:t>Selection Sort</w:t>
-      </w:r>
-      <w:bookmarkEnd w:id="7"/>
+      <w:r>
+        <w:rPr>
+          <w:b/>
+          <w:bCs/>
+          <w:i/>
+          <w:iCs/>
+          <w:sz w:val="24"/>
+          <w:szCs w:val="24"/>
+        </w:rPr>
+        <w:t>Second iteration</w:t>
+      </w:r>
+    </w:p>
+    <w:p>
+      <w:pPr>
+        <w:jc w:val="center"/>
+        <w:rPr>
+          <w:i/>
+          <w:iCs/>
+          <w:sz w:val="24"/>
+          <w:szCs w:val="24"/>
+        </w:rPr>
+      </w:pPr>
+      <w:r>
+        <w:rPr>
+          <w:i/>
+          <w:iCs/>
+          <w:sz w:val="24"/>
+          <w:szCs w:val="24"/>
+        </w:rPr>
+        <w:t>Set the first element of the unsorted portion of the array as the smallest one</w:t>
+      </w:r>
+      <w:r>
+        <w:rPr>
+          <w:i/>
+          <w:iCs/>
+          <w:sz w:val="24"/>
+          <w:szCs w:val="24"/>
+        </w:rPr>
+        <w:t xml:space="preserve"> (3)</w:t>
+      </w:r>
+      <w:r>
+        <w:rPr>
+          <w:i/>
+          <w:iCs/>
+          <w:sz w:val="24"/>
+          <w:szCs w:val="24"/>
+        </w:rPr>
+        <w:t xml:space="preserve"> and compare with the rest of the elements</w:t>
+      </w:r>
+    </w:p>
+    <w:tbl>
+      <w:tblPr>
+        <w:tblStyle w:val="TableGrid"/>
+        <w:tblpPr w:leftFromText="180" w:rightFromText="180" w:vertAnchor="text" w:tblpXSpec="center" w:tblpY="1"/>
+        <w:tblOverlap w:val="never"/>
+        <w:tblW w:w="0" w:type="auto"/>
+        <w:shd w:val="clear" w:color="auto" w:fill="A5C9EB" w:themeFill="text2" w:themeFillTint="40"/>
+        <w:tblLook w:val="04A0" w:firstRow="1" w:lastRow="0" w:firstColumn="1" w:lastColumn="0" w:noHBand="0" w:noVBand="1"/>
+      </w:tblPr>
+      <w:tblGrid>
+        <w:gridCol w:w="475"/>
+        <w:gridCol w:w="475"/>
+        <w:gridCol w:w="475"/>
+        <w:gridCol w:w="475"/>
+        <w:gridCol w:w="475"/>
+        <w:gridCol w:w="475"/>
+      </w:tblGrid>
+      <w:tr>
+        <w:trPr>
+          <w:trHeight w:val="405"/>
+        </w:trPr>
+        <w:tc>
+          <w:tcPr>
+            <w:tcW w:w="475" w:type="dxa"/>
+            <w:shd w:val="clear" w:color="auto" w:fill="A5C9EB" w:themeFill="text2" w:themeFillTint="40"/>
+            <w:vAlign w:val="center"/>
+          </w:tcPr>
+          <w:p>
+            <w:pPr>
+              <w:jc w:val="center"/>
+              <w:rPr>
+                <w:sz w:val="24"/>
+                <w:szCs w:val="24"/>
+              </w:rPr>
+            </w:pPr>
+            <w:r>
+              <w:rPr>
+                <w:sz w:val="24"/>
+                <w:szCs w:val="24"/>
+              </w:rPr>
+              <w:t>3</w:t>
+            </w:r>
+          </w:p>
+        </w:tc>
+        <w:tc>
+          <w:tcPr>
+            <w:tcW w:w="475" w:type="dxa"/>
+            <w:shd w:val="clear" w:color="auto" w:fill="B3E5A1" w:themeFill="accent6" w:themeFillTint="66"/>
+            <w:vAlign w:val="center"/>
+          </w:tcPr>
+          <w:p>
+            <w:pPr>
+              <w:jc w:val="center"/>
+              <w:rPr>
+                <w:sz w:val="24"/>
+                <w:szCs w:val="24"/>
+              </w:rPr>
+            </w:pPr>
+            <w:r>
+              <w:rPr>
+                <w:sz w:val="24"/>
+                <w:szCs w:val="24"/>
+              </w:rPr>
+              <w:t>3</w:t>
+            </w:r>
+          </w:p>
+        </w:tc>
+        <w:tc>
+          <w:tcPr>
+            <w:tcW w:w="475" w:type="dxa"/>
+            <w:shd w:val="clear" w:color="auto" w:fill="A5C9EB" w:themeFill="text2" w:themeFillTint="40"/>
+            <w:vAlign w:val="center"/>
+          </w:tcPr>
+          <w:p>
+            <w:pPr>
+              <w:jc w:val="center"/>
+              <w:rPr>
+                <w:sz w:val="24"/>
+                <w:szCs w:val="24"/>
+              </w:rPr>
+            </w:pPr>
+            <w:r>
+              <w:rPr>
+                <w:sz w:val="24"/>
+                <w:szCs w:val="24"/>
+              </w:rPr>
+              <w:t>8</w:t>
+            </w:r>
+          </w:p>
+        </w:tc>
+        <w:tc>
+          <w:tcPr>
+            <w:tcW w:w="475" w:type="dxa"/>
+            <w:shd w:val="clear" w:color="auto" w:fill="A5C9EB" w:themeFill="text2" w:themeFillTint="40"/>
+            <w:vAlign w:val="center"/>
+          </w:tcPr>
+          <w:p>
+            <w:pPr>
+              <w:jc w:val="center"/>
+              <w:rPr>
+                <w:sz w:val="24"/>
+                <w:szCs w:val="24"/>
+              </w:rPr>
+            </w:pPr>
+            <w:r>
+              <w:rPr>
+                <w:sz w:val="24"/>
+                <w:szCs w:val="24"/>
+              </w:rPr>
+              <w:t>8</w:t>
+            </w:r>
+          </w:p>
+        </w:tc>
+        <w:tc>
+          <w:tcPr>
+            <w:tcW w:w="475" w:type="dxa"/>
+            <w:shd w:val="clear" w:color="auto" w:fill="A5C9EB" w:themeFill="text2" w:themeFillTint="40"/>
+            <w:vAlign w:val="center"/>
+          </w:tcPr>
+          <w:p>
+            <w:pPr>
+              <w:jc w:val="center"/>
+              <w:rPr>
+                <w:sz w:val="24"/>
+                <w:szCs w:val="24"/>
+              </w:rPr>
+            </w:pPr>
+            <w:r>
+              <w:rPr>
+                <w:sz w:val="24"/>
+                <w:szCs w:val="24"/>
+              </w:rPr>
+              <w:t>4</w:t>
+            </w:r>
+          </w:p>
+        </w:tc>
+        <w:tc>
+          <w:tcPr>
+            <w:tcW w:w="475" w:type="dxa"/>
+            <w:shd w:val="clear" w:color="auto" w:fill="A5C9EB" w:themeFill="text2" w:themeFillTint="40"/>
+            <w:vAlign w:val="center"/>
+          </w:tcPr>
+          <w:p>
+            <w:pPr>
+              <w:jc w:val="center"/>
+              <w:rPr>
+                <w:sz w:val="24"/>
+                <w:szCs w:val="24"/>
+              </w:rPr>
+            </w:pPr>
+            <w:r>
+              <w:rPr>
+                <w:sz w:val="24"/>
+                <w:szCs w:val="24"/>
+              </w:rPr>
+              <w:t>9</w:t>
+            </w:r>
+          </w:p>
+        </w:tc>
+      </w:tr>
+    </w:tbl>
+    <w:p>
+      <w:pPr>
+        <w:jc w:val="center"/>
+        <w:rPr>
+          <w:sz w:val="24"/>
+          <w:szCs w:val="24"/>
+        </w:rPr>
+      </w:pPr>
+    </w:p>
+    <w:tbl>
+      <w:tblPr>
+        <w:tblStyle w:val="TableGrid"/>
+        <w:tblpPr w:leftFromText="180" w:rightFromText="180" w:vertAnchor="text" w:tblpXSpec="center" w:tblpY="1"/>
+        <w:tblOverlap w:val="never"/>
+        <w:tblW w:w="0" w:type="auto"/>
+        <w:shd w:val="clear" w:color="auto" w:fill="A5C9EB" w:themeFill="text2" w:themeFillTint="40"/>
+        <w:tblLook w:val="04A0" w:firstRow="1" w:lastRow="0" w:firstColumn="1" w:lastColumn="0" w:noHBand="0" w:noVBand="1"/>
+      </w:tblPr>
+      <w:tblGrid>
+        <w:gridCol w:w="475"/>
+        <w:gridCol w:w="475"/>
+        <w:gridCol w:w="475"/>
+        <w:gridCol w:w="475"/>
+        <w:gridCol w:w="475"/>
+        <w:gridCol w:w="475"/>
+      </w:tblGrid>
+      <w:tr>
+        <w:trPr>
+          <w:trHeight w:val="405"/>
+        </w:trPr>
+        <w:tc>
+          <w:tcPr>
+            <w:tcW w:w="475" w:type="dxa"/>
+            <w:shd w:val="clear" w:color="auto" w:fill="A5C9EB" w:themeFill="text2" w:themeFillTint="40"/>
+            <w:vAlign w:val="center"/>
+          </w:tcPr>
+          <w:p>
+            <w:pPr>
+              <w:jc w:val="center"/>
+              <w:rPr>
+                <w:sz w:val="24"/>
+                <w:szCs w:val="24"/>
+              </w:rPr>
+            </w:pPr>
+            <w:r>
+              <w:rPr>
+                <w:sz w:val="24"/>
+                <w:szCs w:val="24"/>
+              </w:rPr>
+              <w:t>3</w:t>
+            </w:r>
+          </w:p>
+        </w:tc>
+        <w:tc>
+          <w:tcPr>
+            <w:tcW w:w="475" w:type="dxa"/>
+            <w:shd w:val="clear" w:color="auto" w:fill="B3E5A1" w:themeFill="accent6" w:themeFillTint="66"/>
+            <w:vAlign w:val="center"/>
+          </w:tcPr>
+          <w:p>
+            <w:pPr>
+              <w:jc w:val="center"/>
+              <w:rPr>
+                <w:sz w:val="24"/>
+                <w:szCs w:val="24"/>
+              </w:rPr>
+            </w:pPr>
+            <w:r>
+              <w:rPr>
+                <w:noProof/>
+              </w:rPr>
+              <mc:AlternateContent>
+                <mc:Choice Requires="wps">
+                  <w:drawing>
+                    <wp:anchor distT="0" distB="0" distL="114300" distR="114300" simplePos="0" relativeHeight="251706368" behindDoc="0" locked="0" layoutInCell="1" allowOverlap="1" wp14:anchorId="161356DE" wp14:editId="68AE42ED">
+                      <wp:simplePos x="0" y="0"/>
+                      <wp:positionH relativeFrom="column">
+                        <wp:posOffset>185420</wp:posOffset>
+                      </wp:positionH>
+                      <wp:positionV relativeFrom="paragraph">
+                        <wp:posOffset>-191135</wp:posOffset>
+                      </wp:positionV>
+                      <wp:extent cx="104140" cy="99695"/>
+                      <wp:effectExtent l="57150" t="0" r="48260" b="33655"/>
+                      <wp:wrapNone/>
+                      <wp:docPr id="1317922239" name="Arrow: Left-Up 23"/>
+                      <wp:cNvGraphicFramePr/>
+                      <a:graphic xmlns:a="http://schemas.openxmlformats.org/drawingml/2006/main">
+                        <a:graphicData uri="http://schemas.microsoft.com/office/word/2010/wordprocessingShape">
+                          <wps:wsp>
+                            <wps:cNvSpPr/>
+                            <wps:spPr>
+                              <a:xfrm rot="2582817">
+                                <a:off x="0" y="0"/>
+                                <a:ext cx="104140" cy="99695"/>
+                              </a:xfrm>
+                              <a:prstGeom prst="leftUpArrow">
+                                <a:avLst>
+                                  <a:gd name="adj1" fmla="val 3117"/>
+                                  <a:gd name="adj2" fmla="val 7712"/>
+                                  <a:gd name="adj3" fmla="val 25092"/>
+                                </a:avLst>
+                              </a:prstGeom>
+                              <a:ln cap="rnd" cmpd="dbl">
+                                <a:round/>
+                              </a:ln>
+                            </wps:spPr>
+                            <wps:style>
+                              <a:lnRef idx="2">
+                                <a:schemeClr val="accent1">
+                                  <a:shade val="15000"/>
+                                </a:schemeClr>
+                              </a:lnRef>
+                              <a:fillRef idx="1">
+                                <a:schemeClr val="accent1"/>
+                              </a:fillRef>
+                              <a:effectRef idx="0">
+                                <a:schemeClr val="accent1"/>
+                              </a:effectRef>
+                              <a:fontRef idx="minor">
+                                <a:schemeClr val="lt1"/>
+                              </a:fontRef>
+                            </wps:style>
+                            <wps:bodyPr rot="0" spcFirstLastPara="0" vertOverflow="overflow" horzOverflow="overflow" vert="horz" wrap="square" lIns="91440" tIns="45720" rIns="91440" bIns="45720" numCol="1" spcCol="0" rtlCol="0" fromWordArt="0" anchor="ctr" anchorCtr="0" forceAA="0" compatLnSpc="1">
+                              <a:prstTxWarp prst="textNoShape">
+                                <a:avLst/>
+                              </a:prstTxWarp>
+                              <a:noAutofit/>
+                            </wps:bodyPr>
+                          </wps:wsp>
+                        </a:graphicData>
+                      </a:graphic>
+                      <wp14:sizeRelH relativeFrom="margin">
+                        <wp14:pctWidth>0</wp14:pctWidth>
+                      </wp14:sizeRelH>
+                      <wp14:sizeRelV relativeFrom="margin">
+                        <wp14:pctHeight>0</wp14:pctHeight>
+                      </wp14:sizeRelV>
+                    </wp:anchor>
+                  </w:drawing>
+                </mc:Choice>
+                <mc:Fallback>
+                  <w:pict>
+                    <v:shape w14:anchorId="00403571" id="Arrow: Left-Up 23" o:spid="_x0000_s1026" style="position:absolute;margin-left:14.6pt;margin-top:-15.05pt;width:8.2pt;height:7.85pt;rotation:2821125fd;z-index:251706368;visibility:visible;mso-wrap-style:square;mso-width-percent:0;mso-height-percent:0;mso-wrap-distance-left:9pt;mso-wrap-distance-top:0;mso-wrap-distance-right:9pt;mso-wrap-distance-bottom:0;mso-position-horizontal:absolute;mso-position-horizontal-relative:text;mso-position-vertical:absolute;mso-position-vertical-relative:text;mso-width-percent:0;mso-height-percent:0;mso-width-relative:margin;mso-height-relative:margin;v-text-anchor:middle" coordsize="104140,99695" o:gfxdata="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" path="m,92007l25015,84318r,6135l94898,90453r,-65438l88763,25015,96452,r7688,25015l98005,25015r,68545l25015,93560r,6135l,92007xe" fillcolor="#156082 [3204]" strokecolor="#030e13 [484]" strokeweight="1pt">
+                      <v:stroke linestyle="thinThin" endcap="round"/>
+                      <v:path arrowok="t" o:connecttype="custom" o:connectlocs="0,92007;25015,84318;25015,90453;94898,90453;94898,25015;88763,25015;96452,0;104140,25015;98005,25015;98005,93560;25015,93560;25015,99695;0,92007" o:connectangles="0,0,0,0,0,0,0,0,0,0,0,0,0"/>
+                    </v:shape>
+                  </w:pict>
+                </mc:Fallback>
+              </mc:AlternateContent>
+            </w:r>
+            <w:r>
+              <w:rPr>
+                <w:sz w:val="24"/>
+                <w:szCs w:val="24"/>
+              </w:rPr>
+              <w:t>3</w:t>
+            </w:r>
+          </w:p>
+        </w:tc>
+        <w:tc>
+          <w:tcPr>
+            <w:tcW w:w="475" w:type="dxa"/>
+            <w:shd w:val="clear" w:color="auto" w:fill="A5C9EB" w:themeFill="text2" w:themeFillTint="40"/>
+            <w:vAlign w:val="center"/>
+          </w:tcPr>
+          <w:p>
+            <w:pPr>
+              <w:jc w:val="center"/>
+              <w:rPr>
+                <w:sz w:val="24"/>
+                <w:szCs w:val="24"/>
+              </w:rPr>
+            </w:pPr>
+            <w:r>
+              <w:rPr>
+                <w:noProof/>
+              </w:rPr>
+              <mc:AlternateContent>
+                <mc:Choice Requires="wps">
+                  <w:drawing>
+                    <wp:anchor distT="0" distB="0" distL="114300" distR="114300" simplePos="0" relativeHeight="251708416" behindDoc="0" locked="0" layoutInCell="1" allowOverlap="1" wp14:anchorId="19C0654B" wp14:editId="6C748F67">
+                      <wp:simplePos x="0" y="0"/>
+                      <wp:positionH relativeFrom="column">
+                        <wp:posOffset>186055</wp:posOffset>
+                      </wp:positionH>
+                      <wp:positionV relativeFrom="paragraph">
+                        <wp:posOffset>-191135</wp:posOffset>
+                      </wp:positionV>
+                      <wp:extent cx="104140" cy="99695"/>
+                      <wp:effectExtent l="57150" t="0" r="48260" b="33655"/>
+                      <wp:wrapNone/>
+                      <wp:docPr id="1410026824" name="Arrow: Left-Up 23"/>
+                      <wp:cNvGraphicFramePr/>
+                      <a:graphic xmlns:a="http://schemas.openxmlformats.org/drawingml/2006/main">
+                        <a:graphicData uri="http://schemas.microsoft.com/office/word/2010/wordprocessingShape">
+                          <wps:wsp>
+                            <wps:cNvSpPr/>
+                            <wps:spPr>
+                              <a:xfrm rot="2582817">
+                                <a:off x="0" y="0"/>
+                                <a:ext cx="104140" cy="99695"/>
+                              </a:xfrm>
+                              <a:prstGeom prst="leftUpArrow">
+                                <a:avLst>
+                                  <a:gd name="adj1" fmla="val 3117"/>
+                                  <a:gd name="adj2" fmla="val 7712"/>
+                                  <a:gd name="adj3" fmla="val 25092"/>
+                                </a:avLst>
+                              </a:prstGeom>
+                              <a:ln cap="rnd" cmpd="dbl">
+                                <a:round/>
+                              </a:ln>
+                            </wps:spPr>
+                            <wps:style>
+                              <a:lnRef idx="2">
+                                <a:schemeClr val="accent1">
+                                  <a:shade val="15000"/>
+                                </a:schemeClr>
+                              </a:lnRef>
+                              <a:fillRef idx="1">
+                                <a:schemeClr val="accent1"/>
+                              </a:fillRef>
+                              <a:effectRef idx="0">
+                                <a:schemeClr val="accent1"/>
+                              </a:effectRef>
+                              <a:fontRef idx="minor">
+                                <a:schemeClr val="lt1"/>
+                              </a:fontRef>
+                            </wps:style>
+                            <wps:bodyPr rot="0" spcFirstLastPara="0" vertOverflow="overflow" horzOverflow="overflow" vert="horz" wrap="square" lIns="91440" tIns="45720" rIns="91440" bIns="45720" numCol="1" spcCol="0" rtlCol="0" fromWordArt="0" anchor="ctr" anchorCtr="0" forceAA="0" compatLnSpc="1">
+                              <a:prstTxWarp prst="textNoShape">
+                                <a:avLst/>
+                              </a:prstTxWarp>
+                              <a:noAutofit/>
+                            </wps:bodyPr>
+                          </wps:wsp>
+                        </a:graphicData>
+                      </a:graphic>
+                      <wp14:sizeRelH relativeFrom="margin">
+                        <wp14:pctWidth>0</wp14:pctWidth>
+                      </wp14:sizeRelH>
+                      <wp14:sizeRelV relativeFrom="margin">
+                        <wp14:pctHeight>0</wp14:pctHeight>
+                      </wp14:sizeRelV>
+                    </wp:anchor>
+                  </w:drawing>
+                </mc:Choice>
+                <mc:Fallback>
+                  <w:pict>
+                    <v:shape w14:anchorId="662741B9" id="Arrow: Left-Up 23" o:spid="_x0000_s1026" style="position:absolute;margin-left:14.65pt;margin-top:-15.05pt;width:8.2pt;height:7.85pt;rotation:2821125fd;z-index:251708416;visibility:visible;mso-wrap-style:square;mso-width-percent:0;mso-height-percent:0;mso-wrap-distance-left:9pt;mso-wrap-distance-top:0;mso-wrap-distance-right:9pt;mso-wrap-distance-bottom:0;mso-position-horizontal:absolute;mso-position-horizontal-relative:text;mso-position-vertical:absolute;mso-position-vertical-relative:text;mso-width-percent:0;mso-height-percent:0;mso-width-relative:margin;mso-height-relative:margin;v-text-anchor:middle" coordsize="104140,99695" o:gfxdata="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" path="m,92007l25015,84318r,6135l94898,90453r,-65438l88763,25015,96452,r7688,25015l98005,25015r,68545l25015,93560r,6135l,92007xe" fillcolor="#156082 [3204]" strokecolor="#030e13 [484]" strokeweight="1pt">
+                      <v:stroke linestyle="thinThin" endcap="round"/>
+                      <v:path arrowok="t" o:connecttype="custom" o:connectlocs="0,92007;25015,84318;25015,90453;94898,90453;94898,25015;88763,25015;96452,0;104140,25015;98005,25015;98005,93560;25015,93560;25015,99695;0,92007" o:connectangles="0,0,0,0,0,0,0,0,0,0,0,0,0"/>
+                    </v:shape>
+                  </w:pict>
+                </mc:Fallback>
+              </mc:AlternateContent>
+            </w:r>
+            <w:r>
+              <w:rPr>
+                <w:sz w:val="24"/>
+                <w:szCs w:val="24"/>
+              </w:rPr>
+              <w:t>8</w:t>
+            </w:r>
+          </w:p>
+        </w:tc>
+        <w:tc>
+          <w:tcPr>
+            <w:tcW w:w="475" w:type="dxa"/>
+            <w:shd w:val="clear" w:color="auto" w:fill="A5C9EB" w:themeFill="text2" w:themeFillTint="40"/>
+            <w:vAlign w:val="center"/>
+          </w:tcPr>
+          <w:p>
+            <w:pPr>
+              <w:jc w:val="center"/>
+              <w:rPr>
+                <w:sz w:val="24"/>
+                <w:szCs w:val="24"/>
+              </w:rPr>
+            </w:pPr>
+            <w:r>
+              <w:rPr>
+                <w:noProof/>
+              </w:rPr>
+              <mc:AlternateContent>
+                <mc:Choice Requires="wps">
+                  <w:drawing>
+                    <wp:anchor distT="0" distB="0" distL="114300" distR="114300" simplePos="0" relativeHeight="251710464" behindDoc="0" locked="0" layoutInCell="1" allowOverlap="1" wp14:anchorId="30DEF3C9" wp14:editId="7DE6C019">
+                      <wp:simplePos x="0" y="0"/>
+                      <wp:positionH relativeFrom="column">
+                        <wp:posOffset>186055</wp:posOffset>
+                      </wp:positionH>
+                      <wp:positionV relativeFrom="paragraph">
+                        <wp:posOffset>-191135</wp:posOffset>
+                      </wp:positionV>
+                      <wp:extent cx="104140" cy="99695"/>
+                      <wp:effectExtent l="57150" t="0" r="48260" b="33655"/>
+                      <wp:wrapNone/>
+                      <wp:docPr id="384407036" name="Arrow: Left-Up 23"/>
+                      <wp:cNvGraphicFramePr/>
+                      <a:graphic xmlns:a="http://schemas.openxmlformats.org/drawingml/2006/main">
+                        <a:graphicData uri="http://schemas.microsoft.com/office/word/2010/wordprocessingShape">
+                          <wps:wsp>
+                            <wps:cNvSpPr/>
+                            <wps:spPr>
+                              <a:xfrm rot="2582817">
+                                <a:off x="0" y="0"/>
+                                <a:ext cx="104140" cy="99695"/>
+                              </a:xfrm>
+                              <a:prstGeom prst="leftUpArrow">
+                                <a:avLst>
+                                  <a:gd name="adj1" fmla="val 3117"/>
+                                  <a:gd name="adj2" fmla="val 7712"/>
+                                  <a:gd name="adj3" fmla="val 25092"/>
+                                </a:avLst>
+                              </a:prstGeom>
+                              <a:ln cap="rnd" cmpd="dbl">
+                                <a:round/>
+                              </a:ln>
+                            </wps:spPr>
+                            <wps:style>
+                              <a:lnRef idx="2">
+                                <a:schemeClr val="accent1">
+                                  <a:shade val="15000"/>
+                                </a:schemeClr>
+                              </a:lnRef>
+                              <a:fillRef idx="1">
+                                <a:schemeClr val="accent1"/>
+                              </a:fillRef>
+                              <a:effectRef idx="0">
+                                <a:schemeClr val="accent1"/>
+                              </a:effectRef>
+                              <a:fontRef idx="minor">
+                                <a:schemeClr val="lt1"/>
+                              </a:fontRef>
+                            </wps:style>
+                            <wps:bodyPr rot="0" spcFirstLastPara="0" vertOverflow="overflow" horzOverflow="overflow" vert="horz" wrap="square" lIns="91440" tIns="45720" rIns="91440" bIns="45720" numCol="1" spcCol="0" rtlCol="0" fromWordArt="0" anchor="ctr" anchorCtr="0" forceAA="0" compatLnSpc="1">
+                              <a:prstTxWarp prst="textNoShape">
+                                <a:avLst/>
+                              </a:prstTxWarp>
+                              <a:noAutofit/>
+                            </wps:bodyPr>
+                          </wps:wsp>
+                        </a:graphicData>
+                      </a:graphic>
+                      <wp14:sizeRelH relativeFrom="margin">
+                        <wp14:pctWidth>0</wp14:pctWidth>
+                      </wp14:sizeRelH>
+                      <wp14:sizeRelV relativeFrom="margin">
+                        <wp14:pctHeight>0</wp14:pctHeight>
+                      </wp14:sizeRelV>
+                    </wp:anchor>
+                  </w:drawing>
+                </mc:Choice>
+                <mc:Fallback>
+                  <w:pict>
+                    <v:shape w14:anchorId="026BD4DA" id="Arrow: Left-Up 23" o:spid="_x0000_s1026" style="position:absolute;margin-left:14.65pt;margin-top:-15.05pt;width:8.2pt;height:7.85pt;rotation:2821125fd;z-index:251710464;visibility:visible;mso-wrap-style:square;mso-width-percent:0;mso-height-percent:0;mso-wrap-distance-left:9pt;mso-wrap-distance-top:0;mso-wrap-distance-right:9pt;mso-wrap-distance-bottom:0;mso-position-horizontal:absolute;mso-position-horizontal-relative:text;mso-position-vertical:absolute;mso-position-vertical-relative:text;mso-width-percent:0;mso-height-percent:0;mso-width-relative:margin;mso-height-relative:margin;v-text-anchor:middle" coordsize="104140,99695" o:gfxdata="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" path="m,92007l25015,84318r,6135l94898,90453r,-65438l88763,25015,96452,r7688,25015l98005,25015r,68545l25015,93560r,6135l,92007xe" fillcolor="#156082 [3204]" strokecolor="#030e13 [484]" strokeweight="1pt">
+                      <v:stroke linestyle="thinThin" endcap="round"/>
+                      <v:path arrowok="t" o:connecttype="custom" o:connectlocs="0,92007;25015,84318;25015,90453;94898,90453;94898,25015;88763,25015;96452,0;104140,25015;98005,25015;98005,93560;25015,93560;25015,99695;0,92007" o:connectangles="0,0,0,0,0,0,0,0,0,0,0,0,0"/>
+                    </v:shape>
+                  </w:pict>
+                </mc:Fallback>
+              </mc:AlternateContent>
+            </w:r>
+            <w:r>
+              <w:rPr>
+                <w:sz w:val="24"/>
+                <w:szCs w:val="24"/>
+              </w:rPr>
+              <w:t>8</w:t>
+            </w:r>
+          </w:p>
+        </w:tc>
+        <w:tc>
+          <w:tcPr>
+            <w:tcW w:w="475" w:type="dxa"/>
+            <w:shd w:val="clear" w:color="auto" w:fill="A5C9EB" w:themeFill="text2" w:themeFillTint="40"/>
+            <w:vAlign w:val="center"/>
+          </w:tcPr>
+          <w:p>
+            <w:pPr>
+              <w:jc w:val="center"/>
+              <w:rPr>
+                <w:sz w:val="24"/>
+                <w:szCs w:val="24"/>
+              </w:rPr>
+            </w:pPr>
+            <w:r>
+              <w:rPr>
+                <w:noProof/>
+              </w:rPr>
+              <mc:AlternateContent>
+                <mc:Choice Requires="wps">
+                  <w:drawing>
+                    <wp:anchor distT="0" distB="0" distL="114300" distR="114300" simplePos="0" relativeHeight="251712512" behindDoc="0" locked="0" layoutInCell="1" allowOverlap="1" wp14:anchorId="60C74897" wp14:editId="5D1AA96A">
+                      <wp:simplePos x="0" y="0"/>
+                      <wp:positionH relativeFrom="column">
+                        <wp:posOffset>182245</wp:posOffset>
+                      </wp:positionH>
+                      <wp:positionV relativeFrom="paragraph">
+                        <wp:posOffset>-194945</wp:posOffset>
+                      </wp:positionV>
+                      <wp:extent cx="104140" cy="99695"/>
+                      <wp:effectExtent l="57150" t="0" r="48260" b="33655"/>
+                      <wp:wrapNone/>
+                      <wp:docPr id="641060444" name="Arrow: Left-Up 23"/>
+                      <wp:cNvGraphicFramePr/>
+                      <a:graphic xmlns:a="http://schemas.openxmlformats.org/drawingml/2006/main">
+                        <a:graphicData uri="http://schemas.microsoft.com/office/word/2010/wordprocessingShape">
+                          <wps:wsp>
+                            <wps:cNvSpPr/>
+                            <wps:spPr>
+                              <a:xfrm rot="2582817">
+                                <a:off x="0" y="0"/>
+                                <a:ext cx="104140" cy="99695"/>
+                              </a:xfrm>
+                              <a:prstGeom prst="leftUpArrow">
+                                <a:avLst>
+                                  <a:gd name="adj1" fmla="val 3117"/>
+                                  <a:gd name="adj2" fmla="val 7712"/>
+                                  <a:gd name="adj3" fmla="val 25092"/>
+                                </a:avLst>
+                              </a:prstGeom>
+                              <a:ln cap="rnd" cmpd="dbl">
+                                <a:round/>
+                              </a:ln>
+                            </wps:spPr>
+                            <wps:style>
+                              <a:lnRef idx="2">
+                                <a:schemeClr val="accent1">
+                                  <a:shade val="15000"/>
+                                </a:schemeClr>
+                              </a:lnRef>
+                              <a:fillRef idx="1">
+                                <a:schemeClr val="accent1"/>
+                              </a:fillRef>
+                              <a:effectRef idx="0">
+                                <a:schemeClr val="accent1"/>
+                              </a:effectRef>
+                              <a:fontRef idx="minor">
+                                <a:schemeClr val="lt1"/>
+                              </a:fontRef>
+                            </wps:style>
+                            <wps:bodyPr rot="0" spcFirstLastPara="0" vertOverflow="overflow" horzOverflow="overflow" vert="horz" wrap="square" lIns="91440" tIns="45720" rIns="91440" bIns="45720" numCol="1" spcCol="0" rtlCol="0" fromWordArt="0" anchor="ctr" anchorCtr="0" forceAA="0" compatLnSpc="1">
+                              <a:prstTxWarp prst="textNoShape">
+                                <a:avLst/>
+                              </a:prstTxWarp>
+                              <a:noAutofit/>
+                            </wps:bodyPr>
+                          </wps:wsp>
+                        </a:graphicData>
+                      </a:graphic>
+                      <wp14:sizeRelH relativeFrom="margin">
+                        <wp14:pctWidth>0</wp14:pctWidth>
+                      </wp14:sizeRelH>
+                      <wp14:sizeRelV relativeFrom="margin">
+                        <wp14:pctHeight>0</wp14:pctHeight>
+                      </wp14:sizeRelV>
+                    </wp:anchor>
+                  </w:drawing>
+                </mc:Choice>
+                <mc:Fallback>
+                  <w:pict>
+                    <v:shape w14:anchorId="30612618" id="Arrow: Left-Up 23" o:spid="_x0000_s1026" style="position:absolute;margin-left:14.35pt;margin-top:-15.35pt;width:8.2pt;height:7.85pt;rotation:2821125fd;z-index:251712512;visibility:visible;mso-wrap-style:square;mso-width-percent:0;mso-height-percent:0;mso-wrap-distance-left:9pt;mso-wrap-distance-top:0;mso-wrap-distance-right:9pt;mso-wrap-distance-bottom:0;mso-position-horizontal:absolute;mso-position-horizontal-relative:text;mso-position-vertical:absolute;mso-position-vertical-relative:text;mso-width-percent:0;mso-height-percent:0;mso-width-relative:margin;mso-height-relative:margin;v-text-anchor:middle" coordsize="104140,99695" o:gfxdata="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" path="m,92007l25015,84318r,6135l94898,90453r,-65438l88763,25015,96452,r7688,25015l98005,25015r,68545l25015,93560r,6135l,92007xe" fillcolor="#156082 [3204]" strokecolor="#030e13 [484]" strokeweight="1pt">
+                      <v:stroke linestyle="thinThin" endcap="round"/>
+                      <v:path arrowok="t" o:connecttype="custom" o:connectlocs="0,92007;25015,84318;25015,90453;94898,90453;94898,25015;88763,25015;96452,0;104140,25015;98005,25015;98005,93560;25015,93560;25015,99695;0,92007" o:connectangles="0,0,0,0,0,0,0,0,0,0,0,0,0"/>
+                    </v:shape>
+                  </w:pict>
+                </mc:Fallback>
+              </mc:AlternateContent>
+            </w:r>
+            <w:r>
+              <w:rPr>
+                <w:sz w:val="24"/>
+                <w:szCs w:val="24"/>
+              </w:rPr>
+              <w:t>4</w:t>
+            </w:r>
+          </w:p>
+        </w:tc>
+        <w:tc>
+          <w:tcPr>
+            <w:tcW w:w="475" w:type="dxa"/>
+            <w:shd w:val="clear" w:color="auto" w:fill="A5C9EB" w:themeFill="text2" w:themeFillTint="40"/>
+            <w:vAlign w:val="center"/>
+          </w:tcPr>
+          <w:p>
+            <w:pPr>
+              <w:jc w:val="center"/>
+              <w:rPr>
+                <w:sz w:val="24"/>
+                <w:szCs w:val="24"/>
+              </w:rPr>
+            </w:pPr>
+            <w:r>
+              <w:rPr>
+                <w:sz w:val="24"/>
+                <w:szCs w:val="24"/>
+              </w:rPr>
+              <w:t>9</w:t>
+            </w:r>
+          </w:p>
+        </w:tc>
+      </w:tr>
+    </w:tbl>
+    <w:p>
+      <w:pPr>
+        <w:jc w:val="center"/>
+        <w:rPr>
+          <w:sz w:val="24"/>
+          <w:szCs w:val="24"/>
+        </w:rPr>
+      </w:pPr>
+    </w:p>
+    <w:p>
+      <w:pPr>
+        <w:jc w:val="center"/>
+        <w:rPr>
+          <w:i/>
+          <w:iCs/>
+          <w:sz w:val="24"/>
+          <w:szCs w:val="24"/>
+        </w:rPr>
+      </w:pPr>
+      <w:r>
+        <w:rPr>
+          <w:i/>
+          <w:iCs/>
+          <w:sz w:val="24"/>
+          <w:szCs w:val="24"/>
+        </w:rPr>
+        <w:lastRenderedPageBreak/>
+        <w:t xml:space="preserve">No element was smaller than the first one, so no swaps </w:t>
+      </w:r>
+      <w:r>
+        <w:rPr>
+          <w:i/>
+          <w:iCs/>
+          <w:sz w:val="24"/>
+          <w:szCs w:val="24"/>
+        </w:rPr>
+        <w:t>were</w:t>
+      </w:r>
+      <w:r>
+        <w:rPr>
+          <w:i/>
+          <w:iCs/>
+          <w:sz w:val="24"/>
+          <w:szCs w:val="24"/>
+        </w:rPr>
+        <w:t xml:space="preserve"> made</w:t>
+      </w:r>
+    </w:p>
+    <w:p>
+      <w:pPr>
+        <w:spacing w:after="0"/>
+        <w:jc w:val="center"/>
+        <w:rPr>
+          <w:b/>
+          <w:bCs/>
+          <w:i/>
+          <w:iCs/>
+          <w:sz w:val="24"/>
+          <w:szCs w:val="24"/>
+        </w:rPr>
+      </w:pPr>
+      <w:r>
+        <w:rPr>
+          <w:b/>
+          <w:bCs/>
+          <w:i/>
+          <w:iCs/>
+          <w:sz w:val="24"/>
+          <w:szCs w:val="24"/>
+        </w:rPr>
+        <w:t>Third iteration</w:t>
+      </w:r>
+    </w:p>
+    <w:p>
+      <w:pPr>
+        <w:jc w:val="center"/>
+        <w:rPr>
+          <w:i/>
+          <w:iCs/>
+          <w:sz w:val="24"/>
+          <w:szCs w:val="24"/>
+        </w:rPr>
+      </w:pPr>
+      <w:r>
+        <w:rPr>
+          <w:i/>
+          <w:iCs/>
+          <w:sz w:val="24"/>
+          <w:szCs w:val="24"/>
+        </w:rPr>
+        <w:t xml:space="preserve">Assign the first element of the unsorted part as the smallest one (8) and compare it with the rest of the elements </w:t>
+      </w:r>
+      <w:r>
+        <w:rPr>
+          <w:i/>
+          <w:iCs/>
+          <w:sz w:val="24"/>
+          <w:szCs w:val="24"/>
+        </w:rPr>
+        <w:t>on</w:t>
+      </w:r>
+      <w:r>
+        <w:rPr>
+          <w:i/>
+          <w:iCs/>
+          <w:sz w:val="24"/>
+          <w:szCs w:val="24"/>
+        </w:rPr>
+        <w:t xml:space="preserve"> the right</w:t>
+      </w:r>
+    </w:p>
+    <w:tbl>
+      <w:tblPr>
+        <w:tblStyle w:val="TableGrid"/>
+        <w:tblpPr w:leftFromText="180" w:rightFromText="180" w:vertAnchor="text" w:tblpXSpec="center" w:tblpY="1"/>
+        <w:tblOverlap w:val="never"/>
+        <w:tblW w:w="0" w:type="auto"/>
+        <w:shd w:val="clear" w:color="auto" w:fill="A5C9EB" w:themeFill="text2" w:themeFillTint="40"/>
+        <w:tblLook w:val="04A0" w:firstRow="1" w:lastRow="0" w:firstColumn="1" w:lastColumn="0" w:noHBand="0" w:noVBand="1"/>
+      </w:tblPr>
+      <w:tblGrid>
+        <w:gridCol w:w="475"/>
+        <w:gridCol w:w="475"/>
+        <w:gridCol w:w="475"/>
+        <w:gridCol w:w="475"/>
+        <w:gridCol w:w="475"/>
+        <w:gridCol w:w="475"/>
+      </w:tblGrid>
+      <w:tr>
+        <w:trPr>
+          <w:trHeight w:val="405"/>
+        </w:trPr>
+        <w:tc>
+          <w:tcPr>
+            <w:tcW w:w="475" w:type="dxa"/>
+            <w:shd w:val="clear" w:color="auto" w:fill="A5C9EB" w:themeFill="text2" w:themeFillTint="40"/>
+            <w:vAlign w:val="center"/>
+          </w:tcPr>
+          <w:p>
+            <w:pPr>
+              <w:jc w:val="center"/>
+              <w:rPr>
+                <w:sz w:val="24"/>
+                <w:szCs w:val="24"/>
+              </w:rPr>
+            </w:pPr>
+            <w:r>
+              <w:rPr>
+                <w:sz w:val="24"/>
+                <w:szCs w:val="24"/>
+              </w:rPr>
+              <w:t>3</w:t>
+            </w:r>
+          </w:p>
+        </w:tc>
+        <w:tc>
+          <w:tcPr>
+            <w:tcW w:w="475" w:type="dxa"/>
+            <w:shd w:val="clear" w:color="auto" w:fill="A5C9EB" w:themeFill="text2" w:themeFillTint="40"/>
+            <w:vAlign w:val="center"/>
+          </w:tcPr>
+          <w:p>
+            <w:pPr>
+              <w:jc w:val="center"/>
+              <w:rPr>
+                <w:sz w:val="24"/>
+                <w:szCs w:val="24"/>
+              </w:rPr>
+            </w:pPr>
+            <w:r>
+              <w:rPr>
+                <w:sz w:val="24"/>
+                <w:szCs w:val="24"/>
+              </w:rPr>
+              <w:t>3</w:t>
+            </w:r>
+          </w:p>
+        </w:tc>
+        <w:tc>
+          <w:tcPr>
+            <w:tcW w:w="475" w:type="dxa"/>
+            <w:shd w:val="clear" w:color="auto" w:fill="B3E5A1" w:themeFill="accent6" w:themeFillTint="66"/>
+            <w:vAlign w:val="center"/>
+          </w:tcPr>
+          <w:p>
+            <w:pPr>
+              <w:jc w:val="center"/>
+              <w:rPr>
+                <w:sz w:val="24"/>
+                <w:szCs w:val="24"/>
+              </w:rPr>
+            </w:pPr>
+            <w:r>
+              <w:rPr>
+                <w:sz w:val="24"/>
+                <w:szCs w:val="24"/>
+              </w:rPr>
+              <w:t>8</w:t>
+            </w:r>
+          </w:p>
+        </w:tc>
+        <w:tc>
+          <w:tcPr>
+            <w:tcW w:w="475" w:type="dxa"/>
+            <w:shd w:val="clear" w:color="auto" w:fill="A5C9EB" w:themeFill="text2" w:themeFillTint="40"/>
+            <w:vAlign w:val="center"/>
+          </w:tcPr>
+          <w:p>
+            <w:pPr>
+              <w:jc w:val="center"/>
+              <w:rPr>
+                <w:sz w:val="24"/>
+                <w:szCs w:val="24"/>
+              </w:rPr>
+            </w:pPr>
+            <w:r>
+              <w:rPr>
+                <w:sz w:val="24"/>
+                <w:szCs w:val="24"/>
+              </w:rPr>
+              <w:t>8</w:t>
+            </w:r>
+          </w:p>
+        </w:tc>
+        <w:tc>
+          <w:tcPr>
+            <w:tcW w:w="475" w:type="dxa"/>
+            <w:shd w:val="clear" w:color="auto" w:fill="A5C9EB" w:themeFill="text2" w:themeFillTint="40"/>
+            <w:vAlign w:val="center"/>
+          </w:tcPr>
+          <w:p>
+            <w:pPr>
+              <w:jc w:val="center"/>
+              <w:rPr>
+                <w:sz w:val="24"/>
+                <w:szCs w:val="24"/>
+              </w:rPr>
+            </w:pPr>
+            <w:r>
+              <w:rPr>
+                <w:sz w:val="24"/>
+                <w:szCs w:val="24"/>
+              </w:rPr>
+              <w:t>4</w:t>
+            </w:r>
+          </w:p>
+        </w:tc>
+        <w:tc>
+          <w:tcPr>
+            <w:tcW w:w="475" w:type="dxa"/>
+            <w:shd w:val="clear" w:color="auto" w:fill="A5C9EB" w:themeFill="text2" w:themeFillTint="40"/>
+            <w:vAlign w:val="center"/>
+          </w:tcPr>
+          <w:p>
+            <w:pPr>
+              <w:jc w:val="center"/>
+              <w:rPr>
+                <w:sz w:val="24"/>
+                <w:szCs w:val="24"/>
+              </w:rPr>
+            </w:pPr>
+            <w:r>
+              <w:rPr>
+                <w:sz w:val="24"/>
+                <w:szCs w:val="24"/>
+              </w:rPr>
+              <w:t>9</w:t>
+            </w:r>
+          </w:p>
+        </w:tc>
+      </w:tr>
+    </w:tbl>
+    <w:p>
+      <w:pPr>
+        <w:jc w:val="center"/>
+        <w:rPr>
+          <w:sz w:val="24"/>
+          <w:szCs w:val="24"/>
+        </w:rPr>
+      </w:pPr>
+      <w:r>
+        <w:rPr>
+          <w:noProof/>
+        </w:rPr>
+        <mc:AlternateContent>
+          <mc:Choice Requires="wps">
+            <w:drawing>
+              <wp:anchor distT="0" distB="0" distL="114300" distR="114300" simplePos="0" relativeHeight="251716608" behindDoc="0" locked="0" layoutInCell="1" allowOverlap="1" wp14:anchorId="4759E782" wp14:editId="3FAAEB7F">
+                <wp:simplePos x="0" y="0"/>
+                <wp:positionH relativeFrom="column">
+                  <wp:posOffset>3107837</wp:posOffset>
+                </wp:positionH>
+                <wp:positionV relativeFrom="paragraph">
+                  <wp:posOffset>166956</wp:posOffset>
+                </wp:positionV>
+                <wp:extent cx="104140" cy="99695"/>
+                <wp:effectExtent l="57150" t="0" r="48260" b="33655"/>
+                <wp:wrapNone/>
+                <wp:docPr id="1208730920" name="Arrow: Left-Up 23"/>
+                <wp:cNvGraphicFramePr/>
+                <a:graphic xmlns:a="http://schemas.openxmlformats.org/drawingml/2006/main">
+                  <a:graphicData uri="http://schemas.microsoft.com/office/word/2010/wordprocessingShape">
+                    <wps:wsp>
+                      <wps:cNvSpPr/>
+                      <wps:spPr>
+                        <a:xfrm rot="2582817">
+                          <a:off x="0" y="0"/>
+                          <a:ext cx="104140" cy="99695"/>
+                        </a:xfrm>
+                        <a:prstGeom prst="leftUpArrow">
+                          <a:avLst>
+                            <a:gd name="adj1" fmla="val 3117"/>
+                            <a:gd name="adj2" fmla="val 7712"/>
+                            <a:gd name="adj3" fmla="val 25092"/>
+                          </a:avLst>
+                        </a:prstGeom>
+                        <a:ln cap="rnd" cmpd="dbl">
+                          <a:round/>
+                        </a:ln>
+                      </wps:spPr>
+                      <wps:style>
+                        <a:lnRef idx="2">
+                          <a:schemeClr val="accent1">
+                            <a:shade val="15000"/>
+                          </a:schemeClr>
+                        </a:lnRef>
+                        <a:fillRef idx="1">
+                          <a:schemeClr val="accent1"/>
+                        </a:fillRef>
+                        <a:effectRef idx="0">
+                          <a:schemeClr val="accent1"/>
+                        </a:effectRef>
+                        <a:fontRef idx="minor">
+                          <a:schemeClr val="lt1"/>
+                        </a:fontRef>
+                      </wps:style>
+                      <wps:bodyPr rot="0" spcFirstLastPara="0" vertOverflow="overflow" horzOverflow="overflow" vert="horz" wrap="square" lIns="91440" tIns="45720" rIns="91440" bIns="45720" numCol="1" spcCol="0" rtlCol="0" fromWordArt="0" anchor="ctr" anchorCtr="0" forceAA="0" compatLnSpc="1">
+                        <a:prstTxWarp prst="textNoShape">
+                          <a:avLst/>
+                        </a:prstTxWarp>
+                        <a:noAutofit/>
+                      </wps:bodyPr>
+                    </wps:wsp>
+                  </a:graphicData>
+                </a:graphic>
+                <wp14:sizeRelH relativeFrom="margin">
+                  <wp14:pctWidth>0</wp14:pctWidth>
+                </wp14:sizeRelH>
+                <wp14:sizeRelV relativeFrom="margin">
+                  <wp14:pctHeight>0</wp14:pctHeight>
+                </wp14:sizeRelV>
+              </wp:anchor>
+            </w:drawing>
+          </mc:Choice>
+          <mc:Fallback>
+            <w:pict>
+              <v:shape w14:anchorId="61347A52" id="Arrow: Left-Up 23" o:spid="_x0000_s1026" style="position:absolute;margin-left:244.7pt;margin-top:13.15pt;width:8.2pt;height:7.85pt;rotation:2821125fd;z-index:251716608;visibility:visible;mso-wrap-style:square;mso-width-percent:0;mso-height-percent:0;mso-wrap-distance-left:9pt;mso-wrap-distance-top:0;mso-wrap-distance-right:9pt;mso-wrap-distance-bottom:0;mso-position-horizontal:absolute;mso-position-horizontal-relative:text;mso-position-vertical:absolute;mso-position-vertical-relative:text;mso-width-percent:0;mso-height-percent:0;mso-width-relative:margin;mso-height-relative:margin;v-text-anchor:middle" coordsize="104140,99695" o:gfxdata="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" path="m,92007l25015,84318r,6135l94898,90453r,-65438l88763,25015,96452,r7688,25015l98005,25015r,68545l25015,93560r,6135l,92007xe" fillcolor="#156082 [3204]" strokecolor="#030e13 [484]" strokeweight="1pt">
+                <v:stroke linestyle="thinThin" endcap="round"/>
+                <v:path arrowok="t" o:connecttype="custom" o:connectlocs="0,92007;25015,84318;25015,90453;94898,90453;94898,25015;88763,25015;96452,0;104140,25015;98005,25015;98005,93560;25015,93560;25015,99695;0,92007" o:connectangles="0,0,0,0,0,0,0,0,0,0,0,0,0"/>
+              </v:shape>
+            </w:pict>
+          </mc:Fallback>
+        </mc:AlternateContent>
+      </w:r>
+      <w:r>
+        <w:rPr>
+          <w:noProof/>
+        </w:rPr>
+        <mc:AlternateContent>
+          <mc:Choice Requires="wps">
+            <w:drawing>
+              <wp:anchor distT="0" distB="0" distL="114300" distR="114300" simplePos="0" relativeHeight="251714560" behindDoc="0" locked="0" layoutInCell="1" allowOverlap="1" wp14:anchorId="7AD904BC" wp14:editId="7EF8D6F9">
+                <wp:simplePos x="0" y="0"/>
+                <wp:positionH relativeFrom="column">
+                  <wp:posOffset>2804907</wp:posOffset>
+                </wp:positionH>
+                <wp:positionV relativeFrom="paragraph">
+                  <wp:posOffset>166956</wp:posOffset>
+                </wp:positionV>
+                <wp:extent cx="104140" cy="99695"/>
+                <wp:effectExtent l="57150" t="0" r="48260" b="33655"/>
+                <wp:wrapNone/>
+                <wp:docPr id="969171829" name="Arrow: Left-Up 23"/>
+                <wp:cNvGraphicFramePr/>
+                <a:graphic xmlns:a="http://schemas.openxmlformats.org/drawingml/2006/main">
+                  <a:graphicData uri="http://schemas.microsoft.com/office/word/2010/wordprocessingShape">
+                    <wps:wsp>
+                      <wps:cNvSpPr/>
+                      <wps:spPr>
+                        <a:xfrm rot="2582817">
+                          <a:off x="0" y="0"/>
+                          <a:ext cx="104140" cy="99695"/>
+                        </a:xfrm>
+                        <a:prstGeom prst="leftUpArrow">
+                          <a:avLst>
+                            <a:gd name="adj1" fmla="val 3117"/>
+                            <a:gd name="adj2" fmla="val 7712"/>
+                            <a:gd name="adj3" fmla="val 25092"/>
+                          </a:avLst>
+                        </a:prstGeom>
+                        <a:ln cap="rnd" cmpd="dbl">
+                          <a:round/>
+                        </a:ln>
+                      </wps:spPr>
+                      <wps:style>
+                        <a:lnRef idx="2">
+                          <a:schemeClr val="accent1">
+                            <a:shade val="15000"/>
+                          </a:schemeClr>
+                        </a:lnRef>
+                        <a:fillRef idx="1">
+                          <a:schemeClr val="accent1"/>
+                        </a:fillRef>
+                        <a:effectRef idx="0">
+                          <a:schemeClr val="accent1"/>
+                        </a:effectRef>
+                        <a:fontRef idx="minor">
+                          <a:schemeClr val="lt1"/>
+                        </a:fontRef>
+                      </wps:style>
+                      <wps:bodyPr rot="0" spcFirstLastPara="0" vertOverflow="overflow" horzOverflow="overflow" vert="horz" wrap="square" lIns="91440" tIns="45720" rIns="91440" bIns="45720" numCol="1" spcCol="0" rtlCol="0" fromWordArt="0" anchor="ctr" anchorCtr="0" forceAA="0" compatLnSpc="1">
+                        <a:prstTxWarp prst="textNoShape">
+                          <a:avLst/>
+                        </a:prstTxWarp>
+                        <a:noAutofit/>
+                      </wps:bodyPr>
+                    </wps:wsp>
+                  </a:graphicData>
+                </a:graphic>
+                <wp14:sizeRelH relativeFrom="margin">
+                  <wp14:pctWidth>0</wp14:pctWidth>
+                </wp14:sizeRelH>
+                <wp14:sizeRelV relativeFrom="margin">
+                  <wp14:pctHeight>0</wp14:pctHeight>
+                </wp14:sizeRelV>
+              </wp:anchor>
+            </w:drawing>
+          </mc:Choice>
+          <mc:Fallback>
+            <w:pict>
+              <v:shape w14:anchorId="0B15B40E" id="Arrow: Left-Up 23" o:spid="_x0000_s1026" style="position:absolute;margin-left:220.85pt;margin-top:13.15pt;width:8.2pt;height:7.85pt;rotation:2821125fd;z-index:251714560;visibility:visible;mso-wrap-style:square;mso-width-percent:0;mso-height-percent:0;mso-wrap-distance-left:9pt;mso-wrap-distance-top:0;mso-wrap-distance-right:9pt;mso-wrap-distance-bottom:0;mso-position-horizontal:absolute;mso-position-horizontal-relative:text;mso-position-vertical:absolute;mso-position-vertical-relative:text;mso-width-percent:0;mso-height-percent:0;mso-width-relative:margin;mso-height-relative:margin;v-text-anchor:middle" coordsize="104140,99695" o:gfxdata="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" path="m,92007l25015,84318r,6135l94898,90453r,-65438l88763,25015,96452,r7688,25015l98005,25015r,68545l25015,93560r,6135l,92007xe" fillcolor="#156082 [3204]" strokecolor="#030e13 [484]" strokeweight="1pt">
+                <v:stroke linestyle="thinThin" endcap="round"/>
+                <v:path arrowok="t" o:connecttype="custom" o:connectlocs="0,92007;25015,84318;25015,90453;94898,90453;94898,25015;88763,25015;96452,0;104140,25015;98005,25015;98005,93560;25015,93560;25015,99695;0,92007" o:connectangles="0,0,0,0,0,0,0,0,0,0,0,0,0"/>
+              </v:shape>
+            </w:pict>
+          </mc:Fallback>
+        </mc:AlternateContent>
+      </w:r>
+    </w:p>
+    <w:tbl>
+      <w:tblPr>
+        <w:tblStyle w:val="TableGrid"/>
+        <w:tblpPr w:leftFromText="180" w:rightFromText="180" w:vertAnchor="text" w:tblpXSpec="center" w:tblpY="1"/>
+        <w:tblOverlap w:val="never"/>
+        <w:tblW w:w="0" w:type="auto"/>
+        <w:shd w:val="clear" w:color="auto" w:fill="A5C9EB" w:themeFill="text2" w:themeFillTint="40"/>
+        <w:tblLook w:val="04A0" w:firstRow="1" w:lastRow="0" w:firstColumn="1" w:lastColumn="0" w:noHBand="0" w:noVBand="1"/>
+      </w:tblPr>
+      <w:tblGrid>
+        <w:gridCol w:w="475"/>
+        <w:gridCol w:w="475"/>
+        <w:gridCol w:w="475"/>
+        <w:gridCol w:w="475"/>
+        <w:gridCol w:w="475"/>
+        <w:gridCol w:w="475"/>
+      </w:tblGrid>
+      <w:tr>
+        <w:trPr>
+          <w:trHeight w:val="405"/>
+        </w:trPr>
+        <w:tc>
+          <w:tcPr>
+            <w:tcW w:w="475" w:type="dxa"/>
+            <w:shd w:val="clear" w:color="auto" w:fill="A5C9EB" w:themeFill="text2" w:themeFillTint="40"/>
+            <w:vAlign w:val="center"/>
+          </w:tcPr>
+          <w:p>
+            <w:pPr>
+              <w:jc w:val="center"/>
+              <w:rPr>
+                <w:sz w:val="24"/>
+                <w:szCs w:val="24"/>
+              </w:rPr>
+            </w:pPr>
+            <w:r>
+              <w:rPr>
+                <w:sz w:val="24"/>
+                <w:szCs w:val="24"/>
+              </w:rPr>
+              <w:t>3</w:t>
+            </w:r>
+          </w:p>
+        </w:tc>
+        <w:tc>
+          <w:tcPr>
+            <w:tcW w:w="475" w:type="dxa"/>
+            <w:shd w:val="clear" w:color="auto" w:fill="A5C9EB" w:themeFill="text2" w:themeFillTint="40"/>
+            <w:vAlign w:val="center"/>
+          </w:tcPr>
+          <w:p>
+            <w:pPr>
+              <w:jc w:val="center"/>
+              <w:rPr>
+                <w:sz w:val="24"/>
+                <w:szCs w:val="24"/>
+              </w:rPr>
+            </w:pPr>
+            <w:r>
+              <w:rPr>
+                <w:sz w:val="24"/>
+                <w:szCs w:val="24"/>
+              </w:rPr>
+              <w:t>3</w:t>
+            </w:r>
+          </w:p>
+        </w:tc>
+        <w:tc>
+          <w:tcPr>
+            <w:tcW w:w="475" w:type="dxa"/>
+            <w:shd w:val="clear" w:color="auto" w:fill="A5C9EB" w:themeFill="text2" w:themeFillTint="40"/>
+            <w:vAlign w:val="center"/>
+          </w:tcPr>
+          <w:p>
+            <w:pPr>
+              <w:jc w:val="center"/>
+              <w:rPr>
+                <w:sz w:val="24"/>
+                <w:szCs w:val="24"/>
+              </w:rPr>
+            </w:pPr>
+            <w:r>
+              <w:rPr>
+                <w:sz w:val="24"/>
+                <w:szCs w:val="24"/>
+              </w:rPr>
+              <w:t>8</w:t>
+            </w:r>
+          </w:p>
+        </w:tc>
+        <w:tc>
+          <w:tcPr>
+            <w:tcW w:w="475" w:type="dxa"/>
+            <w:shd w:val="clear" w:color="auto" w:fill="A5C9EB" w:themeFill="text2" w:themeFillTint="40"/>
+            <w:vAlign w:val="center"/>
+          </w:tcPr>
+          <w:p>
+            <w:pPr>
+              <w:jc w:val="center"/>
+              <w:rPr>
+                <w:sz w:val="24"/>
+                <w:szCs w:val="24"/>
+              </w:rPr>
+            </w:pPr>
+            <w:r>
+              <w:rPr>
+                <w:sz w:val="24"/>
+                <w:szCs w:val="24"/>
+              </w:rPr>
+              <w:t>8</w:t>
+            </w:r>
+          </w:p>
+        </w:tc>
+        <w:tc>
+          <w:tcPr>
+            <w:tcW w:w="475" w:type="dxa"/>
+            <w:shd w:val="clear" w:color="auto" w:fill="B3E5A1" w:themeFill="accent6" w:themeFillTint="66"/>
+            <w:vAlign w:val="center"/>
+          </w:tcPr>
+          <w:p>
+            <w:pPr>
+              <w:jc w:val="center"/>
+              <w:rPr>
+                <w:sz w:val="24"/>
+                <w:szCs w:val="24"/>
+              </w:rPr>
+            </w:pPr>
+            <w:r>
+              <w:rPr>
+                <w:sz w:val="24"/>
+                <w:szCs w:val="24"/>
+              </w:rPr>
+              <w:t>4</w:t>
+            </w:r>
+          </w:p>
+        </w:tc>
+        <w:tc>
+          <w:tcPr>
+            <w:tcW w:w="475" w:type="dxa"/>
+            <w:shd w:val="clear" w:color="auto" w:fill="A5C9EB" w:themeFill="text2" w:themeFillTint="40"/>
+            <w:vAlign w:val="center"/>
+          </w:tcPr>
+          <w:p>
+            <w:pPr>
+              <w:jc w:val="center"/>
+              <w:rPr>
+                <w:sz w:val="24"/>
+                <w:szCs w:val="24"/>
+              </w:rPr>
+            </w:pPr>
+            <w:r>
+              <w:rPr>
+                <w:sz w:val="24"/>
+                <w:szCs w:val="24"/>
+              </w:rPr>
+              <w:t>9</w:t>
+            </w:r>
+          </w:p>
+        </w:tc>
+      </w:tr>
+    </w:tbl>
+    <w:p>
+      <w:pPr>
+        <w:jc w:val="center"/>
+        <w:rPr>
+          <w:i/>
+          <w:iCs/>
+          <w:sz w:val="24"/>
+          <w:szCs w:val="24"/>
+        </w:rPr>
+      </w:pPr>
+      <w:r>
+        <w:rPr>
+          <w:noProof/>
+        </w:rPr>
+        <mc:AlternateContent>
+          <mc:Choice Requires="wps">
+            <w:drawing>
+              <wp:anchor distT="0" distB="0" distL="114300" distR="114300" simplePos="0" relativeHeight="251718656" behindDoc="0" locked="0" layoutInCell="1" allowOverlap="1" wp14:anchorId="52DB306E" wp14:editId="714A4589">
+                <wp:simplePos x="0" y="0"/>
+                <wp:positionH relativeFrom="column">
+                  <wp:posOffset>3410769</wp:posOffset>
+                </wp:positionH>
+                <wp:positionV relativeFrom="paragraph">
+                  <wp:posOffset>158318</wp:posOffset>
+                </wp:positionV>
+                <wp:extent cx="104140" cy="99695"/>
+                <wp:effectExtent l="57150" t="0" r="48260" b="33655"/>
+                <wp:wrapNone/>
+                <wp:docPr id="2027178168" name="Arrow: Left-Up 23"/>
+                <wp:cNvGraphicFramePr/>
+                <a:graphic xmlns:a="http://schemas.openxmlformats.org/drawingml/2006/main">
+                  <a:graphicData uri="http://schemas.microsoft.com/office/word/2010/wordprocessingShape">
+                    <wps:wsp>
+                      <wps:cNvSpPr/>
+                      <wps:spPr>
+                        <a:xfrm rot="2582817">
+                          <a:off x="0" y="0"/>
+                          <a:ext cx="104140" cy="99695"/>
+                        </a:xfrm>
+                        <a:prstGeom prst="leftUpArrow">
+                          <a:avLst>
+                            <a:gd name="adj1" fmla="val 3117"/>
+                            <a:gd name="adj2" fmla="val 7712"/>
+                            <a:gd name="adj3" fmla="val 25092"/>
+                          </a:avLst>
+                        </a:prstGeom>
+                        <a:ln cap="rnd" cmpd="dbl">
+                          <a:round/>
+                        </a:ln>
+                      </wps:spPr>
+                      <wps:style>
+                        <a:lnRef idx="2">
+                          <a:schemeClr val="accent1">
+                            <a:shade val="15000"/>
+                          </a:schemeClr>
+                        </a:lnRef>
+                        <a:fillRef idx="1">
+                          <a:schemeClr val="accent1"/>
+                        </a:fillRef>
+                        <a:effectRef idx="0">
+                          <a:schemeClr val="accent1"/>
+                        </a:effectRef>
+                        <a:fontRef idx="minor">
+                          <a:schemeClr val="lt1"/>
+                        </a:fontRef>
+                      </wps:style>
+                      <wps:bodyPr rot="0" spcFirstLastPara="0" vertOverflow="overflow" horzOverflow="overflow" vert="horz" wrap="square" lIns="91440" tIns="45720" rIns="91440" bIns="45720" numCol="1" spcCol="0" rtlCol="0" fromWordArt="0" anchor="ctr" anchorCtr="0" forceAA="0" compatLnSpc="1">
+                        <a:prstTxWarp prst="textNoShape">
+                          <a:avLst/>
+                        </a:prstTxWarp>
+                        <a:noAutofit/>
+                      </wps:bodyPr>
+                    </wps:wsp>
+                  </a:graphicData>
+                </a:graphic>
+                <wp14:sizeRelH relativeFrom="margin">
+                  <wp14:pctWidth>0</wp14:pctWidth>
+                </wp14:sizeRelH>
+                <wp14:sizeRelV relativeFrom="margin">
+                  <wp14:pctHeight>0</wp14:pctHeight>
+                </wp14:sizeRelV>
+              </wp:anchor>
+            </w:drawing>
+          </mc:Choice>
+          <mc:Fallback>
+            <w:pict>
+              <v:shape w14:anchorId="6887DF6C" id="Arrow: Left-Up 23" o:spid="_x0000_s1026" style="position:absolute;margin-left:268.55pt;margin-top:12.45pt;width:8.2pt;height:7.85pt;rotation:2821125fd;z-index:251718656;visibility:visible;mso-wrap-style:square;mso-width-percent:0;mso-height-percent:0;mso-wrap-distance-left:9pt;mso-wrap-distance-top:0;mso-wrap-distance-right:9pt;mso-wrap-distance-bottom:0;mso-position-horizontal:absolute;mso-position-horizontal-relative:text;mso-position-vertical:absolute;mso-position-vertical-relative:text;mso-width-percent:0;mso-height-percent:0;mso-width-relative:margin;mso-height-relative:margin;v-text-anchor:middle" coordsize="104140,99695" o:gfxdata="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" path="m,92007l25015,84318r,6135l94898,90453r,-65438l88763,25015,96452,r7688,25015l98005,25015r,68545l25015,93560r,6135l,92007xe" fillcolor="#156082 [3204]" strokecolor="#030e13 [484]" strokeweight="1pt">
+                <v:stroke linestyle="thinThin" endcap="round"/>
+                <v:path arrowok="t" o:connecttype="custom" o:connectlocs="0,92007;25015,84318;25015,90453;94898,90453;94898,25015;88763,25015;96452,0;104140,25015;98005,25015;98005,93560;25015,93560;25015,99695;0,92007" o:connectangles="0,0,0,0,0,0,0,0,0,0,0,0,0"/>
+              </v:shape>
+            </w:pict>
+          </mc:Fallback>
+        </mc:AlternateContent>
+      </w:r>
+    </w:p>
+    <w:p>
+      <w:pPr>
+        <w:jc w:val="center"/>
+        <w:rPr>
+          <w:i/>
+          <w:iCs/>
+          <w:sz w:val="24"/>
+          <w:szCs w:val="24"/>
+        </w:rPr>
+      </w:pPr>
+      <w:r>
+        <w:rPr>
+          <w:i/>
+          <w:iCs/>
+          <w:sz w:val="24"/>
+          <w:szCs w:val="24"/>
+        </w:rPr>
+        <w:t>Swap the first element of the unsorted portion with the smallest one found</w:t>
+      </w:r>
+    </w:p>
+    <w:tbl>
+      <w:tblPr>
+        <w:tblStyle w:val="TableGrid"/>
+        <w:tblpPr w:leftFromText="180" w:rightFromText="180" w:vertAnchor="text" w:tblpXSpec="center" w:tblpY="1"/>
+        <w:tblOverlap w:val="never"/>
+        <w:tblW w:w="0" w:type="auto"/>
+        <w:shd w:val="clear" w:color="auto" w:fill="A5C9EB" w:themeFill="text2" w:themeFillTint="40"/>
+        <w:tblLook w:val="04A0" w:firstRow="1" w:lastRow="0" w:firstColumn="1" w:lastColumn="0" w:noHBand="0" w:noVBand="1"/>
+      </w:tblPr>
+      <w:tblGrid>
+        <w:gridCol w:w="475"/>
+        <w:gridCol w:w="475"/>
+        <w:gridCol w:w="475"/>
+        <w:gridCol w:w="475"/>
+        <w:gridCol w:w="475"/>
+        <w:gridCol w:w="475"/>
+      </w:tblGrid>
+      <w:tr>
+        <w:trPr>
+          <w:trHeight w:val="405"/>
+        </w:trPr>
+        <w:tc>
+          <w:tcPr>
+            <w:tcW w:w="475" w:type="dxa"/>
+            <w:shd w:val="clear" w:color="auto" w:fill="A5C9EB" w:themeFill="text2" w:themeFillTint="40"/>
+            <w:vAlign w:val="center"/>
+          </w:tcPr>
+          <w:p>
+            <w:pPr>
+              <w:jc w:val="center"/>
+              <w:rPr>
+                <w:sz w:val="24"/>
+                <w:szCs w:val="24"/>
+              </w:rPr>
+            </w:pPr>
+            <w:r>
+              <w:rPr>
+                <w:sz w:val="24"/>
+                <w:szCs w:val="24"/>
+              </w:rPr>
+              <w:t>3</w:t>
+            </w:r>
+          </w:p>
+        </w:tc>
+        <w:tc>
+          <w:tcPr>
+            <w:tcW w:w="475" w:type="dxa"/>
+            <w:shd w:val="clear" w:color="auto" w:fill="A5C9EB" w:themeFill="text2" w:themeFillTint="40"/>
+            <w:vAlign w:val="center"/>
+          </w:tcPr>
+          <w:p>
+            <w:pPr>
+              <w:jc w:val="center"/>
+              <w:rPr>
+                <w:sz w:val="24"/>
+                <w:szCs w:val="24"/>
+              </w:rPr>
+            </w:pPr>
+            <w:r>
+              <w:rPr>
+                <w:sz w:val="24"/>
+                <w:szCs w:val="24"/>
+              </w:rPr>
+              <w:t>3</w:t>
+            </w:r>
+          </w:p>
+        </w:tc>
+        <w:tc>
+          <w:tcPr>
+            <w:tcW w:w="475" w:type="dxa"/>
+            <w:shd w:val="clear" w:color="auto" w:fill="F2F2F2" w:themeFill="background1" w:themeFillShade="F2"/>
+            <w:vAlign w:val="center"/>
+          </w:tcPr>
+          <w:p>
+            <w:pPr>
+              <w:jc w:val="center"/>
+              <w:rPr>
+                <w:sz w:val="24"/>
+                <w:szCs w:val="24"/>
+              </w:rPr>
+            </w:pPr>
+            <w:r>
+              <w:rPr>
+                <w:sz w:val="24"/>
+                <w:szCs w:val="24"/>
+              </w:rPr>
+              <w:t>4</w:t>
+            </w:r>
+          </w:p>
+        </w:tc>
+        <w:tc>
+          <w:tcPr>
+            <w:tcW w:w="475" w:type="dxa"/>
+            <w:shd w:val="clear" w:color="auto" w:fill="A5C9EB" w:themeFill="text2" w:themeFillTint="40"/>
+            <w:vAlign w:val="center"/>
+          </w:tcPr>
+          <w:p>
+            <w:pPr>
+              <w:jc w:val="center"/>
+              <w:rPr>
+                <w:sz w:val="24"/>
+                <w:szCs w:val="24"/>
+              </w:rPr>
+            </w:pPr>
+            <w:r>
+              <w:rPr>
+                <w:sz w:val="24"/>
+                <w:szCs w:val="24"/>
+              </w:rPr>
+              <w:t>8</w:t>
+            </w:r>
+          </w:p>
+        </w:tc>
+        <w:tc>
+          <w:tcPr>
+            <w:tcW w:w="475" w:type="dxa"/>
+            <w:shd w:val="clear" w:color="auto" w:fill="F2F2F2" w:themeFill="background1" w:themeFillShade="F2"/>
+            <w:vAlign w:val="center"/>
+          </w:tcPr>
+          <w:p>
+            <w:pPr>
+              <w:jc w:val="center"/>
+              <w:rPr>
+                <w:sz w:val="24"/>
+                <w:szCs w:val="24"/>
+              </w:rPr>
+            </w:pPr>
+            <w:r>
+              <w:rPr>
+                <w:sz w:val="24"/>
+                <w:szCs w:val="24"/>
+              </w:rPr>
+              <w:t>8</w:t>
+            </w:r>
+          </w:p>
+        </w:tc>
+        <w:tc>
+          <w:tcPr>
+            <w:tcW w:w="475" w:type="dxa"/>
+            <w:shd w:val="clear" w:color="auto" w:fill="A5C9EB" w:themeFill="text2" w:themeFillTint="40"/>
+            <w:vAlign w:val="center"/>
+          </w:tcPr>
+          <w:p>
+            <w:pPr>
+              <w:jc w:val="center"/>
+              <w:rPr>
+                <w:sz w:val="24"/>
+                <w:szCs w:val="24"/>
+              </w:rPr>
+            </w:pPr>
+            <w:r>
+              <w:rPr>
+                <w:sz w:val="24"/>
+                <w:szCs w:val="24"/>
+              </w:rPr>
+              <w:t>9</w:t>
+            </w:r>
+          </w:p>
+        </w:tc>
+      </w:tr>
+    </w:tbl>
+    <w:p>
+      <w:pPr>
+        <w:jc w:val="center"/>
+        <w:rPr>
+          <w:sz w:val="24"/>
+          <w:szCs w:val="24"/>
+        </w:rPr>
+      </w:pPr>
+    </w:p>
+    <w:p>
+      <w:pPr>
+        <w:jc w:val="center"/>
+        <w:rPr>
+          <w:i/>
+          <w:iCs/>
+          <w:sz w:val="24"/>
+          <w:szCs w:val="24"/>
+        </w:rPr>
+      </w:pPr>
+      <w:r>
+        <w:rPr>
+          <w:i/>
+          <w:iCs/>
+          <w:sz w:val="24"/>
+          <w:szCs w:val="24"/>
+        </w:rPr>
+        <w:t>Even though</w:t>
+      </w:r>
+      <w:r>
+        <w:rPr>
+          <w:i/>
+          <w:iCs/>
+          <w:sz w:val="24"/>
+          <w:szCs w:val="24"/>
+        </w:rPr>
+        <w:t xml:space="preserve"> the</w:t>
+      </w:r>
+      <w:r>
+        <w:rPr>
+          <w:i/>
+          <w:iCs/>
+          <w:sz w:val="24"/>
+          <w:szCs w:val="24"/>
+        </w:rPr>
+        <w:t xml:space="preserve"> array is sorted at this point,</w:t>
+      </w:r>
+      <w:r>
+        <w:rPr>
+          <w:i/>
+          <w:iCs/>
+          <w:sz w:val="24"/>
+          <w:szCs w:val="24"/>
+        </w:rPr>
+        <w:t xml:space="preserve"> the</w:t>
+      </w:r>
+      <w:r>
+        <w:rPr>
+          <w:i/>
+          <w:iCs/>
+          <w:sz w:val="24"/>
+          <w:szCs w:val="24"/>
+        </w:rPr>
+        <w:t xml:space="preserve"> algorithm will keep assigning</w:t>
+      </w:r>
+      <w:r>
+        <w:rPr>
+          <w:i/>
+          <w:iCs/>
+          <w:sz w:val="24"/>
+          <w:szCs w:val="24"/>
+        </w:rPr>
+        <w:t xml:space="preserve"> the</w:t>
+      </w:r>
+      <w:r>
+        <w:rPr>
+          <w:i/>
+          <w:iCs/>
+          <w:sz w:val="24"/>
+          <w:szCs w:val="24"/>
+        </w:rPr>
+        <w:t xml:space="preserve"> next element of the unsorted part of </w:t>
+      </w:r>
+      <w:r>
+        <w:rPr>
+          <w:i/>
+          <w:iCs/>
+          <w:sz w:val="24"/>
+          <w:szCs w:val="24"/>
+        </w:rPr>
+        <w:t>the</w:t>
+      </w:r>
+      <w:r>
+        <w:rPr>
+          <w:i/>
+          <w:iCs/>
+          <w:sz w:val="24"/>
+          <w:szCs w:val="24"/>
+        </w:rPr>
+        <w:t xml:space="preserve"> array as the smallest</w:t>
+      </w:r>
+      <w:r>
+        <w:rPr>
+          <w:i/>
+          <w:iCs/>
+          <w:sz w:val="24"/>
+          <w:szCs w:val="24"/>
+        </w:rPr>
+        <w:t xml:space="preserve"> and compare it with all of the elements</w:t>
+      </w:r>
+      <w:r>
+        <w:rPr>
+          <w:i/>
+          <w:iCs/>
+          <w:sz w:val="24"/>
+          <w:szCs w:val="24"/>
+        </w:rPr>
+        <w:t xml:space="preserve"> on</w:t>
+      </w:r>
+      <w:r>
+        <w:rPr>
+          <w:i/>
+          <w:iCs/>
+          <w:sz w:val="24"/>
+          <w:szCs w:val="24"/>
+        </w:rPr>
+        <w:t xml:space="preserve"> the right</w:t>
+      </w:r>
+      <w:r>
+        <w:rPr>
+          <w:i/>
+          <w:iCs/>
+          <w:sz w:val="24"/>
+          <w:szCs w:val="24"/>
+        </w:rPr>
+        <w:t xml:space="preserve"> until</w:t>
+      </w:r>
+      <w:r>
+        <w:rPr>
+          <w:i/>
+          <w:iCs/>
+          <w:sz w:val="24"/>
+          <w:szCs w:val="24"/>
+        </w:rPr>
+        <w:t xml:space="preserve"> the</w:t>
+      </w:r>
+      <w:r>
+        <w:rPr>
+          <w:i/>
+          <w:iCs/>
+          <w:sz w:val="24"/>
+          <w:szCs w:val="24"/>
+        </w:rPr>
+        <w:t xml:space="preserve"> </w:t>
+      </w:r>
+      <w:r>
+        <w:rPr>
+          <w:i/>
+          <w:iCs/>
+          <w:sz w:val="24"/>
+          <w:szCs w:val="24"/>
+        </w:rPr>
+        <w:t>penultimate</w:t>
+      </w:r>
+      <w:r>
+        <w:rPr>
+          <w:i/>
+          <w:iCs/>
+          <w:sz w:val="24"/>
+          <w:szCs w:val="24"/>
+        </w:rPr>
+        <w:t xml:space="preserve"> element is reached</w:t>
+      </w:r>
+      <w:r>
+        <w:rPr>
+          <w:i/>
+          <w:iCs/>
+          <w:sz w:val="24"/>
+          <w:szCs w:val="24"/>
+        </w:rPr>
+        <w:t xml:space="preserve"> and finally compared with the last one</w:t>
+      </w:r>
+    </w:p>
+    <w:p>
+      <w:pPr>
+        <w:jc w:val="center"/>
+        <w:rPr>
+          <w:sz w:val="24"/>
+          <w:szCs w:val="24"/>
+        </w:rPr>
+      </w:pPr>
     </w:p>
     <w:p>
       <w:pPr>
@@ -9311,6 +12813,14 @@
         <w:t>Insertion Sort</w:t>
       </w:r>
       <w:bookmarkEnd w:id="8"/>
+    </w:p>
+    <w:p>
+      <w:pPr>
+        <w:rPr>
+          <w:sz w:val="24"/>
+          <w:szCs w:val="24"/>
+        </w:rPr>
+      </w:pPr>
     </w:p>
     <w:p>
       <w:pPr>
@@ -11984,7 +15494,7 @@
   <w:style w:type="paragraph" w:default="1" w:styleId="Normal">
     <w:name w:val="Normal"/>
     <w:qFormat/>
-    <w:rsid w:val="00340CF9"/>
+    <w:rsid w:val="00544F66"/>
   </w:style>
   <w:style w:type="paragraph" w:styleId="Heading1">
     <w:name w:val="heading 1"/>

</xml_diff>

<commit_message>
Introduction part of merge sort completed in a report, minor change to a comment to a merge sort algorithm
</commit_message>
<xml_diff>
--- a/G00438839.docx
+++ b/G00438839.docx
@@ -4824,6 +4824,14 @@
           <w:szCs w:val="24"/>
         </w:rPr>
         <w:t>ort</w:t>
+      </w:r>
+      <w:r>
+        <w:rPr>
+          <w:color w:val="0F4761" w:themeColor="accent1" w:themeShade="BF"/>
+          <w:sz w:val="24"/>
+          <w:szCs w:val="24"/>
+        </w:rPr>
+        <w:t xml:space="preserve"> Algorithm</w:t>
       </w:r>
     </w:p>
     <w:p>
@@ -8684,6 +8692,14 @@
         </w:rPr>
         <w:t>Demonstration of Selection Sort</w:t>
       </w:r>
+      <w:r>
+        <w:rPr>
+          <w:color w:val="0F4761" w:themeColor="accent1" w:themeShade="BF"/>
+          <w:sz w:val="24"/>
+          <w:szCs w:val="24"/>
+        </w:rPr>
+        <w:t xml:space="preserve"> Algorithm</w:t>
+      </w:r>
     </w:p>
     <w:p>
       <w:pPr>
@@ -12024,6 +12040,14 @@
         </w:rPr>
         <w:t>Demonstration of Insertion Sort</w:t>
       </w:r>
+      <w:r>
+        <w:rPr>
+          <w:color w:val="0F4761" w:themeColor="accent1" w:themeShade="BF"/>
+          <w:sz w:val="24"/>
+          <w:szCs w:val="24"/>
+        </w:rPr>
+        <w:t xml:space="preserve"> Algorithm</w:t>
+      </w:r>
     </w:p>
     <w:p>
       <w:pPr>
@@ -14375,17 +14399,9 @@
     </w:p>
     <w:p>
       <w:pPr>
-        <w:pStyle w:val="Heading2"/>
-      </w:pPr>
-      <w:bookmarkStart w:id="9" w:name="_Toc165135062"/>
-      <w:r>
-        <w:t>Merge Sort</w:t>
-      </w:r>
-      <w:bookmarkEnd w:id="9"/>
-    </w:p>
-    <w:p>
-      <w:pPr>
-        <w:rPr>
+        <w:jc w:val="center"/>
+        <w:rPr>
+          <w:color w:val="0F4761" w:themeColor="accent1" w:themeShade="BF"/>
           <w:sz w:val="24"/>
           <w:szCs w:val="24"/>
         </w:rPr>
@@ -14395,11 +14411,612 @@
       <w:pPr>
         <w:pStyle w:val="Heading2"/>
       </w:pPr>
-      <w:bookmarkStart w:id="10" w:name="_Toc165135063"/>
-      <w:r>
-        <w:t>Counting Sort</w:t>
-      </w:r>
-      <w:bookmarkEnd w:id="10"/>
+      <w:bookmarkStart w:id="9" w:name="_Toc165135062"/>
+      <w:r>
+        <w:t>Merge Sort</w:t>
+      </w:r>
+      <w:bookmarkEnd w:id="9"/>
+    </w:p>
+    <w:p>
+      <w:pPr>
+        <w:rPr>
+          <w:sz w:val="24"/>
+          <w:szCs w:val="24"/>
+        </w:rPr>
+      </w:pPr>
+      <w:r>
+        <w:rPr>
+          <w:sz w:val="24"/>
+          <w:szCs w:val="24"/>
+        </w:rPr>
+        <w:t xml:space="preserve">One of the most popular sorting algorithms, merge sort utilises a divide-and-conquer approach. It </w:t>
+      </w:r>
+      <w:r>
+        <w:rPr>
+          <w:sz w:val="24"/>
+          <w:szCs w:val="24"/>
+        </w:rPr>
+        <w:t xml:space="preserve">recursively </w:t>
+      </w:r>
+      <w:r>
+        <w:rPr>
+          <w:sz w:val="24"/>
+          <w:szCs w:val="24"/>
+        </w:rPr>
+        <w:t>divides an input array into smaller subarrays, sorting each one individually</w:t>
+      </w:r>
+      <w:r>
+        <w:rPr>
+          <w:sz w:val="24"/>
+          <w:szCs w:val="24"/>
+        </w:rPr>
+        <w:t xml:space="preserve"> (sorting </w:t>
+      </w:r>
+      <w:r>
+        <w:rPr>
+          <w:sz w:val="24"/>
+          <w:szCs w:val="24"/>
+        </w:rPr>
+        <w:t>is faster on small arrays</w:t>
+      </w:r>
+      <w:r>
+        <w:rPr>
+          <w:sz w:val="24"/>
+          <w:szCs w:val="24"/>
+        </w:rPr>
+        <w:t>)</w:t>
+      </w:r>
+      <w:r>
+        <w:rPr>
+          <w:sz w:val="24"/>
+          <w:szCs w:val="24"/>
+        </w:rPr>
+        <w:t xml:space="preserve"> and combining </w:t>
+      </w:r>
+      <w:r>
+        <w:rPr>
+          <w:sz w:val="24"/>
+          <w:szCs w:val="24"/>
+        </w:rPr>
+        <w:t xml:space="preserve">them </w:t>
+      </w:r>
+      <w:r>
+        <w:rPr>
+          <w:sz w:val="24"/>
+          <w:szCs w:val="24"/>
+        </w:rPr>
+        <w:t>back together</w:t>
+      </w:r>
+      <w:r>
+        <w:rPr>
+          <w:sz w:val="24"/>
+          <w:szCs w:val="24"/>
+        </w:rPr>
+        <w:t xml:space="preserve"> to form a compete sorted array</w:t>
+      </w:r>
+      <w:r>
+        <w:rPr>
+          <w:sz w:val="24"/>
+          <w:szCs w:val="24"/>
+        </w:rPr>
+        <w:t>.</w:t>
+      </w:r>
+    </w:p>
+    <w:p>
+      <w:pPr>
+        <w:rPr>
+          <w:sz w:val="24"/>
+          <w:szCs w:val="24"/>
+        </w:rPr>
+      </w:pPr>
+      <w:r>
+        <w:rPr>
+          <w:sz w:val="24"/>
+          <w:szCs w:val="24"/>
+        </w:rPr>
+        <w:t>Merge sort</w:t>
+      </w:r>
+      <w:r>
+        <w:rPr>
+          <w:sz w:val="24"/>
+          <w:szCs w:val="24"/>
+        </w:rPr>
+        <w:t xml:space="preserve"> is</w:t>
+      </w:r>
+      <w:r>
+        <w:rPr>
+          <w:sz w:val="24"/>
+          <w:szCs w:val="24"/>
+        </w:rPr>
+        <w:t xml:space="preserve"> a</w:t>
+      </w:r>
+      <w:r>
+        <w:rPr>
+          <w:sz w:val="24"/>
+          <w:szCs w:val="24"/>
+        </w:rPr>
+        <w:t xml:space="preserve"> stable algorithm, it</w:t>
+      </w:r>
+      <w:r>
+        <w:rPr>
+          <w:sz w:val="24"/>
+          <w:szCs w:val="24"/>
+        </w:rPr>
+        <w:t xml:space="preserve"> </w:t>
+      </w:r>
+      <w:r>
+        <w:rPr>
+          <w:sz w:val="24"/>
+          <w:szCs w:val="24"/>
+        </w:rPr>
+        <w:t>maintains</w:t>
+      </w:r>
+      <w:r>
+        <w:rPr>
+          <w:sz w:val="24"/>
+          <w:szCs w:val="24"/>
+        </w:rPr>
+        <w:t xml:space="preserve"> a</w:t>
+      </w:r>
+      <w:r>
+        <w:rPr>
+          <w:sz w:val="24"/>
+          <w:szCs w:val="24"/>
+        </w:rPr>
+        <w:t xml:space="preserve"> relative </w:t>
+      </w:r>
+      <w:r>
+        <w:rPr>
+          <w:sz w:val="24"/>
+          <w:szCs w:val="24"/>
+        </w:rPr>
+        <w:t>order of equal elements. However, merge sort</w:t>
+      </w:r>
+      <w:r>
+        <w:rPr>
+          <w:sz w:val="24"/>
+          <w:szCs w:val="24"/>
+        </w:rPr>
+        <w:t xml:space="preserve"> i</w:t>
+      </w:r>
+      <w:r>
+        <w:rPr>
+          <w:sz w:val="24"/>
+          <w:szCs w:val="24"/>
+        </w:rPr>
+        <w:t>s</w:t>
+      </w:r>
+      <w:r>
+        <w:rPr>
+          <w:sz w:val="24"/>
+          <w:szCs w:val="24"/>
+        </w:rPr>
+        <w:t xml:space="preserve"> not</w:t>
+      </w:r>
+      <w:r>
+        <w:rPr>
+          <w:sz w:val="24"/>
+          <w:szCs w:val="24"/>
+        </w:rPr>
+        <w:t xml:space="preserve"> an</w:t>
+      </w:r>
+      <w:r>
+        <w:rPr>
+          <w:sz w:val="24"/>
+          <w:szCs w:val="24"/>
+        </w:rPr>
+        <w:t xml:space="preserve"> in-place algorithm,</w:t>
+      </w:r>
+      <w:r>
+        <w:rPr>
+          <w:sz w:val="24"/>
+          <w:szCs w:val="24"/>
+        </w:rPr>
+        <w:t xml:space="preserve"> since it</w:t>
+      </w:r>
+      <w:r>
+        <w:rPr>
+          <w:sz w:val="24"/>
+          <w:szCs w:val="24"/>
+        </w:rPr>
+        <w:t xml:space="preserve"> requires additional memory to store temporary subarrays during the sorting process.</w:t>
+      </w:r>
+      <w:r>
+        <w:rPr>
+          <w:sz w:val="24"/>
+          <w:szCs w:val="24"/>
+        </w:rPr>
+        <w:t xml:space="preserve"> The</w:t>
+      </w:r>
+      <w:r>
+        <w:rPr>
+          <w:sz w:val="24"/>
+          <w:szCs w:val="24"/>
+        </w:rPr>
+        <w:t xml:space="preserve"> </w:t>
+      </w:r>
+      <w:r>
+        <w:rPr>
+          <w:sz w:val="24"/>
+          <w:szCs w:val="24"/>
+        </w:rPr>
+        <w:t>s</w:t>
+      </w:r>
+      <w:r>
+        <w:rPr>
+          <w:sz w:val="24"/>
+          <w:szCs w:val="24"/>
+        </w:rPr>
+        <w:t>pace complexity of a merge sort algorithm is linear O(n), meaning it linearly grows with the input size.</w:t>
+      </w:r>
+    </w:p>
+    <w:p>
+      <w:pPr>
+        <w:rPr>
+          <w:sz w:val="24"/>
+          <w:szCs w:val="24"/>
+        </w:rPr>
+      </w:pPr>
+      <w:r>
+        <w:rPr>
+          <w:sz w:val="24"/>
+          <w:szCs w:val="24"/>
+        </w:rPr>
+        <w:t>The t</w:t>
+      </w:r>
+      <w:r>
+        <w:rPr>
+          <w:sz w:val="24"/>
+          <w:szCs w:val="24"/>
+        </w:rPr>
+        <w:t xml:space="preserve">ime complexity of </w:t>
+      </w:r>
+      <w:r>
+        <w:rPr>
+          <w:sz w:val="24"/>
+          <w:szCs w:val="24"/>
+        </w:rPr>
+        <w:t xml:space="preserve">the </w:t>
+      </w:r>
+      <w:r>
+        <w:rPr>
+          <w:sz w:val="24"/>
+          <w:szCs w:val="24"/>
+        </w:rPr>
+        <w:t xml:space="preserve">merge sort algorithm is O(n log n) for best, average and worst case. </w:t>
+      </w:r>
+      <w:r>
+        <w:rPr>
+          <w:sz w:val="24"/>
+          <w:szCs w:val="24"/>
+        </w:rPr>
+        <w:t>It is</w:t>
+      </w:r>
+      <w:r>
+        <w:rPr>
+          <w:sz w:val="24"/>
+          <w:szCs w:val="24"/>
+        </w:rPr>
+        <w:t xml:space="preserve"> a</w:t>
+      </w:r>
+      <w:r>
+        <w:rPr>
+          <w:sz w:val="24"/>
+          <w:szCs w:val="24"/>
+        </w:rPr>
+        <w:t xml:space="preserve"> highly efficient and versatile algorithm with a consistent time complexity</w:t>
+      </w:r>
+      <w:r>
+        <w:rPr>
+          <w:sz w:val="24"/>
+          <w:szCs w:val="24"/>
+        </w:rPr>
+        <w:t xml:space="preserve"> which</w:t>
+      </w:r>
+      <w:r>
+        <w:rPr>
+          <w:sz w:val="24"/>
+          <w:szCs w:val="24"/>
+        </w:rPr>
+        <w:t xml:space="preserve"> makes merge sort one of the most popular choices for sorting </w:t>
+      </w:r>
+      <w:r>
+        <w:rPr>
+          <w:sz w:val="24"/>
+          <w:szCs w:val="24"/>
+        </w:rPr>
+        <w:t>large</w:t>
+      </w:r>
+      <w:r>
+        <w:rPr>
+          <w:sz w:val="24"/>
+          <w:szCs w:val="24"/>
+        </w:rPr>
+        <w:t xml:space="preserve"> datasets. </w:t>
+      </w:r>
+    </w:p>
+    <w:p>
+      <w:pPr>
+        <w:spacing w:after="240"/>
+        <w:rPr>
+          <w:sz w:val="24"/>
+          <w:szCs w:val="24"/>
+        </w:rPr>
+      </w:pPr>
+      <w:r>
+        <w:rPr>
+          <w:sz w:val="24"/>
+          <w:szCs w:val="24"/>
+        </w:rPr>
+        <w:t>The</w:t>
+      </w:r>
+      <w:r>
+        <w:rPr>
+          <w:sz w:val="24"/>
+          <w:szCs w:val="24"/>
+        </w:rPr>
+        <w:t xml:space="preserve"> drawbacks of merge sort are its space and implementation complexity</w:t>
+      </w:r>
+      <w:r>
+        <w:rPr>
+          <w:sz w:val="24"/>
+          <w:szCs w:val="24"/>
+        </w:rPr>
+        <w:t xml:space="preserve"> when compared to some other sorting </w:t>
+      </w:r>
+      <w:r>
+        <w:rPr>
+          <w:sz w:val="24"/>
+          <w:szCs w:val="24"/>
+        </w:rPr>
+        <w:t>algorithms</w:t>
+      </w:r>
+      <w:r>
+        <w:rPr>
+          <w:sz w:val="24"/>
+          <w:szCs w:val="24"/>
+        </w:rPr>
+        <w:t>.</w:t>
+      </w:r>
+      <w:r>
+        <w:rPr>
+          <w:sz w:val="24"/>
+          <w:szCs w:val="24"/>
+        </w:rPr>
+        <w:t xml:space="preserve"> Also</w:t>
+      </w:r>
+      <w:r>
+        <w:rPr>
+          <w:sz w:val="24"/>
+          <w:szCs w:val="24"/>
+        </w:rPr>
+        <w:t>,</w:t>
+      </w:r>
+      <w:r>
+        <w:rPr>
+          <w:sz w:val="24"/>
+          <w:szCs w:val="24"/>
+        </w:rPr>
+        <w:t xml:space="preserve"> it performs slower on small datasets than simpler algorithms like insertion sort. Another drawback is that merge sort does not </w:t>
+      </w:r>
+      <w:r>
+        <w:rPr>
+          <w:sz w:val="24"/>
+          <w:szCs w:val="24"/>
+        </w:rPr>
+        <w:t>possess</w:t>
+      </w:r>
+      <w:r>
+        <w:rPr>
+          <w:sz w:val="24"/>
+          <w:szCs w:val="24"/>
+        </w:rPr>
+        <w:t xml:space="preserve"> a mechanism to check </w:t>
+      </w:r>
+      <w:r>
+        <w:rPr>
+          <w:sz w:val="24"/>
+          <w:szCs w:val="24"/>
+        </w:rPr>
+        <w:t xml:space="preserve">whether </w:t>
+      </w:r>
+      <w:r>
+        <w:rPr>
+          <w:sz w:val="24"/>
+          <w:szCs w:val="24"/>
+        </w:rPr>
+        <w:t xml:space="preserve">the </w:t>
+      </w:r>
+      <w:r>
+        <w:rPr>
+          <w:sz w:val="24"/>
+          <w:szCs w:val="24"/>
+        </w:rPr>
+        <w:t>sequence of numbers is already sorted, rather it goes through the entire process of sorting and merging</w:t>
+      </w:r>
+      <w:r>
+        <w:rPr>
+          <w:sz w:val="24"/>
+          <w:szCs w:val="24"/>
+        </w:rPr>
+        <w:t xml:space="preserve">, thus time complexity for the best case is identical to the one </w:t>
+      </w:r>
+      <w:r>
+        <w:rPr>
+          <w:sz w:val="24"/>
+          <w:szCs w:val="24"/>
+        </w:rPr>
+        <w:t>for</w:t>
+      </w:r>
+      <w:r>
+        <w:rPr>
+          <w:sz w:val="24"/>
+          <w:szCs w:val="24"/>
+        </w:rPr>
+        <w:t xml:space="preserve"> the worst case</w:t>
+      </w:r>
+      <w:r>
+        <w:rPr>
+          <w:sz w:val="24"/>
+          <w:szCs w:val="24"/>
+        </w:rPr>
+        <w:t>.</w:t>
+      </w:r>
+    </w:p>
+    <w:p>
+      <w:pPr>
+        <w:spacing w:after="240"/>
+        <w:rPr>
+          <w:sz w:val="24"/>
+          <w:szCs w:val="24"/>
+        </w:rPr>
+      </w:pPr>
+    </w:p>
+    <w:p>
+      <w:pPr>
+        <w:spacing w:after="240"/>
+        <w:rPr>
+          <w:sz w:val="24"/>
+          <w:szCs w:val="24"/>
+        </w:rPr>
+      </w:pPr>
+    </w:p>
+    <w:p>
+      <w:pPr>
+        <w:rPr>
+          <w:sz w:val="24"/>
+          <w:szCs w:val="24"/>
+        </w:rPr>
+      </w:pPr>
+    </w:p>
+    <w:p>
+      <w:pPr>
+        <w:jc w:val="center"/>
+        <w:rPr>
+          <w:color w:val="0F4761" w:themeColor="accent1" w:themeShade="BF"/>
+          <w:sz w:val="24"/>
+          <w:szCs w:val="24"/>
+        </w:rPr>
+      </w:pPr>
+      <w:r>
+        <w:rPr>
+          <w:color w:val="0F4761" w:themeColor="accent1" w:themeShade="BF"/>
+          <w:sz w:val="24"/>
+          <w:szCs w:val="24"/>
+        </w:rPr>
+        <w:lastRenderedPageBreak/>
+        <w:t>Demonstration of Merge Sort Algorithm</w:t>
+      </w:r>
+    </w:p>
+    <w:p>
+      <w:pPr>
+        <w:jc w:val="center"/>
+        <w:rPr>
+          <w:i/>
+          <w:iCs/>
+          <w:sz w:val="24"/>
+          <w:szCs w:val="24"/>
+        </w:rPr>
+      </w:pPr>
+      <w:r>
+        <w:rPr>
+          <w:i/>
+          <w:iCs/>
+          <w:sz w:val="24"/>
+          <w:szCs w:val="24"/>
+        </w:rPr>
+        <w:t>The o</w:t>
+      </w:r>
+      <w:r>
+        <w:rPr>
+          <w:i/>
+          <w:iCs/>
+          <w:sz w:val="24"/>
+          <w:szCs w:val="24"/>
+        </w:rPr>
+        <w:t xml:space="preserve">riginal array is divided into two halves, and then those halves are further divided </w:t>
+      </w:r>
+      <w:r>
+        <w:rPr>
+          <w:i/>
+          <w:iCs/>
+          <w:sz w:val="24"/>
+          <w:szCs w:val="24"/>
+        </w:rPr>
+        <w:t xml:space="preserve">until each subarray holds only </w:t>
+      </w:r>
+      <w:r>
+        <w:rPr>
+          <w:i/>
+          <w:iCs/>
+          <w:sz w:val="24"/>
+          <w:szCs w:val="24"/>
+        </w:rPr>
+        <w:t>a</w:t>
+      </w:r>
+      <w:r>
+        <w:rPr>
+          <w:i/>
+          <w:iCs/>
+          <w:sz w:val="24"/>
+          <w:szCs w:val="24"/>
+        </w:rPr>
+        <w:t xml:space="preserve"> single element. </w:t>
+      </w:r>
+      <w:r>
+        <w:rPr>
+          <w:i/>
+          <w:iCs/>
+          <w:sz w:val="24"/>
+          <w:szCs w:val="24"/>
+        </w:rPr>
+        <w:t>The a</w:t>
+      </w:r>
+      <w:r>
+        <w:rPr>
+          <w:i/>
+          <w:iCs/>
+          <w:sz w:val="24"/>
+          <w:szCs w:val="24"/>
+        </w:rPr>
+        <w:t xml:space="preserve">lgorithm proceeds to </w:t>
+      </w:r>
+      <w:r>
+        <w:rPr>
+          <w:i/>
+          <w:iCs/>
+          <w:sz w:val="24"/>
+          <w:szCs w:val="24"/>
+        </w:rPr>
+        <w:t>combine</w:t>
+      </w:r>
+      <w:r>
+        <w:rPr>
+          <w:i/>
+          <w:iCs/>
+          <w:sz w:val="24"/>
+          <w:szCs w:val="24"/>
+        </w:rPr>
+        <w:t xml:space="preserve"> those subarrays back together in sorted order until everything merges back into</w:t>
+      </w:r>
+      <w:r>
+        <w:rPr>
+          <w:i/>
+          <w:iCs/>
+          <w:sz w:val="24"/>
+          <w:szCs w:val="24"/>
+        </w:rPr>
+        <w:t xml:space="preserve"> a</w:t>
+      </w:r>
+      <w:r>
+        <w:rPr>
+          <w:i/>
+          <w:iCs/>
+          <w:sz w:val="24"/>
+          <w:szCs w:val="24"/>
+        </w:rPr>
+        <w:t xml:space="preserve"> complete sorted array</w:t>
+      </w:r>
     </w:p>
     <w:tbl>
       <w:tblPr>
@@ -14562,6 +15179,3240 @@
         </w:tc>
       </w:tr>
     </w:tbl>
+    <w:p>
+      <w:pPr>
+        <w:jc w:val="center"/>
+        <w:rPr>
+          <w:b/>
+          <w:bCs/>
+          <w:sz w:val="24"/>
+          <w:szCs w:val="24"/>
+        </w:rPr>
+      </w:pPr>
+      <w:r>
+        <w:rPr>
+          <w:b/>
+          <w:bCs/>
+          <w:noProof/>
+          <w:sz w:val="24"/>
+          <w:szCs w:val="24"/>
+        </w:rPr>
+        <mc:AlternateContent>
+          <mc:Choice Requires="wps">
+            <w:drawing>
+              <wp:anchor distT="0" distB="0" distL="114300" distR="114300" simplePos="0" relativeHeight="251742208" behindDoc="0" locked="0" layoutInCell="1" allowOverlap="1" wp14:anchorId="2CB28DA1" wp14:editId="4B21C5B9">
+                <wp:simplePos x="0" y="0"/>
+                <wp:positionH relativeFrom="column">
+                  <wp:posOffset>3314700</wp:posOffset>
+                </wp:positionH>
+                <wp:positionV relativeFrom="paragraph">
+                  <wp:posOffset>288290</wp:posOffset>
+                </wp:positionV>
+                <wp:extent cx="685800" cy="457200"/>
+                <wp:effectExtent l="0" t="0" r="76200" b="57150"/>
+                <wp:wrapNone/>
+                <wp:docPr id="1410447126" name="Straight Arrow Connector 1"/>
+                <wp:cNvGraphicFramePr/>
+                <a:graphic xmlns:a="http://schemas.openxmlformats.org/drawingml/2006/main">
+                  <a:graphicData uri="http://schemas.microsoft.com/office/word/2010/wordprocessingShape">
+                    <wps:wsp>
+                      <wps:cNvCnPr/>
+                      <wps:spPr>
+                        <a:xfrm>
+                          <a:off x="0" y="0"/>
+                          <a:ext cx="685800" cy="457200"/>
+                        </a:xfrm>
+                        <a:prstGeom prst="straightConnector1">
+                          <a:avLst/>
+                        </a:prstGeom>
+                        <a:ln>
+                          <a:tailEnd type="triangle"/>
+                        </a:ln>
+                      </wps:spPr>
+                      <wps:style>
+                        <a:lnRef idx="1">
+                          <a:schemeClr val="accent1"/>
+                        </a:lnRef>
+                        <a:fillRef idx="0">
+                          <a:schemeClr val="accent1"/>
+                        </a:fillRef>
+                        <a:effectRef idx="0">
+                          <a:schemeClr val="accent1"/>
+                        </a:effectRef>
+                        <a:fontRef idx="minor">
+                          <a:schemeClr val="tx1"/>
+                        </a:fontRef>
+                      </wps:style>
+                      <wps:bodyPr/>
+                    </wps:wsp>
+                  </a:graphicData>
+                </a:graphic>
+                <wp14:sizeRelH relativeFrom="margin">
+                  <wp14:pctWidth>0</wp14:pctWidth>
+                </wp14:sizeRelH>
+                <wp14:sizeRelV relativeFrom="margin">
+                  <wp14:pctHeight>0</wp14:pctHeight>
+                </wp14:sizeRelV>
+              </wp:anchor>
+            </w:drawing>
+          </mc:Choice>
+          <mc:Fallback>
+            <w:pict>
+              <v:shapetype w14:anchorId="38B4B17C" id="_x0000_t32" coordsize="21600,21600" o:spt="32" o:oned="t" path="m,l21600,21600e" filled="f">
+                <v:path arrowok="t" fillok="f" o:connecttype="none"/>
+                <o:lock v:ext="edit" shapetype="t"/>
+              </v:shapetype>
+              <v:shape id="Straight Arrow Connector 1" o:spid="_x0000_s1026" type="#_x0000_t32" style="position:absolute;margin-left:261pt;margin-top:22.7pt;width:54pt;height:36pt;z-index:251742208;visibility:visible;mso-wrap-style:square;mso-width-percent:0;mso-height-percent:0;mso-wrap-distance-left:9pt;mso-wrap-distance-top:0;mso-wrap-distance-right:9pt;mso-wrap-distance-bottom:0;mso-position-horizontal:absolute;mso-position-horizontal-relative:text;mso-position-vertical:absolute;mso-position-vertical-relative:text;mso-width-percent:0;mso-height-percent:0;mso-width-relative:margin;mso-height-relative:margin" o:gfxdata="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" strokecolor="#156082 [3204]" strokeweight=".5pt">
+                <v:stroke endarrow="block" joinstyle="miter"/>
+              </v:shape>
+            </w:pict>
+          </mc:Fallback>
+        </mc:AlternateContent>
+      </w:r>
+      <w:r>
+        <w:rPr>
+          <w:b/>
+          <w:bCs/>
+          <w:noProof/>
+          <w:sz w:val="24"/>
+          <w:szCs w:val="24"/>
+        </w:rPr>
+        <mc:AlternateContent>
+          <mc:Choice Requires="wps">
+            <w:drawing>
+              <wp:anchor distT="0" distB="0" distL="114300" distR="114300" simplePos="0" relativeHeight="251740160" behindDoc="0" locked="0" layoutInCell="1" allowOverlap="1" wp14:anchorId="5D00E347" wp14:editId="6FF86F91">
+                <wp:simplePos x="0" y="0"/>
+                <wp:positionH relativeFrom="column">
+                  <wp:posOffset>1600200</wp:posOffset>
+                </wp:positionH>
+                <wp:positionV relativeFrom="paragraph">
+                  <wp:posOffset>288290</wp:posOffset>
+                </wp:positionV>
+                <wp:extent cx="800100" cy="438150"/>
+                <wp:effectExtent l="38100" t="0" r="19050" b="57150"/>
+                <wp:wrapNone/>
+                <wp:docPr id="331618277" name="Straight Arrow Connector 1"/>
+                <wp:cNvGraphicFramePr/>
+                <a:graphic xmlns:a="http://schemas.openxmlformats.org/drawingml/2006/main">
+                  <a:graphicData uri="http://schemas.microsoft.com/office/word/2010/wordprocessingShape">
+                    <wps:wsp>
+                      <wps:cNvCnPr/>
+                      <wps:spPr>
+                        <a:xfrm flipH="1">
+                          <a:off x="0" y="0"/>
+                          <a:ext cx="800100" cy="438150"/>
+                        </a:xfrm>
+                        <a:prstGeom prst="straightConnector1">
+                          <a:avLst/>
+                        </a:prstGeom>
+                        <a:ln>
+                          <a:tailEnd type="triangle"/>
+                        </a:ln>
+                      </wps:spPr>
+                      <wps:style>
+                        <a:lnRef idx="1">
+                          <a:schemeClr val="accent1"/>
+                        </a:lnRef>
+                        <a:fillRef idx="0">
+                          <a:schemeClr val="accent1"/>
+                        </a:fillRef>
+                        <a:effectRef idx="0">
+                          <a:schemeClr val="accent1"/>
+                        </a:effectRef>
+                        <a:fontRef idx="minor">
+                          <a:schemeClr val="tx1"/>
+                        </a:fontRef>
+                      </wps:style>
+                      <wps:bodyPr/>
+                    </wps:wsp>
+                  </a:graphicData>
+                </a:graphic>
+                <wp14:sizeRelH relativeFrom="margin">
+                  <wp14:pctWidth>0</wp14:pctWidth>
+                </wp14:sizeRelH>
+                <wp14:sizeRelV relativeFrom="margin">
+                  <wp14:pctHeight>0</wp14:pctHeight>
+                </wp14:sizeRelV>
+              </wp:anchor>
+            </w:drawing>
+          </mc:Choice>
+          <mc:Fallback>
+            <w:pict>
+              <v:shape w14:anchorId="70EAF7D0" id="Straight Arrow Connector 1" o:spid="_x0000_s1026" type="#_x0000_t32" style="position:absolute;margin-left:126pt;margin-top:22.7pt;width:63pt;height:34.5pt;flip:x;z-index:251740160;visibility:visible;mso-wrap-style:square;mso-width-percent:0;mso-height-percent:0;mso-wrap-distance-left:9pt;mso-wrap-distance-top:0;mso-wrap-distance-right:9pt;mso-wrap-distance-bottom:0;mso-position-horizontal:absolute;mso-position-horizontal-relative:text;mso-position-vertical:absolute;mso-position-vertical-relative:text;mso-width-percent:0;mso-height-percent:0;mso-width-relative:margin;mso-height-relative:margin" o:gfxdata="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" strokecolor="#156082 [3204]" strokeweight=".5pt">
+                <v:stroke endarrow="block" joinstyle="miter"/>
+              </v:shape>
+            </w:pict>
+          </mc:Fallback>
+        </mc:AlternateContent>
+      </w:r>
+    </w:p>
+    <w:p>
+      <w:pPr>
+        <w:jc w:val="center"/>
+        <w:rPr>
+          <w:b/>
+          <w:bCs/>
+          <w:sz w:val="24"/>
+          <w:szCs w:val="24"/>
+        </w:rPr>
+      </w:pPr>
+    </w:p>
+    <w:tbl>
+      <w:tblPr>
+        <w:tblStyle w:val="TableGrid"/>
+        <w:tblpPr w:leftFromText="180" w:rightFromText="180" w:vertAnchor="text" w:horzAnchor="page" w:tblpX="7741" w:tblpY="193"/>
+        <w:tblOverlap w:val="never"/>
+        <w:tblW w:w="0" w:type="auto"/>
+        <w:shd w:val="clear" w:color="auto" w:fill="A5C9EB" w:themeFill="text2" w:themeFillTint="40"/>
+        <w:tblLayout w:type="fixed"/>
+        <w:tblLook w:val="04A0" w:firstRow="1" w:lastRow="0" w:firstColumn="1" w:lastColumn="0" w:noHBand="0" w:noVBand="1"/>
+      </w:tblPr>
+      <w:tblGrid>
+        <w:gridCol w:w="475"/>
+        <w:gridCol w:w="475"/>
+        <w:gridCol w:w="475"/>
+      </w:tblGrid>
+      <w:tr>
+        <w:trPr>
+          <w:trHeight w:val="405"/>
+        </w:trPr>
+        <w:tc>
+          <w:tcPr>
+            <w:tcW w:w="475" w:type="dxa"/>
+            <w:shd w:val="clear" w:color="auto" w:fill="A5C9EB" w:themeFill="text2" w:themeFillTint="40"/>
+            <w:vAlign w:val="center"/>
+          </w:tcPr>
+          <w:p>
+            <w:pPr>
+              <w:jc w:val="center"/>
+              <w:rPr>
+                <w:sz w:val="24"/>
+                <w:szCs w:val="24"/>
+              </w:rPr>
+            </w:pPr>
+            <w:r>
+              <w:rPr>
+                <w:sz w:val="24"/>
+                <w:szCs w:val="24"/>
+              </w:rPr>
+              <w:t>8</w:t>
+            </w:r>
+          </w:p>
+        </w:tc>
+        <w:tc>
+          <w:tcPr>
+            <w:tcW w:w="475" w:type="dxa"/>
+            <w:shd w:val="clear" w:color="auto" w:fill="A5C9EB" w:themeFill="text2" w:themeFillTint="40"/>
+            <w:vAlign w:val="center"/>
+          </w:tcPr>
+          <w:p>
+            <w:pPr>
+              <w:jc w:val="center"/>
+              <w:rPr>
+                <w:sz w:val="24"/>
+                <w:szCs w:val="24"/>
+              </w:rPr>
+            </w:pPr>
+            <w:r>
+              <w:rPr>
+                <w:sz w:val="24"/>
+                <w:szCs w:val="24"/>
+              </w:rPr>
+              <w:t>3</w:t>
+            </w:r>
+          </w:p>
+        </w:tc>
+        <w:tc>
+          <w:tcPr>
+            <w:tcW w:w="475" w:type="dxa"/>
+            <w:shd w:val="clear" w:color="auto" w:fill="A5C9EB" w:themeFill="text2" w:themeFillTint="40"/>
+            <w:vAlign w:val="center"/>
+          </w:tcPr>
+          <w:p>
+            <w:pPr>
+              <w:jc w:val="center"/>
+              <w:rPr>
+                <w:sz w:val="24"/>
+                <w:szCs w:val="24"/>
+              </w:rPr>
+            </w:pPr>
+            <w:r>
+              <w:rPr>
+                <w:sz w:val="24"/>
+                <w:szCs w:val="24"/>
+              </w:rPr>
+              <w:t>9</w:t>
+            </w:r>
+          </w:p>
+        </w:tc>
+      </w:tr>
+    </w:tbl>
+    <w:tbl>
+      <w:tblPr>
+        <w:tblStyle w:val="TableGrid"/>
+        <w:tblpPr w:leftFromText="180" w:rightFromText="180" w:vertAnchor="text" w:horzAnchor="page" w:tblpX="2521" w:tblpY="193"/>
+        <w:tblOverlap w:val="never"/>
+        <w:tblW w:w="0" w:type="auto"/>
+        <w:shd w:val="clear" w:color="auto" w:fill="A5C9EB" w:themeFill="text2" w:themeFillTint="40"/>
+        <w:tblLook w:val="04A0" w:firstRow="1" w:lastRow="0" w:firstColumn="1" w:lastColumn="0" w:noHBand="0" w:noVBand="1"/>
+      </w:tblPr>
+      <w:tblGrid>
+        <w:gridCol w:w="475"/>
+        <w:gridCol w:w="475"/>
+        <w:gridCol w:w="475"/>
+      </w:tblGrid>
+      <w:tr>
+        <w:trPr>
+          <w:trHeight w:val="405"/>
+        </w:trPr>
+        <w:tc>
+          <w:tcPr>
+            <w:tcW w:w="475" w:type="dxa"/>
+            <w:shd w:val="clear" w:color="auto" w:fill="A5C9EB" w:themeFill="text2" w:themeFillTint="40"/>
+            <w:vAlign w:val="center"/>
+          </w:tcPr>
+          <w:p>
+            <w:pPr>
+              <w:jc w:val="center"/>
+              <w:rPr>
+                <w:sz w:val="24"/>
+                <w:szCs w:val="24"/>
+              </w:rPr>
+            </w:pPr>
+            <w:r>
+              <w:rPr>
+                <w:sz w:val="24"/>
+                <w:szCs w:val="24"/>
+              </w:rPr>
+              <w:t>4</w:t>
+            </w:r>
+          </w:p>
+        </w:tc>
+        <w:tc>
+          <w:tcPr>
+            <w:tcW w:w="475" w:type="dxa"/>
+            <w:shd w:val="clear" w:color="auto" w:fill="A5C9EB" w:themeFill="text2" w:themeFillTint="40"/>
+            <w:vAlign w:val="center"/>
+          </w:tcPr>
+          <w:p>
+            <w:pPr>
+              <w:jc w:val="center"/>
+              <w:rPr>
+                <w:sz w:val="24"/>
+                <w:szCs w:val="24"/>
+              </w:rPr>
+            </w:pPr>
+            <w:r>
+              <w:rPr>
+                <w:sz w:val="24"/>
+                <w:szCs w:val="24"/>
+              </w:rPr>
+              <w:t>3</w:t>
+            </w:r>
+          </w:p>
+        </w:tc>
+        <w:tc>
+          <w:tcPr>
+            <w:tcW w:w="475" w:type="dxa"/>
+            <w:shd w:val="clear" w:color="auto" w:fill="A5C9EB" w:themeFill="text2" w:themeFillTint="40"/>
+            <w:vAlign w:val="center"/>
+          </w:tcPr>
+          <w:p>
+            <w:pPr>
+              <w:jc w:val="center"/>
+              <w:rPr>
+                <w:sz w:val="24"/>
+                <w:szCs w:val="24"/>
+              </w:rPr>
+            </w:pPr>
+            <w:r>
+              <w:rPr>
+                <w:sz w:val="24"/>
+                <w:szCs w:val="24"/>
+              </w:rPr>
+              <w:t>8</w:t>
+            </w:r>
+          </w:p>
+        </w:tc>
+      </w:tr>
+    </w:tbl>
+    <w:p>
+      <w:pPr>
+        <w:jc w:val="center"/>
+        <w:rPr>
+          <w:b/>
+          <w:bCs/>
+          <w:sz w:val="24"/>
+          <w:szCs w:val="24"/>
+        </w:rPr>
+      </w:pPr>
+    </w:p>
+    <w:p>
+      <w:pPr>
+        <w:rPr>
+          <w:sz w:val="24"/>
+          <w:szCs w:val="24"/>
+        </w:rPr>
+      </w:pPr>
+      <w:r>
+        <w:rPr>
+          <w:b/>
+          <w:bCs/>
+          <w:noProof/>
+          <w:sz w:val="24"/>
+          <w:szCs w:val="24"/>
+        </w:rPr>
+        <mc:AlternateContent>
+          <mc:Choice Requires="wps">
+            <w:drawing>
+              <wp:anchor distT="0" distB="0" distL="114300" distR="114300" simplePos="0" relativeHeight="251748352" behindDoc="0" locked="0" layoutInCell="1" allowOverlap="1" wp14:anchorId="6B2C7ECB" wp14:editId="2347CE7A">
+                <wp:simplePos x="0" y="0"/>
+                <wp:positionH relativeFrom="column">
+                  <wp:posOffset>4572000</wp:posOffset>
+                </wp:positionH>
+                <wp:positionV relativeFrom="paragraph">
+                  <wp:posOffset>142875</wp:posOffset>
+                </wp:positionV>
+                <wp:extent cx="342900" cy="184150"/>
+                <wp:effectExtent l="0" t="0" r="76200" b="63500"/>
+                <wp:wrapNone/>
+                <wp:docPr id="5465317" name="Straight Arrow Connector 1"/>
+                <wp:cNvGraphicFramePr/>
+                <a:graphic xmlns:a="http://schemas.openxmlformats.org/drawingml/2006/main">
+                  <a:graphicData uri="http://schemas.microsoft.com/office/word/2010/wordprocessingShape">
+                    <wps:wsp>
+                      <wps:cNvCnPr/>
+                      <wps:spPr>
+                        <a:xfrm>
+                          <a:off x="0" y="0"/>
+                          <a:ext cx="342900" cy="184150"/>
+                        </a:xfrm>
+                        <a:prstGeom prst="straightConnector1">
+                          <a:avLst/>
+                        </a:prstGeom>
+                        <a:ln>
+                          <a:tailEnd type="triangle"/>
+                        </a:ln>
+                      </wps:spPr>
+                      <wps:style>
+                        <a:lnRef idx="1">
+                          <a:schemeClr val="accent1"/>
+                        </a:lnRef>
+                        <a:fillRef idx="0">
+                          <a:schemeClr val="accent1"/>
+                        </a:fillRef>
+                        <a:effectRef idx="0">
+                          <a:schemeClr val="accent1"/>
+                        </a:effectRef>
+                        <a:fontRef idx="minor">
+                          <a:schemeClr val="tx1"/>
+                        </a:fontRef>
+                      </wps:style>
+                      <wps:bodyPr/>
+                    </wps:wsp>
+                  </a:graphicData>
+                </a:graphic>
+                <wp14:sizeRelH relativeFrom="margin">
+                  <wp14:pctWidth>0</wp14:pctWidth>
+                </wp14:sizeRelH>
+                <wp14:sizeRelV relativeFrom="margin">
+                  <wp14:pctHeight>0</wp14:pctHeight>
+                </wp14:sizeRelV>
+              </wp:anchor>
+            </w:drawing>
+          </mc:Choice>
+          <mc:Fallback>
+            <w:pict>
+              <v:shape w14:anchorId="521A3215" id="Straight Arrow Connector 1" o:spid="_x0000_s1026" type="#_x0000_t32" style="position:absolute;margin-left:5in;margin-top:11.25pt;width:27pt;height:14.5pt;z-index:251748352;visibility:visible;mso-wrap-style:square;mso-width-percent:0;mso-height-percent:0;mso-wrap-distance-left:9pt;mso-wrap-distance-top:0;mso-wrap-distance-right:9pt;mso-wrap-distance-bottom:0;mso-position-horizontal:absolute;mso-position-horizontal-relative:text;mso-position-vertical:absolute;mso-position-vertical-relative:text;mso-width-percent:0;mso-height-percent:0;mso-width-relative:margin;mso-height-relative:margin" o:gfxdata="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" strokecolor="#156082 [3204]" strokeweight=".5pt">
+                <v:stroke endarrow="block" joinstyle="miter"/>
+              </v:shape>
+            </w:pict>
+          </mc:Fallback>
+        </mc:AlternateContent>
+      </w:r>
+      <w:r>
+        <w:rPr>
+          <w:b/>
+          <w:bCs/>
+          <w:noProof/>
+          <w:sz w:val="24"/>
+          <w:szCs w:val="24"/>
+        </w:rPr>
+        <mc:AlternateContent>
+          <mc:Choice Requires="wps">
+            <w:drawing>
+              <wp:anchor distT="0" distB="0" distL="114300" distR="114300" simplePos="0" relativeHeight="251750400" behindDoc="0" locked="0" layoutInCell="1" allowOverlap="1" wp14:anchorId="22D09DBD" wp14:editId="2CDD5609">
+                <wp:simplePos x="0" y="0"/>
+                <wp:positionH relativeFrom="column">
+                  <wp:posOffset>3771900</wp:posOffset>
+                </wp:positionH>
+                <wp:positionV relativeFrom="paragraph">
+                  <wp:posOffset>142875</wp:posOffset>
+                </wp:positionV>
+                <wp:extent cx="342900" cy="203200"/>
+                <wp:effectExtent l="38100" t="0" r="19050" b="63500"/>
+                <wp:wrapNone/>
+                <wp:docPr id="1100114514" name="Straight Arrow Connector 1"/>
+                <wp:cNvGraphicFramePr/>
+                <a:graphic xmlns:a="http://schemas.openxmlformats.org/drawingml/2006/main">
+                  <a:graphicData uri="http://schemas.microsoft.com/office/word/2010/wordprocessingShape">
+                    <wps:wsp>
+                      <wps:cNvCnPr/>
+                      <wps:spPr>
+                        <a:xfrm flipH="1">
+                          <a:off x="0" y="0"/>
+                          <a:ext cx="342900" cy="203200"/>
+                        </a:xfrm>
+                        <a:prstGeom prst="straightConnector1">
+                          <a:avLst/>
+                        </a:prstGeom>
+                        <a:ln>
+                          <a:tailEnd type="triangle"/>
+                        </a:ln>
+                      </wps:spPr>
+                      <wps:style>
+                        <a:lnRef idx="1">
+                          <a:schemeClr val="accent1"/>
+                        </a:lnRef>
+                        <a:fillRef idx="0">
+                          <a:schemeClr val="accent1"/>
+                        </a:fillRef>
+                        <a:effectRef idx="0">
+                          <a:schemeClr val="accent1"/>
+                        </a:effectRef>
+                        <a:fontRef idx="minor">
+                          <a:schemeClr val="tx1"/>
+                        </a:fontRef>
+                      </wps:style>
+                      <wps:bodyPr/>
+                    </wps:wsp>
+                  </a:graphicData>
+                </a:graphic>
+                <wp14:sizeRelH relativeFrom="margin">
+                  <wp14:pctWidth>0</wp14:pctWidth>
+                </wp14:sizeRelH>
+                <wp14:sizeRelV relativeFrom="margin">
+                  <wp14:pctHeight>0</wp14:pctHeight>
+                </wp14:sizeRelV>
+              </wp:anchor>
+            </w:drawing>
+          </mc:Choice>
+          <mc:Fallback>
+            <w:pict>
+              <v:shape w14:anchorId="11183580" id="Straight Arrow Connector 1" o:spid="_x0000_s1026" type="#_x0000_t32" style="position:absolute;margin-left:297pt;margin-top:11.25pt;width:27pt;height:16pt;flip:x;z-index:251750400;visibility:visible;mso-wrap-style:square;mso-width-percent:0;mso-height-percent:0;mso-wrap-distance-left:9pt;mso-wrap-distance-top:0;mso-wrap-distance-right:9pt;mso-wrap-distance-bottom:0;mso-position-horizontal:absolute;mso-position-horizontal-relative:text;mso-position-vertical:absolute;mso-position-vertical-relative:text;mso-width-percent:0;mso-height-percent:0;mso-width-relative:margin;mso-height-relative:margin" o:gfxdata="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" strokecolor="#156082 [3204]" strokeweight=".5pt">
+                <v:stroke endarrow="block" joinstyle="miter"/>
+              </v:shape>
+            </w:pict>
+          </mc:Fallback>
+        </mc:AlternateContent>
+      </w:r>
+      <w:r>
+        <w:rPr>
+          <w:b/>
+          <w:bCs/>
+          <w:noProof/>
+          <w:sz w:val="24"/>
+          <w:szCs w:val="24"/>
+        </w:rPr>
+        <mc:AlternateContent>
+          <mc:Choice Requires="wps">
+            <w:drawing>
+              <wp:anchor distT="0" distB="0" distL="114300" distR="114300" simplePos="0" relativeHeight="251744256" behindDoc="0" locked="0" layoutInCell="1" allowOverlap="1" wp14:anchorId="276A258D" wp14:editId="06E8B022">
+                <wp:simplePos x="0" y="0"/>
+                <wp:positionH relativeFrom="column">
+                  <wp:posOffset>571500</wp:posOffset>
+                </wp:positionH>
+                <wp:positionV relativeFrom="paragraph">
+                  <wp:posOffset>142875</wp:posOffset>
+                </wp:positionV>
+                <wp:extent cx="342900" cy="203200"/>
+                <wp:effectExtent l="38100" t="0" r="19050" b="63500"/>
+                <wp:wrapNone/>
+                <wp:docPr id="869827839" name="Straight Arrow Connector 1"/>
+                <wp:cNvGraphicFramePr/>
+                <a:graphic xmlns:a="http://schemas.openxmlformats.org/drawingml/2006/main">
+                  <a:graphicData uri="http://schemas.microsoft.com/office/word/2010/wordprocessingShape">
+                    <wps:wsp>
+                      <wps:cNvCnPr/>
+                      <wps:spPr>
+                        <a:xfrm flipH="1">
+                          <a:off x="0" y="0"/>
+                          <a:ext cx="342900" cy="203200"/>
+                        </a:xfrm>
+                        <a:prstGeom prst="straightConnector1">
+                          <a:avLst/>
+                        </a:prstGeom>
+                        <a:ln>
+                          <a:tailEnd type="triangle"/>
+                        </a:ln>
+                      </wps:spPr>
+                      <wps:style>
+                        <a:lnRef idx="1">
+                          <a:schemeClr val="accent1"/>
+                        </a:lnRef>
+                        <a:fillRef idx="0">
+                          <a:schemeClr val="accent1"/>
+                        </a:fillRef>
+                        <a:effectRef idx="0">
+                          <a:schemeClr val="accent1"/>
+                        </a:effectRef>
+                        <a:fontRef idx="minor">
+                          <a:schemeClr val="tx1"/>
+                        </a:fontRef>
+                      </wps:style>
+                      <wps:bodyPr/>
+                    </wps:wsp>
+                  </a:graphicData>
+                </a:graphic>
+                <wp14:sizeRelH relativeFrom="margin">
+                  <wp14:pctWidth>0</wp14:pctWidth>
+                </wp14:sizeRelH>
+                <wp14:sizeRelV relativeFrom="margin">
+                  <wp14:pctHeight>0</wp14:pctHeight>
+                </wp14:sizeRelV>
+              </wp:anchor>
+            </w:drawing>
+          </mc:Choice>
+          <mc:Fallback>
+            <w:pict>
+              <v:shape w14:anchorId="147774CC" id="Straight Arrow Connector 1" o:spid="_x0000_s1026" type="#_x0000_t32" style="position:absolute;margin-left:45pt;margin-top:11.25pt;width:27pt;height:16pt;flip:x;z-index:251744256;visibility:visible;mso-wrap-style:square;mso-width-percent:0;mso-height-percent:0;mso-wrap-distance-left:9pt;mso-wrap-distance-top:0;mso-wrap-distance-right:9pt;mso-wrap-distance-bottom:0;mso-position-horizontal:absolute;mso-position-horizontal-relative:text;mso-position-vertical:absolute;mso-position-vertical-relative:text;mso-width-percent:0;mso-height-percent:0;mso-width-relative:margin;mso-height-relative:margin" o:gfxdata="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" strokecolor="#156082 [3204]" strokeweight=".5pt">
+                <v:stroke endarrow="block" joinstyle="miter"/>
+              </v:shape>
+            </w:pict>
+          </mc:Fallback>
+        </mc:AlternateContent>
+      </w:r>
+      <w:r>
+        <w:rPr>
+          <w:b/>
+          <w:bCs/>
+          <w:noProof/>
+          <w:sz w:val="24"/>
+          <w:szCs w:val="24"/>
+        </w:rPr>
+        <mc:AlternateContent>
+          <mc:Choice Requires="wps">
+            <w:drawing>
+              <wp:anchor distT="0" distB="0" distL="114300" distR="114300" simplePos="0" relativeHeight="251746304" behindDoc="0" locked="0" layoutInCell="1" allowOverlap="1" wp14:anchorId="3E762B23" wp14:editId="4F9AC1B7">
+                <wp:simplePos x="0" y="0"/>
+                <wp:positionH relativeFrom="column">
+                  <wp:posOffset>1257300</wp:posOffset>
+                </wp:positionH>
+                <wp:positionV relativeFrom="paragraph">
+                  <wp:posOffset>142875</wp:posOffset>
+                </wp:positionV>
+                <wp:extent cx="482600" cy="203200"/>
+                <wp:effectExtent l="0" t="0" r="69850" b="63500"/>
+                <wp:wrapNone/>
+                <wp:docPr id="674333533" name="Straight Arrow Connector 1"/>
+                <wp:cNvGraphicFramePr/>
+                <a:graphic xmlns:a="http://schemas.openxmlformats.org/drawingml/2006/main">
+                  <a:graphicData uri="http://schemas.microsoft.com/office/word/2010/wordprocessingShape">
+                    <wps:wsp>
+                      <wps:cNvCnPr/>
+                      <wps:spPr>
+                        <a:xfrm>
+                          <a:off x="0" y="0"/>
+                          <a:ext cx="482600" cy="203200"/>
+                        </a:xfrm>
+                        <a:prstGeom prst="straightConnector1">
+                          <a:avLst/>
+                        </a:prstGeom>
+                        <a:ln>
+                          <a:tailEnd type="triangle"/>
+                        </a:ln>
+                      </wps:spPr>
+                      <wps:style>
+                        <a:lnRef idx="1">
+                          <a:schemeClr val="accent1"/>
+                        </a:lnRef>
+                        <a:fillRef idx="0">
+                          <a:schemeClr val="accent1"/>
+                        </a:fillRef>
+                        <a:effectRef idx="0">
+                          <a:schemeClr val="accent1"/>
+                        </a:effectRef>
+                        <a:fontRef idx="minor">
+                          <a:schemeClr val="tx1"/>
+                        </a:fontRef>
+                      </wps:style>
+                      <wps:bodyPr/>
+                    </wps:wsp>
+                  </a:graphicData>
+                </a:graphic>
+                <wp14:sizeRelH relativeFrom="margin">
+                  <wp14:pctWidth>0</wp14:pctWidth>
+                </wp14:sizeRelH>
+                <wp14:sizeRelV relativeFrom="margin">
+                  <wp14:pctHeight>0</wp14:pctHeight>
+                </wp14:sizeRelV>
+              </wp:anchor>
+            </w:drawing>
+          </mc:Choice>
+          <mc:Fallback>
+            <w:pict>
+              <v:shape w14:anchorId="5F82D2EB" id="Straight Arrow Connector 1" o:spid="_x0000_s1026" type="#_x0000_t32" style="position:absolute;margin-left:99pt;margin-top:11.25pt;width:38pt;height:16pt;z-index:251746304;visibility:visible;mso-wrap-style:square;mso-width-percent:0;mso-height-percent:0;mso-wrap-distance-left:9pt;mso-wrap-distance-top:0;mso-wrap-distance-right:9pt;mso-wrap-distance-bottom:0;mso-position-horizontal:absolute;mso-position-horizontal-relative:text;mso-position-vertical:absolute;mso-position-vertical-relative:text;mso-width-percent:0;mso-height-percent:0;mso-width-relative:margin;mso-height-relative:margin" o:gfxdata="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" strokecolor="#156082 [3204]" strokeweight=".5pt">
+                <v:stroke endarrow="block" joinstyle="miter"/>
+              </v:shape>
+            </w:pict>
+          </mc:Fallback>
+        </mc:AlternateContent>
+      </w:r>
+      <w:r>
+        <w:rPr>
+          <w:sz w:val="24"/>
+          <w:szCs w:val="24"/>
+        </w:rPr>
+        <w:t xml:space="preserve">                                               </w:t>
+      </w:r>
+    </w:p>
+    <w:tbl>
+      <w:tblPr>
+        <w:tblStyle w:val="TableGrid"/>
+        <w:tblpPr w:leftFromText="180" w:rightFromText="180" w:vertAnchor="text" w:horzAnchor="page" w:tblpX="1981" w:tblpY="141"/>
+        <w:tblOverlap w:val="never"/>
+        <w:tblW w:w="0" w:type="auto"/>
+        <w:shd w:val="clear" w:color="auto" w:fill="A5C9EB" w:themeFill="text2" w:themeFillTint="40"/>
+        <w:tblLook w:val="04A0" w:firstRow="1" w:lastRow="0" w:firstColumn="1" w:lastColumn="0" w:noHBand="0" w:noVBand="1"/>
+      </w:tblPr>
+      <w:tblGrid>
+        <w:gridCol w:w="475"/>
+      </w:tblGrid>
+      <w:tr>
+        <w:trPr>
+          <w:trHeight w:val="405"/>
+        </w:trPr>
+        <w:tc>
+          <w:tcPr>
+            <w:tcW w:w="475" w:type="dxa"/>
+            <w:shd w:val="clear" w:color="auto" w:fill="A5C9EB" w:themeFill="text2" w:themeFillTint="40"/>
+            <w:vAlign w:val="center"/>
+          </w:tcPr>
+          <w:p>
+            <w:pPr>
+              <w:jc w:val="center"/>
+              <w:rPr>
+                <w:sz w:val="24"/>
+                <w:szCs w:val="24"/>
+              </w:rPr>
+            </w:pPr>
+            <w:r>
+              <w:rPr>
+                <w:sz w:val="24"/>
+                <w:szCs w:val="24"/>
+              </w:rPr>
+              <w:t>4</w:t>
+            </w:r>
+          </w:p>
+        </w:tc>
+      </w:tr>
+    </w:tbl>
+    <w:tbl>
+      <w:tblPr>
+        <w:tblStyle w:val="TableGrid"/>
+        <w:tblpPr w:leftFromText="180" w:rightFromText="180" w:vertAnchor="text" w:horzAnchor="page" w:tblpX="3961" w:tblpY="141"/>
+        <w:tblOverlap w:val="never"/>
+        <w:tblW w:w="0" w:type="auto"/>
+        <w:shd w:val="clear" w:color="auto" w:fill="A5C9EB" w:themeFill="text2" w:themeFillTint="40"/>
+        <w:tblLook w:val="04A0" w:firstRow="1" w:lastRow="0" w:firstColumn="1" w:lastColumn="0" w:noHBand="0" w:noVBand="1"/>
+      </w:tblPr>
+      <w:tblGrid>
+        <w:gridCol w:w="475"/>
+        <w:gridCol w:w="475"/>
+      </w:tblGrid>
+      <w:tr>
+        <w:trPr>
+          <w:trHeight w:val="405"/>
+        </w:trPr>
+        <w:tc>
+          <w:tcPr>
+            <w:tcW w:w="475" w:type="dxa"/>
+            <w:shd w:val="clear" w:color="auto" w:fill="A5C9EB" w:themeFill="text2" w:themeFillTint="40"/>
+            <w:vAlign w:val="center"/>
+          </w:tcPr>
+          <w:p>
+            <w:pPr>
+              <w:jc w:val="center"/>
+              <w:rPr>
+                <w:sz w:val="24"/>
+                <w:szCs w:val="24"/>
+              </w:rPr>
+            </w:pPr>
+            <w:r>
+              <w:rPr>
+                <w:sz w:val="24"/>
+                <w:szCs w:val="24"/>
+              </w:rPr>
+              <w:t>3</w:t>
+            </w:r>
+          </w:p>
+        </w:tc>
+        <w:tc>
+          <w:tcPr>
+            <w:tcW w:w="475" w:type="dxa"/>
+            <w:shd w:val="clear" w:color="auto" w:fill="A5C9EB" w:themeFill="text2" w:themeFillTint="40"/>
+            <w:vAlign w:val="center"/>
+          </w:tcPr>
+          <w:p>
+            <w:pPr>
+              <w:jc w:val="center"/>
+              <w:rPr>
+                <w:sz w:val="24"/>
+                <w:szCs w:val="24"/>
+              </w:rPr>
+            </w:pPr>
+            <w:r>
+              <w:rPr>
+                <w:sz w:val="24"/>
+                <w:szCs w:val="24"/>
+              </w:rPr>
+              <w:t>8</w:t>
+            </w:r>
+          </w:p>
+        </w:tc>
+      </w:tr>
+    </w:tbl>
+    <w:tbl>
+      <w:tblPr>
+        <w:tblStyle w:val="TableGrid"/>
+        <w:tblpPr w:leftFromText="180" w:rightFromText="180" w:vertAnchor="text" w:horzAnchor="page" w:tblpX="6841" w:tblpY="141"/>
+        <w:tblOverlap w:val="never"/>
+        <w:tblW w:w="0" w:type="auto"/>
+        <w:shd w:val="clear" w:color="auto" w:fill="A5C9EB" w:themeFill="text2" w:themeFillTint="40"/>
+        <w:tblLook w:val="04A0" w:firstRow="1" w:lastRow="0" w:firstColumn="1" w:lastColumn="0" w:noHBand="0" w:noVBand="1"/>
+      </w:tblPr>
+      <w:tblGrid>
+        <w:gridCol w:w="475"/>
+      </w:tblGrid>
+      <w:tr>
+        <w:trPr>
+          <w:trHeight w:val="405"/>
+        </w:trPr>
+        <w:tc>
+          <w:tcPr>
+            <w:tcW w:w="475" w:type="dxa"/>
+            <w:shd w:val="clear" w:color="auto" w:fill="A5C9EB" w:themeFill="text2" w:themeFillTint="40"/>
+            <w:vAlign w:val="center"/>
+          </w:tcPr>
+          <w:p>
+            <w:pPr>
+              <w:jc w:val="center"/>
+              <w:rPr>
+                <w:sz w:val="24"/>
+                <w:szCs w:val="24"/>
+              </w:rPr>
+            </w:pPr>
+            <w:r>
+              <w:rPr>
+                <w:sz w:val="24"/>
+                <w:szCs w:val="24"/>
+              </w:rPr>
+              <w:t>8</w:t>
+            </w:r>
+          </w:p>
+        </w:tc>
+      </w:tr>
+    </w:tbl>
+    <w:tbl>
+      <w:tblPr>
+        <w:tblStyle w:val="TableGrid"/>
+        <w:tblpPr w:leftFromText="180" w:rightFromText="180" w:vertAnchor="text" w:horzAnchor="page" w:tblpX="8821" w:tblpY="141"/>
+        <w:tblOverlap w:val="never"/>
+        <w:tblW w:w="0" w:type="auto"/>
+        <w:shd w:val="clear" w:color="auto" w:fill="A5C9EB" w:themeFill="text2" w:themeFillTint="40"/>
+        <w:tblLook w:val="04A0" w:firstRow="1" w:lastRow="0" w:firstColumn="1" w:lastColumn="0" w:noHBand="0" w:noVBand="1"/>
+      </w:tblPr>
+      <w:tblGrid>
+        <w:gridCol w:w="475"/>
+        <w:gridCol w:w="475"/>
+      </w:tblGrid>
+      <w:tr>
+        <w:trPr>
+          <w:trHeight w:val="405"/>
+        </w:trPr>
+        <w:tc>
+          <w:tcPr>
+            <w:tcW w:w="475" w:type="dxa"/>
+            <w:shd w:val="clear" w:color="auto" w:fill="A5C9EB" w:themeFill="text2" w:themeFillTint="40"/>
+            <w:vAlign w:val="center"/>
+          </w:tcPr>
+          <w:p>
+            <w:pPr>
+              <w:jc w:val="center"/>
+              <w:rPr>
+                <w:sz w:val="24"/>
+                <w:szCs w:val="24"/>
+              </w:rPr>
+            </w:pPr>
+            <w:r>
+              <w:rPr>
+                <w:sz w:val="24"/>
+                <w:szCs w:val="24"/>
+              </w:rPr>
+              <w:t>3</w:t>
+            </w:r>
+          </w:p>
+        </w:tc>
+        <w:tc>
+          <w:tcPr>
+            <w:tcW w:w="475" w:type="dxa"/>
+            <w:shd w:val="clear" w:color="auto" w:fill="A5C9EB" w:themeFill="text2" w:themeFillTint="40"/>
+            <w:vAlign w:val="center"/>
+          </w:tcPr>
+          <w:p>
+            <w:pPr>
+              <w:jc w:val="center"/>
+              <w:rPr>
+                <w:sz w:val="24"/>
+                <w:szCs w:val="24"/>
+              </w:rPr>
+            </w:pPr>
+            <w:r>
+              <w:rPr>
+                <w:sz w:val="24"/>
+                <w:szCs w:val="24"/>
+              </w:rPr>
+              <w:t>9</w:t>
+            </w:r>
+          </w:p>
+        </w:tc>
+      </w:tr>
+    </w:tbl>
+    <w:p>
+      <w:pPr>
+        <w:rPr>
+          <w:sz w:val="24"/>
+          <w:szCs w:val="24"/>
+        </w:rPr>
+      </w:pPr>
+    </w:p>
+    <w:tbl>
+      <w:tblPr>
+        <w:tblStyle w:val="TableGrid"/>
+        <w:tblpPr w:leftFromText="180" w:rightFromText="180" w:vertAnchor="text" w:horzAnchor="page" w:tblpX="1981" w:tblpY="565"/>
+        <w:tblOverlap w:val="never"/>
+        <w:tblW w:w="0" w:type="auto"/>
+        <w:shd w:val="clear" w:color="auto" w:fill="A5C9EB" w:themeFill="text2" w:themeFillTint="40"/>
+        <w:tblLook w:val="04A0" w:firstRow="1" w:lastRow="0" w:firstColumn="1" w:lastColumn="0" w:noHBand="0" w:noVBand="1"/>
+      </w:tblPr>
+      <w:tblGrid>
+        <w:gridCol w:w="475"/>
+      </w:tblGrid>
+      <w:tr>
+        <w:trPr>
+          <w:trHeight w:val="405"/>
+        </w:trPr>
+        <w:tc>
+          <w:tcPr>
+            <w:tcW w:w="475" w:type="dxa"/>
+            <w:shd w:val="clear" w:color="auto" w:fill="A5C9EB" w:themeFill="text2" w:themeFillTint="40"/>
+            <w:vAlign w:val="center"/>
+          </w:tcPr>
+          <w:p>
+            <w:pPr>
+              <w:jc w:val="center"/>
+              <w:rPr>
+                <w:sz w:val="24"/>
+                <w:szCs w:val="24"/>
+              </w:rPr>
+            </w:pPr>
+            <w:r>
+              <w:rPr>
+                <w:sz w:val="24"/>
+                <w:szCs w:val="24"/>
+              </w:rPr>
+              <w:t>4</w:t>
+            </w:r>
+          </w:p>
+        </w:tc>
+      </w:tr>
+    </w:tbl>
+    <w:p>
+      <w:pPr>
+        <w:rPr>
+          <w:sz w:val="24"/>
+          <w:szCs w:val="24"/>
+        </w:rPr>
+      </w:pPr>
+      <w:r>
+        <w:rPr>
+          <w:noProof/>
+          <w:sz w:val="24"/>
+          <w:szCs w:val="24"/>
+        </w:rPr>
+        <mc:AlternateContent>
+          <mc:Choice Requires="wps">
+            <w:drawing>
+              <wp:anchor distT="0" distB="0" distL="114300" distR="114300" simplePos="0" relativeHeight="251763712" behindDoc="0" locked="0" layoutInCell="1" allowOverlap="1" wp14:anchorId="2520884E" wp14:editId="414580B0">
+                <wp:simplePos x="0" y="0"/>
+                <wp:positionH relativeFrom="column">
+                  <wp:posOffset>5067300</wp:posOffset>
+                </wp:positionH>
+                <wp:positionV relativeFrom="paragraph">
+                  <wp:posOffset>78105</wp:posOffset>
+                </wp:positionV>
+                <wp:extent cx="209550" cy="247650"/>
+                <wp:effectExtent l="0" t="0" r="76200" b="57150"/>
+                <wp:wrapNone/>
+                <wp:docPr id="727852154" name="Straight Arrow Connector 13"/>
+                <wp:cNvGraphicFramePr/>
+                <a:graphic xmlns:a="http://schemas.openxmlformats.org/drawingml/2006/main">
+                  <a:graphicData uri="http://schemas.microsoft.com/office/word/2010/wordprocessingShape">
+                    <wps:wsp>
+                      <wps:cNvCnPr/>
+                      <wps:spPr>
+                        <a:xfrm>
+                          <a:off x="0" y="0"/>
+                          <a:ext cx="209550" cy="247650"/>
+                        </a:xfrm>
+                        <a:prstGeom prst="straightConnector1">
+                          <a:avLst/>
+                        </a:prstGeom>
+                        <a:ln>
+                          <a:tailEnd type="triangle"/>
+                        </a:ln>
+                      </wps:spPr>
+                      <wps:style>
+                        <a:lnRef idx="1">
+                          <a:schemeClr val="accent1"/>
+                        </a:lnRef>
+                        <a:fillRef idx="0">
+                          <a:schemeClr val="accent1"/>
+                        </a:fillRef>
+                        <a:effectRef idx="0">
+                          <a:schemeClr val="accent1"/>
+                        </a:effectRef>
+                        <a:fontRef idx="minor">
+                          <a:schemeClr val="tx1"/>
+                        </a:fontRef>
+                      </wps:style>
+                      <wps:bodyPr/>
+                    </wps:wsp>
+                  </a:graphicData>
+                </a:graphic>
+              </wp:anchor>
+            </w:drawing>
+          </mc:Choice>
+          <mc:Fallback>
+            <w:pict>
+              <v:shape w14:anchorId="0F12D231" id="Straight Arrow Connector 13" o:spid="_x0000_s1026" type="#_x0000_t32" style="position:absolute;margin-left:399pt;margin-top:6.15pt;width:16.5pt;height:19.5pt;z-index:251763712;visibility:visible;mso-wrap-style:square;mso-wrap-distance-left:9pt;mso-wrap-distance-top:0;mso-wrap-distance-right:9pt;mso-wrap-distance-bottom:0;mso-position-horizontal:absolute;mso-position-horizontal-relative:text;mso-position-vertical:absolute;mso-position-vertical-relative:text" o:gfxdata="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" strokecolor="#156082 [3204]" strokeweight=".5pt">
+                <v:stroke endarrow="block" joinstyle="miter"/>
+              </v:shape>
+            </w:pict>
+          </mc:Fallback>
+        </mc:AlternateContent>
+      </w:r>
+      <w:r>
+        <w:rPr>
+          <w:noProof/>
+          <w:sz w:val="24"/>
+          <w:szCs w:val="24"/>
+        </w:rPr>
+        <mc:AlternateContent>
+          <mc:Choice Requires="wps">
+            <w:drawing>
+              <wp:anchor distT="0" distB="0" distL="114300" distR="114300" simplePos="0" relativeHeight="251762688" behindDoc="0" locked="0" layoutInCell="1" allowOverlap="1" wp14:anchorId="212981CA" wp14:editId="06BA7D84">
+                <wp:simplePos x="0" y="0"/>
+                <wp:positionH relativeFrom="column">
+                  <wp:posOffset>4654550</wp:posOffset>
+                </wp:positionH>
+                <wp:positionV relativeFrom="paragraph">
+                  <wp:posOffset>78105</wp:posOffset>
+                </wp:positionV>
+                <wp:extent cx="177800" cy="247650"/>
+                <wp:effectExtent l="38100" t="0" r="31750" b="57150"/>
+                <wp:wrapNone/>
+                <wp:docPr id="1145601972" name="Straight Arrow Connector 12"/>
+                <wp:cNvGraphicFramePr/>
+                <a:graphic xmlns:a="http://schemas.openxmlformats.org/drawingml/2006/main">
+                  <a:graphicData uri="http://schemas.microsoft.com/office/word/2010/wordprocessingShape">
+                    <wps:wsp>
+                      <wps:cNvCnPr/>
+                      <wps:spPr>
+                        <a:xfrm flipH="1">
+                          <a:off x="0" y="0"/>
+                          <a:ext cx="177800" cy="247650"/>
+                        </a:xfrm>
+                        <a:prstGeom prst="straightConnector1">
+                          <a:avLst/>
+                        </a:prstGeom>
+                        <a:ln>
+                          <a:tailEnd type="triangle"/>
+                        </a:ln>
+                      </wps:spPr>
+                      <wps:style>
+                        <a:lnRef idx="1">
+                          <a:schemeClr val="accent1"/>
+                        </a:lnRef>
+                        <a:fillRef idx="0">
+                          <a:schemeClr val="accent1"/>
+                        </a:fillRef>
+                        <a:effectRef idx="0">
+                          <a:schemeClr val="accent1"/>
+                        </a:effectRef>
+                        <a:fontRef idx="minor">
+                          <a:schemeClr val="tx1"/>
+                        </a:fontRef>
+                      </wps:style>
+                      <wps:bodyPr/>
+                    </wps:wsp>
+                  </a:graphicData>
+                </a:graphic>
+                <wp14:sizeRelH relativeFrom="margin">
+                  <wp14:pctWidth>0</wp14:pctWidth>
+                </wp14:sizeRelH>
+              </wp:anchor>
+            </w:drawing>
+          </mc:Choice>
+          <mc:Fallback>
+            <w:pict>
+              <v:shape w14:anchorId="2759B387" id="Straight Arrow Connector 12" o:spid="_x0000_s1026" type="#_x0000_t32" style="position:absolute;margin-left:366.5pt;margin-top:6.15pt;width:14pt;height:19.5pt;flip:x;z-index:251762688;visibility:visible;mso-wrap-style:square;mso-width-percent:0;mso-wrap-distance-left:9pt;mso-wrap-distance-top:0;mso-wrap-distance-right:9pt;mso-wrap-distance-bottom:0;mso-position-horizontal:absolute;mso-position-horizontal-relative:text;mso-position-vertical:absolute;mso-position-vertical-relative:text;mso-width-percent:0;mso-width-relative:margin" o:gfxdata="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" strokecolor="#156082 [3204]" strokeweight=".5pt">
+                <v:stroke endarrow="block" joinstyle="miter"/>
+              </v:shape>
+            </w:pict>
+          </mc:Fallback>
+        </mc:AlternateContent>
+      </w:r>
+      <w:r>
+        <w:rPr>
+          <w:noProof/>
+          <w:sz w:val="24"/>
+          <w:szCs w:val="24"/>
+        </w:rPr>
+        <mc:AlternateContent>
+          <mc:Choice Requires="wps">
+            <w:drawing>
+              <wp:anchor distT="0" distB="0" distL="114300" distR="114300" simplePos="0" relativeHeight="251760640" behindDoc="0" locked="0" layoutInCell="1" allowOverlap="1" wp14:anchorId="6C4E58A7" wp14:editId="320C6B34">
+                <wp:simplePos x="0" y="0"/>
+                <wp:positionH relativeFrom="column">
+                  <wp:posOffset>3575050</wp:posOffset>
+                </wp:positionH>
+                <wp:positionV relativeFrom="paragraph">
+                  <wp:posOffset>78105</wp:posOffset>
+                </wp:positionV>
+                <wp:extent cx="0" cy="247650"/>
+                <wp:effectExtent l="76200" t="0" r="57150" b="57150"/>
+                <wp:wrapNone/>
+                <wp:docPr id="1459851529" name="Straight Arrow Connector 10"/>
+                <wp:cNvGraphicFramePr/>
+                <a:graphic xmlns:a="http://schemas.openxmlformats.org/drawingml/2006/main">
+                  <a:graphicData uri="http://schemas.microsoft.com/office/word/2010/wordprocessingShape">
+                    <wps:wsp>
+                      <wps:cNvCnPr/>
+                      <wps:spPr>
+                        <a:xfrm>
+                          <a:off x="0" y="0"/>
+                          <a:ext cx="0" cy="247650"/>
+                        </a:xfrm>
+                        <a:prstGeom prst="straightConnector1">
+                          <a:avLst/>
+                        </a:prstGeom>
+                        <a:ln>
+                          <a:tailEnd type="triangle"/>
+                        </a:ln>
+                      </wps:spPr>
+                      <wps:style>
+                        <a:lnRef idx="1">
+                          <a:schemeClr val="accent1"/>
+                        </a:lnRef>
+                        <a:fillRef idx="0">
+                          <a:schemeClr val="accent1"/>
+                        </a:fillRef>
+                        <a:effectRef idx="0">
+                          <a:schemeClr val="accent1"/>
+                        </a:effectRef>
+                        <a:fontRef idx="minor">
+                          <a:schemeClr val="tx1"/>
+                        </a:fontRef>
+                      </wps:style>
+                      <wps:bodyPr/>
+                    </wps:wsp>
+                  </a:graphicData>
+                </a:graphic>
+              </wp:anchor>
+            </w:drawing>
+          </mc:Choice>
+          <mc:Fallback>
+            <w:pict>
+              <v:shape w14:anchorId="1F1C1CCF" id="Straight Arrow Connector 10" o:spid="_x0000_s1026" type="#_x0000_t32" style="position:absolute;margin-left:281.5pt;margin-top:6.15pt;width:0;height:19.5pt;z-index:251760640;visibility:visible;mso-wrap-style:square;mso-wrap-distance-left:9pt;mso-wrap-distance-top:0;mso-wrap-distance-right:9pt;mso-wrap-distance-bottom:0;mso-position-horizontal:absolute;mso-position-horizontal-relative:text;mso-position-vertical:absolute;mso-position-vertical-relative:text" o:gfxdata="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" strokecolor="#156082 [3204]" strokeweight=".5pt">
+                <v:stroke endarrow="block" joinstyle="miter"/>
+              </v:shape>
+            </w:pict>
+          </mc:Fallback>
+        </mc:AlternateContent>
+      </w:r>
+      <w:r>
+        <w:rPr>
+          <w:noProof/>
+          <w:sz w:val="24"/>
+          <w:szCs w:val="24"/>
+        </w:rPr>
+        <mc:AlternateContent>
+          <mc:Choice Requires="wps">
+            <w:drawing>
+              <wp:anchor distT="0" distB="0" distL="114300" distR="114300" simplePos="0" relativeHeight="251756544" behindDoc="0" locked="0" layoutInCell="1" allowOverlap="1" wp14:anchorId="73F5A764" wp14:editId="07A1F6FA">
+                <wp:simplePos x="0" y="0"/>
+                <wp:positionH relativeFrom="column">
+                  <wp:posOffset>495300</wp:posOffset>
+                </wp:positionH>
+                <wp:positionV relativeFrom="paragraph">
+                  <wp:posOffset>78105</wp:posOffset>
+                </wp:positionV>
+                <wp:extent cx="0" cy="247650"/>
+                <wp:effectExtent l="76200" t="0" r="57150" b="57150"/>
+                <wp:wrapNone/>
+                <wp:docPr id="1021247210" name="Straight Arrow Connector 6"/>
+                <wp:cNvGraphicFramePr/>
+                <a:graphic xmlns:a="http://schemas.openxmlformats.org/drawingml/2006/main">
+                  <a:graphicData uri="http://schemas.microsoft.com/office/word/2010/wordprocessingShape">
+                    <wps:wsp>
+                      <wps:cNvCnPr/>
+                      <wps:spPr>
+                        <a:xfrm>
+                          <a:off x="0" y="0"/>
+                          <a:ext cx="0" cy="247650"/>
+                        </a:xfrm>
+                        <a:prstGeom prst="straightConnector1">
+                          <a:avLst/>
+                        </a:prstGeom>
+                        <a:ln>
+                          <a:tailEnd type="triangle"/>
+                        </a:ln>
+                      </wps:spPr>
+                      <wps:style>
+                        <a:lnRef idx="1">
+                          <a:schemeClr val="accent1"/>
+                        </a:lnRef>
+                        <a:fillRef idx="0">
+                          <a:schemeClr val="accent1"/>
+                        </a:fillRef>
+                        <a:effectRef idx="0">
+                          <a:schemeClr val="accent1"/>
+                        </a:effectRef>
+                        <a:fontRef idx="minor">
+                          <a:schemeClr val="tx1"/>
+                        </a:fontRef>
+                      </wps:style>
+                      <wps:bodyPr/>
+                    </wps:wsp>
+                  </a:graphicData>
+                </a:graphic>
+              </wp:anchor>
+            </w:drawing>
+          </mc:Choice>
+          <mc:Fallback>
+            <w:pict>
+              <v:shape w14:anchorId="6B6B0278" id="Straight Arrow Connector 6" o:spid="_x0000_s1026" type="#_x0000_t32" style="position:absolute;margin-left:39pt;margin-top:6.15pt;width:0;height:19.5pt;z-index:251756544;visibility:visible;mso-wrap-style:square;mso-wrap-distance-left:9pt;mso-wrap-distance-top:0;mso-wrap-distance-right:9pt;mso-wrap-distance-bottom:0;mso-position-horizontal:absolute;mso-position-horizontal-relative:text;mso-position-vertical:absolute;mso-position-vertical-relative:text" o:gfxdata="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" strokecolor="#156082 [3204]" strokeweight=".5pt">
+                <v:stroke endarrow="block" joinstyle="miter"/>
+              </v:shape>
+            </w:pict>
+          </mc:Fallback>
+        </mc:AlternateContent>
+      </w:r>
+      <w:r>
+        <w:rPr>
+          <w:noProof/>
+          <w:sz w:val="24"/>
+          <w:szCs w:val="24"/>
+        </w:rPr>
+        <mc:AlternateContent>
+          <mc:Choice Requires="wps">
+            <w:drawing>
+              <wp:anchor distT="0" distB="0" distL="114300" distR="114300" simplePos="0" relativeHeight="251755520" behindDoc="0" locked="0" layoutInCell="1" allowOverlap="1" wp14:anchorId="5AD98CEA" wp14:editId="69C00594">
+                <wp:simplePos x="0" y="0"/>
+                <wp:positionH relativeFrom="column">
+                  <wp:posOffset>2063750</wp:posOffset>
+                </wp:positionH>
+                <wp:positionV relativeFrom="paragraph">
+                  <wp:posOffset>78105</wp:posOffset>
+                </wp:positionV>
+                <wp:extent cx="241300" cy="247650"/>
+                <wp:effectExtent l="0" t="0" r="82550" b="57150"/>
+                <wp:wrapNone/>
+                <wp:docPr id="1061399804" name="Straight Arrow Connector 5"/>
+                <wp:cNvGraphicFramePr/>
+                <a:graphic xmlns:a="http://schemas.openxmlformats.org/drawingml/2006/main">
+                  <a:graphicData uri="http://schemas.microsoft.com/office/word/2010/wordprocessingShape">
+                    <wps:wsp>
+                      <wps:cNvCnPr/>
+                      <wps:spPr>
+                        <a:xfrm>
+                          <a:off x="0" y="0"/>
+                          <a:ext cx="241300" cy="247650"/>
+                        </a:xfrm>
+                        <a:prstGeom prst="straightConnector1">
+                          <a:avLst/>
+                        </a:prstGeom>
+                        <a:ln>
+                          <a:tailEnd type="triangle"/>
+                        </a:ln>
+                      </wps:spPr>
+                      <wps:style>
+                        <a:lnRef idx="1">
+                          <a:schemeClr val="accent1"/>
+                        </a:lnRef>
+                        <a:fillRef idx="0">
+                          <a:schemeClr val="accent1"/>
+                        </a:fillRef>
+                        <a:effectRef idx="0">
+                          <a:schemeClr val="accent1"/>
+                        </a:effectRef>
+                        <a:fontRef idx="minor">
+                          <a:schemeClr val="tx1"/>
+                        </a:fontRef>
+                      </wps:style>
+                      <wps:bodyPr/>
+                    </wps:wsp>
+                  </a:graphicData>
+                </a:graphic>
+              </wp:anchor>
+            </w:drawing>
+          </mc:Choice>
+          <mc:Fallback>
+            <w:pict>
+              <v:shape w14:anchorId="1FA5EF25" id="Straight Arrow Connector 5" o:spid="_x0000_s1026" type="#_x0000_t32" style="position:absolute;margin-left:162.5pt;margin-top:6.15pt;width:19pt;height:19.5pt;z-index:251755520;visibility:visible;mso-wrap-style:square;mso-wrap-distance-left:9pt;mso-wrap-distance-top:0;mso-wrap-distance-right:9pt;mso-wrap-distance-bottom:0;mso-position-horizontal:absolute;mso-position-horizontal-relative:text;mso-position-vertical:absolute;mso-position-vertical-relative:text" o:gfxdata="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" strokecolor="#156082 [3204]" strokeweight=".5pt">
+                <v:stroke endarrow="block" joinstyle="miter"/>
+              </v:shape>
+            </w:pict>
+          </mc:Fallback>
+        </mc:AlternateContent>
+      </w:r>
+      <w:r>
+        <w:rPr>
+          <w:noProof/>
+          <w:sz w:val="24"/>
+          <w:szCs w:val="24"/>
+        </w:rPr>
+        <mc:AlternateContent>
+          <mc:Choice Requires="wps">
+            <w:drawing>
+              <wp:anchor distT="0" distB="0" distL="114300" distR="114300" simplePos="0" relativeHeight="251754496" behindDoc="0" locked="0" layoutInCell="1" allowOverlap="1" wp14:anchorId="793E4DDE" wp14:editId="27C4891A">
+                <wp:simplePos x="0" y="0"/>
+                <wp:positionH relativeFrom="column">
+                  <wp:posOffset>1524000</wp:posOffset>
+                </wp:positionH>
+                <wp:positionV relativeFrom="paragraph">
+                  <wp:posOffset>78105</wp:posOffset>
+                </wp:positionV>
+                <wp:extent cx="215900" cy="247650"/>
+                <wp:effectExtent l="38100" t="0" r="31750" b="57150"/>
+                <wp:wrapNone/>
+                <wp:docPr id="257313111" name="Straight Arrow Connector 4"/>
+                <wp:cNvGraphicFramePr/>
+                <a:graphic xmlns:a="http://schemas.openxmlformats.org/drawingml/2006/main">
+                  <a:graphicData uri="http://schemas.microsoft.com/office/word/2010/wordprocessingShape">
+                    <wps:wsp>
+                      <wps:cNvCnPr/>
+                      <wps:spPr>
+                        <a:xfrm flipH="1">
+                          <a:off x="0" y="0"/>
+                          <a:ext cx="215900" cy="247650"/>
+                        </a:xfrm>
+                        <a:prstGeom prst="straightConnector1">
+                          <a:avLst/>
+                        </a:prstGeom>
+                        <a:ln>
+                          <a:tailEnd type="triangle"/>
+                        </a:ln>
+                      </wps:spPr>
+                      <wps:style>
+                        <a:lnRef idx="1">
+                          <a:schemeClr val="accent1"/>
+                        </a:lnRef>
+                        <a:fillRef idx="0">
+                          <a:schemeClr val="accent1"/>
+                        </a:fillRef>
+                        <a:effectRef idx="0">
+                          <a:schemeClr val="accent1"/>
+                        </a:effectRef>
+                        <a:fontRef idx="minor">
+                          <a:schemeClr val="tx1"/>
+                        </a:fontRef>
+                      </wps:style>
+                      <wps:bodyPr/>
+                    </wps:wsp>
+                  </a:graphicData>
+                </a:graphic>
+              </wp:anchor>
+            </w:drawing>
+          </mc:Choice>
+          <mc:Fallback>
+            <w:pict>
+              <v:shape w14:anchorId="5C94C779" id="Straight Arrow Connector 4" o:spid="_x0000_s1026" type="#_x0000_t32" style="position:absolute;margin-left:120pt;margin-top:6.15pt;width:17pt;height:19.5pt;flip:x;z-index:251754496;visibility:visible;mso-wrap-style:square;mso-wrap-distance-left:9pt;mso-wrap-distance-top:0;mso-wrap-distance-right:9pt;mso-wrap-distance-bottom:0;mso-position-horizontal:absolute;mso-position-horizontal-relative:text;mso-position-vertical:absolute;mso-position-vertical-relative:text" o:gfxdata="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" strokecolor="#156082 [3204]" strokeweight=".5pt">
+                <v:stroke endarrow="block" joinstyle="miter"/>
+              </v:shape>
+            </w:pict>
+          </mc:Fallback>
+        </mc:AlternateContent>
+      </w:r>
+    </w:p>
+    <w:tbl>
+      <w:tblPr>
+        <w:tblStyle w:val="TableGrid"/>
+        <w:tblpPr w:leftFromText="180" w:rightFromText="180" w:vertAnchor="text" w:horzAnchor="page" w:tblpX="3601" w:tblpY="88"/>
+        <w:tblOverlap w:val="never"/>
+        <w:tblW w:w="0" w:type="auto"/>
+        <w:shd w:val="clear" w:color="auto" w:fill="A5C9EB" w:themeFill="text2" w:themeFillTint="40"/>
+        <w:tblLook w:val="04A0" w:firstRow="1" w:lastRow="0" w:firstColumn="1" w:lastColumn="0" w:noHBand="0" w:noVBand="1"/>
+      </w:tblPr>
+      <w:tblGrid>
+        <w:gridCol w:w="475"/>
+      </w:tblGrid>
+      <w:tr>
+        <w:trPr>
+          <w:trHeight w:val="405"/>
+        </w:trPr>
+        <w:tc>
+          <w:tcPr>
+            <w:tcW w:w="475" w:type="dxa"/>
+            <w:shd w:val="clear" w:color="auto" w:fill="A5C9EB" w:themeFill="text2" w:themeFillTint="40"/>
+            <w:vAlign w:val="center"/>
+          </w:tcPr>
+          <w:p>
+            <w:pPr>
+              <w:jc w:val="center"/>
+              <w:rPr>
+                <w:sz w:val="24"/>
+                <w:szCs w:val="24"/>
+              </w:rPr>
+            </w:pPr>
+            <w:r>
+              <w:rPr>
+                <w:sz w:val="24"/>
+                <w:szCs w:val="24"/>
+              </w:rPr>
+              <w:t>3</w:t>
+            </w:r>
+          </w:p>
+        </w:tc>
+      </w:tr>
+    </w:tbl>
+    <w:tbl>
+      <w:tblPr>
+        <w:tblStyle w:val="TableGrid"/>
+        <w:tblpPr w:leftFromText="180" w:rightFromText="180" w:vertAnchor="text" w:horzAnchor="page" w:tblpX="4861" w:tblpY="88"/>
+        <w:tblOverlap w:val="never"/>
+        <w:tblW w:w="0" w:type="auto"/>
+        <w:shd w:val="clear" w:color="auto" w:fill="A5C9EB" w:themeFill="text2" w:themeFillTint="40"/>
+        <w:tblLook w:val="04A0" w:firstRow="1" w:lastRow="0" w:firstColumn="1" w:lastColumn="0" w:noHBand="0" w:noVBand="1"/>
+      </w:tblPr>
+      <w:tblGrid>
+        <w:gridCol w:w="475"/>
+      </w:tblGrid>
+      <w:tr>
+        <w:trPr>
+          <w:trHeight w:val="405"/>
+        </w:trPr>
+        <w:tc>
+          <w:tcPr>
+            <w:tcW w:w="475" w:type="dxa"/>
+            <w:shd w:val="clear" w:color="auto" w:fill="A5C9EB" w:themeFill="text2" w:themeFillTint="40"/>
+            <w:vAlign w:val="center"/>
+          </w:tcPr>
+          <w:p>
+            <w:pPr>
+              <w:jc w:val="center"/>
+              <w:rPr>
+                <w:sz w:val="24"/>
+                <w:szCs w:val="24"/>
+              </w:rPr>
+            </w:pPr>
+            <w:r>
+              <w:rPr>
+                <w:sz w:val="24"/>
+                <w:szCs w:val="24"/>
+              </w:rPr>
+              <w:t>8</w:t>
+            </w:r>
+          </w:p>
+        </w:tc>
+      </w:tr>
+    </w:tbl>
+    <w:tbl>
+      <w:tblPr>
+        <w:tblStyle w:val="TableGrid"/>
+        <w:tblpPr w:leftFromText="180" w:rightFromText="180" w:vertAnchor="text" w:horzAnchor="page" w:tblpX="6841" w:tblpY="88"/>
+        <w:tblOverlap w:val="never"/>
+        <w:tblW w:w="0" w:type="auto"/>
+        <w:shd w:val="clear" w:color="auto" w:fill="A5C9EB" w:themeFill="text2" w:themeFillTint="40"/>
+        <w:tblLook w:val="04A0" w:firstRow="1" w:lastRow="0" w:firstColumn="1" w:lastColumn="0" w:noHBand="0" w:noVBand="1"/>
+      </w:tblPr>
+      <w:tblGrid>
+        <w:gridCol w:w="475"/>
+      </w:tblGrid>
+      <w:tr>
+        <w:trPr>
+          <w:trHeight w:val="405"/>
+        </w:trPr>
+        <w:tc>
+          <w:tcPr>
+            <w:tcW w:w="475" w:type="dxa"/>
+            <w:shd w:val="clear" w:color="auto" w:fill="A5C9EB" w:themeFill="text2" w:themeFillTint="40"/>
+            <w:vAlign w:val="center"/>
+          </w:tcPr>
+          <w:p>
+            <w:pPr>
+              <w:jc w:val="center"/>
+              <w:rPr>
+                <w:sz w:val="24"/>
+                <w:szCs w:val="24"/>
+              </w:rPr>
+            </w:pPr>
+            <w:r>
+              <w:rPr>
+                <w:sz w:val="24"/>
+                <w:szCs w:val="24"/>
+              </w:rPr>
+              <w:t>8</w:t>
+            </w:r>
+          </w:p>
+        </w:tc>
+      </w:tr>
+    </w:tbl>
+    <w:tbl>
+      <w:tblPr>
+        <w:tblStyle w:val="TableGrid"/>
+        <w:tblpPr w:leftFromText="180" w:rightFromText="180" w:vertAnchor="text" w:horzAnchor="page" w:tblpX="8461" w:tblpY="88"/>
+        <w:tblOverlap w:val="never"/>
+        <w:tblW w:w="0" w:type="auto"/>
+        <w:shd w:val="clear" w:color="auto" w:fill="A5C9EB" w:themeFill="text2" w:themeFillTint="40"/>
+        <w:tblLook w:val="04A0" w:firstRow="1" w:lastRow="0" w:firstColumn="1" w:lastColumn="0" w:noHBand="0" w:noVBand="1"/>
+      </w:tblPr>
+      <w:tblGrid>
+        <w:gridCol w:w="475"/>
+      </w:tblGrid>
+      <w:tr>
+        <w:trPr>
+          <w:trHeight w:val="405"/>
+        </w:trPr>
+        <w:tc>
+          <w:tcPr>
+            <w:tcW w:w="475" w:type="dxa"/>
+            <w:shd w:val="clear" w:color="auto" w:fill="A5C9EB" w:themeFill="text2" w:themeFillTint="40"/>
+            <w:vAlign w:val="center"/>
+          </w:tcPr>
+          <w:p>
+            <w:pPr>
+              <w:jc w:val="center"/>
+              <w:rPr>
+                <w:sz w:val="24"/>
+                <w:szCs w:val="24"/>
+              </w:rPr>
+            </w:pPr>
+            <w:r>
+              <w:rPr>
+                <w:sz w:val="24"/>
+                <w:szCs w:val="24"/>
+              </w:rPr>
+              <w:t>3</w:t>
+            </w:r>
+          </w:p>
+        </w:tc>
+      </w:tr>
+    </w:tbl>
+    <w:tbl>
+      <w:tblPr>
+        <w:tblStyle w:val="TableGrid"/>
+        <w:tblpPr w:leftFromText="180" w:rightFromText="180" w:vertAnchor="text" w:horzAnchor="page" w:tblpX="9541" w:tblpY="88"/>
+        <w:tblOverlap w:val="never"/>
+        <w:tblW w:w="0" w:type="auto"/>
+        <w:shd w:val="clear" w:color="auto" w:fill="A5C9EB" w:themeFill="text2" w:themeFillTint="40"/>
+        <w:tblLook w:val="04A0" w:firstRow="1" w:lastRow="0" w:firstColumn="1" w:lastColumn="0" w:noHBand="0" w:noVBand="1"/>
+      </w:tblPr>
+      <w:tblGrid>
+        <w:gridCol w:w="475"/>
+      </w:tblGrid>
+      <w:tr>
+        <w:trPr>
+          <w:trHeight w:val="405"/>
+        </w:trPr>
+        <w:tc>
+          <w:tcPr>
+            <w:tcW w:w="475" w:type="dxa"/>
+            <w:shd w:val="clear" w:color="auto" w:fill="A5C9EB" w:themeFill="text2" w:themeFillTint="40"/>
+            <w:vAlign w:val="center"/>
+          </w:tcPr>
+          <w:p>
+            <w:pPr>
+              <w:jc w:val="center"/>
+              <w:rPr>
+                <w:sz w:val="24"/>
+                <w:szCs w:val="24"/>
+              </w:rPr>
+            </w:pPr>
+            <w:r>
+              <w:rPr>
+                <w:sz w:val="24"/>
+                <w:szCs w:val="24"/>
+              </w:rPr>
+              <w:t>9</w:t>
+            </w:r>
+          </w:p>
+        </w:tc>
+      </w:tr>
+    </w:tbl>
+    <w:p>
+      <w:pPr>
+        <w:rPr>
+          <w:sz w:val="24"/>
+          <w:szCs w:val="24"/>
+        </w:rPr>
+      </w:pPr>
+    </w:p>
+    <w:p>
+      <w:pPr>
+        <w:rPr>
+          <w:sz w:val="24"/>
+          <w:szCs w:val="24"/>
+        </w:rPr>
+      </w:pPr>
+      <w:r>
+        <w:rPr>
+          <w:noProof/>
+          <w:sz w:val="24"/>
+          <w:szCs w:val="24"/>
+        </w:rPr>
+        <mc:AlternateContent>
+          <mc:Choice Requires="wps">
+            <w:drawing>
+              <wp:anchor distT="0" distB="0" distL="114300" distR="114300" simplePos="0" relativeHeight="251765760" behindDoc="0" locked="0" layoutInCell="1" allowOverlap="1" wp14:anchorId="60E89480" wp14:editId="7DF75F8C">
+                <wp:simplePos x="0" y="0"/>
+                <wp:positionH relativeFrom="column">
+                  <wp:posOffset>5124450</wp:posOffset>
+                </wp:positionH>
+                <wp:positionV relativeFrom="paragraph">
+                  <wp:posOffset>51435</wp:posOffset>
+                </wp:positionV>
+                <wp:extent cx="152400" cy="234950"/>
+                <wp:effectExtent l="38100" t="0" r="19050" b="50800"/>
+                <wp:wrapNone/>
+                <wp:docPr id="1836820149" name="Straight Arrow Connector 15"/>
+                <wp:cNvGraphicFramePr/>
+                <a:graphic xmlns:a="http://schemas.openxmlformats.org/drawingml/2006/main">
+                  <a:graphicData uri="http://schemas.microsoft.com/office/word/2010/wordprocessingShape">
+                    <wps:wsp>
+                      <wps:cNvCnPr/>
+                      <wps:spPr>
+                        <a:xfrm flipH="1">
+                          <a:off x="0" y="0"/>
+                          <a:ext cx="152400" cy="234950"/>
+                        </a:xfrm>
+                        <a:prstGeom prst="straightConnector1">
+                          <a:avLst/>
+                        </a:prstGeom>
+                        <a:ln>
+                          <a:tailEnd type="triangle"/>
+                        </a:ln>
+                      </wps:spPr>
+                      <wps:style>
+                        <a:lnRef idx="1">
+                          <a:schemeClr val="accent1"/>
+                        </a:lnRef>
+                        <a:fillRef idx="0">
+                          <a:schemeClr val="accent1"/>
+                        </a:fillRef>
+                        <a:effectRef idx="0">
+                          <a:schemeClr val="accent1"/>
+                        </a:effectRef>
+                        <a:fontRef idx="minor">
+                          <a:schemeClr val="tx1"/>
+                        </a:fontRef>
+                      </wps:style>
+                      <wps:bodyPr/>
+                    </wps:wsp>
+                  </a:graphicData>
+                </a:graphic>
+              </wp:anchor>
+            </w:drawing>
+          </mc:Choice>
+          <mc:Fallback>
+            <w:pict>
+              <v:shape w14:anchorId="6250887B" id="Straight Arrow Connector 15" o:spid="_x0000_s1026" type="#_x0000_t32" style="position:absolute;margin-left:403.5pt;margin-top:4.05pt;width:12pt;height:18.5pt;flip:x;z-index:251765760;visibility:visible;mso-wrap-style:square;mso-wrap-distance-left:9pt;mso-wrap-distance-top:0;mso-wrap-distance-right:9pt;mso-wrap-distance-bottom:0;mso-position-horizontal:absolute;mso-position-horizontal-relative:text;mso-position-vertical:absolute;mso-position-vertical-relative:text" o:gfxdata="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" strokecolor="#156082 [3204]" strokeweight=".5pt">
+                <v:stroke endarrow="block" joinstyle="miter"/>
+              </v:shape>
+            </w:pict>
+          </mc:Fallback>
+        </mc:AlternateContent>
+      </w:r>
+      <w:r>
+        <w:rPr>
+          <w:noProof/>
+          <w:sz w:val="24"/>
+          <w:szCs w:val="24"/>
+        </w:rPr>
+        <mc:AlternateContent>
+          <mc:Choice Requires="wps">
+            <w:drawing>
+              <wp:anchor distT="0" distB="0" distL="114300" distR="114300" simplePos="0" relativeHeight="251764736" behindDoc="0" locked="0" layoutInCell="1" allowOverlap="1" wp14:anchorId="1ADA3245" wp14:editId="028B3928">
+                <wp:simplePos x="0" y="0"/>
+                <wp:positionH relativeFrom="column">
+                  <wp:posOffset>4692650</wp:posOffset>
+                </wp:positionH>
+                <wp:positionV relativeFrom="paragraph">
+                  <wp:posOffset>51435</wp:posOffset>
+                </wp:positionV>
+                <wp:extent cx="190500" cy="234950"/>
+                <wp:effectExtent l="0" t="0" r="76200" b="50800"/>
+                <wp:wrapNone/>
+                <wp:docPr id="1730482976" name="Straight Arrow Connector 14"/>
+                <wp:cNvGraphicFramePr/>
+                <a:graphic xmlns:a="http://schemas.openxmlformats.org/drawingml/2006/main">
+                  <a:graphicData uri="http://schemas.microsoft.com/office/word/2010/wordprocessingShape">
+                    <wps:wsp>
+                      <wps:cNvCnPr/>
+                      <wps:spPr>
+                        <a:xfrm>
+                          <a:off x="0" y="0"/>
+                          <a:ext cx="190500" cy="234950"/>
+                        </a:xfrm>
+                        <a:prstGeom prst="straightConnector1">
+                          <a:avLst/>
+                        </a:prstGeom>
+                        <a:ln>
+                          <a:tailEnd type="triangle"/>
+                        </a:ln>
+                      </wps:spPr>
+                      <wps:style>
+                        <a:lnRef idx="1">
+                          <a:schemeClr val="accent1"/>
+                        </a:lnRef>
+                        <a:fillRef idx="0">
+                          <a:schemeClr val="accent1"/>
+                        </a:fillRef>
+                        <a:effectRef idx="0">
+                          <a:schemeClr val="accent1"/>
+                        </a:effectRef>
+                        <a:fontRef idx="minor">
+                          <a:schemeClr val="tx1"/>
+                        </a:fontRef>
+                      </wps:style>
+                      <wps:bodyPr/>
+                    </wps:wsp>
+                  </a:graphicData>
+                </a:graphic>
+              </wp:anchor>
+            </w:drawing>
+          </mc:Choice>
+          <mc:Fallback>
+            <w:pict>
+              <v:shape w14:anchorId="46AD9DD9" id="Straight Arrow Connector 14" o:spid="_x0000_s1026" type="#_x0000_t32" style="position:absolute;margin-left:369.5pt;margin-top:4.05pt;width:15pt;height:18.5pt;z-index:251764736;visibility:visible;mso-wrap-style:square;mso-wrap-distance-left:9pt;mso-wrap-distance-top:0;mso-wrap-distance-right:9pt;mso-wrap-distance-bottom:0;mso-position-horizontal:absolute;mso-position-horizontal-relative:text;mso-position-vertical:absolute;mso-position-vertical-relative:text" o:gfxdata="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" strokecolor="#156082 [3204]" strokeweight=".5pt">
+                <v:stroke endarrow="block" joinstyle="miter"/>
+              </v:shape>
+            </w:pict>
+          </mc:Fallback>
+        </mc:AlternateContent>
+      </w:r>
+      <w:r>
+        <w:rPr>
+          <w:noProof/>
+          <w:sz w:val="24"/>
+          <w:szCs w:val="24"/>
+        </w:rPr>
+        <mc:AlternateContent>
+          <mc:Choice Requires="wps">
+            <w:drawing>
+              <wp:anchor distT="0" distB="0" distL="114300" distR="114300" simplePos="0" relativeHeight="251761664" behindDoc="0" locked="0" layoutInCell="1" allowOverlap="1" wp14:anchorId="1951A48C" wp14:editId="1994A146">
+                <wp:simplePos x="0" y="0"/>
+                <wp:positionH relativeFrom="column">
+                  <wp:posOffset>3575050</wp:posOffset>
+                </wp:positionH>
+                <wp:positionV relativeFrom="paragraph">
+                  <wp:posOffset>51435</wp:posOffset>
+                </wp:positionV>
+                <wp:extent cx="0" cy="234950"/>
+                <wp:effectExtent l="76200" t="0" r="57150" b="50800"/>
+                <wp:wrapNone/>
+                <wp:docPr id="1233726749" name="Straight Arrow Connector 11"/>
+                <wp:cNvGraphicFramePr/>
+                <a:graphic xmlns:a="http://schemas.openxmlformats.org/drawingml/2006/main">
+                  <a:graphicData uri="http://schemas.microsoft.com/office/word/2010/wordprocessingShape">
+                    <wps:wsp>
+                      <wps:cNvCnPr/>
+                      <wps:spPr>
+                        <a:xfrm>
+                          <a:off x="0" y="0"/>
+                          <a:ext cx="0" cy="234950"/>
+                        </a:xfrm>
+                        <a:prstGeom prst="straightConnector1">
+                          <a:avLst/>
+                        </a:prstGeom>
+                        <a:ln>
+                          <a:tailEnd type="triangle"/>
+                        </a:ln>
+                      </wps:spPr>
+                      <wps:style>
+                        <a:lnRef idx="1">
+                          <a:schemeClr val="accent1"/>
+                        </a:lnRef>
+                        <a:fillRef idx="0">
+                          <a:schemeClr val="accent1"/>
+                        </a:fillRef>
+                        <a:effectRef idx="0">
+                          <a:schemeClr val="accent1"/>
+                        </a:effectRef>
+                        <a:fontRef idx="minor">
+                          <a:schemeClr val="tx1"/>
+                        </a:fontRef>
+                      </wps:style>
+                      <wps:bodyPr/>
+                    </wps:wsp>
+                  </a:graphicData>
+                </a:graphic>
+              </wp:anchor>
+            </w:drawing>
+          </mc:Choice>
+          <mc:Fallback>
+            <w:pict>
+              <v:shape w14:anchorId="05BD73F3" id="Straight Arrow Connector 11" o:spid="_x0000_s1026" type="#_x0000_t32" style="position:absolute;margin-left:281.5pt;margin-top:4.05pt;width:0;height:18.5pt;z-index:251761664;visibility:visible;mso-wrap-style:square;mso-wrap-distance-left:9pt;mso-wrap-distance-top:0;mso-wrap-distance-right:9pt;mso-wrap-distance-bottom:0;mso-position-horizontal:absolute;mso-position-horizontal-relative:text;mso-position-vertical:absolute;mso-position-vertical-relative:text" o:gfxdata="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" strokecolor="#156082 [3204]" strokeweight=".5pt">
+                <v:stroke endarrow="block" joinstyle="miter"/>
+              </v:shape>
+            </w:pict>
+          </mc:Fallback>
+        </mc:AlternateContent>
+      </w:r>
+      <w:r>
+        <w:rPr>
+          <w:noProof/>
+          <w:sz w:val="24"/>
+          <w:szCs w:val="24"/>
+        </w:rPr>
+        <mc:AlternateContent>
+          <mc:Choice Requires="wps">
+            <w:drawing>
+              <wp:anchor distT="0" distB="0" distL="114300" distR="114300" simplePos="0" relativeHeight="251759616" behindDoc="0" locked="0" layoutInCell="1" allowOverlap="1" wp14:anchorId="4EB1F962" wp14:editId="0494942F">
+                <wp:simplePos x="0" y="0"/>
+                <wp:positionH relativeFrom="column">
+                  <wp:posOffset>2063750</wp:posOffset>
+                </wp:positionH>
+                <wp:positionV relativeFrom="paragraph">
+                  <wp:posOffset>51435</wp:posOffset>
+                </wp:positionV>
+                <wp:extent cx="241300" cy="234950"/>
+                <wp:effectExtent l="38100" t="0" r="25400" b="50800"/>
+                <wp:wrapNone/>
+                <wp:docPr id="93393231" name="Straight Arrow Connector 9"/>
+                <wp:cNvGraphicFramePr/>
+                <a:graphic xmlns:a="http://schemas.openxmlformats.org/drawingml/2006/main">
+                  <a:graphicData uri="http://schemas.microsoft.com/office/word/2010/wordprocessingShape">
+                    <wps:wsp>
+                      <wps:cNvCnPr/>
+                      <wps:spPr>
+                        <a:xfrm flipH="1">
+                          <a:off x="0" y="0"/>
+                          <a:ext cx="241300" cy="234950"/>
+                        </a:xfrm>
+                        <a:prstGeom prst="straightConnector1">
+                          <a:avLst/>
+                        </a:prstGeom>
+                        <a:ln>
+                          <a:tailEnd type="triangle"/>
+                        </a:ln>
+                      </wps:spPr>
+                      <wps:style>
+                        <a:lnRef idx="1">
+                          <a:schemeClr val="accent1"/>
+                        </a:lnRef>
+                        <a:fillRef idx="0">
+                          <a:schemeClr val="accent1"/>
+                        </a:fillRef>
+                        <a:effectRef idx="0">
+                          <a:schemeClr val="accent1"/>
+                        </a:effectRef>
+                        <a:fontRef idx="minor">
+                          <a:schemeClr val="tx1"/>
+                        </a:fontRef>
+                      </wps:style>
+                      <wps:bodyPr/>
+                    </wps:wsp>
+                  </a:graphicData>
+                </a:graphic>
+              </wp:anchor>
+            </w:drawing>
+          </mc:Choice>
+          <mc:Fallback>
+            <w:pict>
+              <v:shape w14:anchorId="7778010A" id="Straight Arrow Connector 9" o:spid="_x0000_s1026" type="#_x0000_t32" style="position:absolute;margin-left:162.5pt;margin-top:4.05pt;width:19pt;height:18.5pt;flip:x;z-index:251759616;visibility:visible;mso-wrap-style:square;mso-wrap-distance-left:9pt;mso-wrap-distance-top:0;mso-wrap-distance-right:9pt;mso-wrap-distance-bottom:0;mso-position-horizontal:absolute;mso-position-horizontal-relative:text;mso-position-vertical:absolute;mso-position-vertical-relative:text" o:gfxdata="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" strokecolor="#156082 [3204]" strokeweight=".5pt">
+                <v:stroke endarrow="block" joinstyle="miter"/>
+              </v:shape>
+            </w:pict>
+          </mc:Fallback>
+        </mc:AlternateContent>
+      </w:r>
+      <w:r>
+        <w:rPr>
+          <w:noProof/>
+          <w:sz w:val="24"/>
+          <w:szCs w:val="24"/>
+        </w:rPr>
+        <mc:AlternateContent>
+          <mc:Choice Requires="wps">
+            <w:drawing>
+              <wp:anchor distT="0" distB="0" distL="114300" distR="114300" simplePos="0" relativeHeight="251758592" behindDoc="0" locked="0" layoutInCell="1" allowOverlap="1" wp14:anchorId="026A4949" wp14:editId="2B874DF8">
+                <wp:simplePos x="0" y="0"/>
+                <wp:positionH relativeFrom="column">
+                  <wp:posOffset>1524000</wp:posOffset>
+                </wp:positionH>
+                <wp:positionV relativeFrom="paragraph">
+                  <wp:posOffset>51435</wp:posOffset>
+                </wp:positionV>
+                <wp:extent cx="285750" cy="234950"/>
+                <wp:effectExtent l="0" t="0" r="76200" b="50800"/>
+                <wp:wrapNone/>
+                <wp:docPr id="1976222549" name="Straight Arrow Connector 8"/>
+                <wp:cNvGraphicFramePr/>
+                <a:graphic xmlns:a="http://schemas.openxmlformats.org/drawingml/2006/main">
+                  <a:graphicData uri="http://schemas.microsoft.com/office/word/2010/wordprocessingShape">
+                    <wps:wsp>
+                      <wps:cNvCnPr/>
+                      <wps:spPr>
+                        <a:xfrm>
+                          <a:off x="0" y="0"/>
+                          <a:ext cx="285750" cy="234950"/>
+                        </a:xfrm>
+                        <a:prstGeom prst="straightConnector1">
+                          <a:avLst/>
+                        </a:prstGeom>
+                        <a:ln>
+                          <a:tailEnd type="triangle"/>
+                        </a:ln>
+                      </wps:spPr>
+                      <wps:style>
+                        <a:lnRef idx="1">
+                          <a:schemeClr val="accent1"/>
+                        </a:lnRef>
+                        <a:fillRef idx="0">
+                          <a:schemeClr val="accent1"/>
+                        </a:fillRef>
+                        <a:effectRef idx="0">
+                          <a:schemeClr val="accent1"/>
+                        </a:effectRef>
+                        <a:fontRef idx="minor">
+                          <a:schemeClr val="tx1"/>
+                        </a:fontRef>
+                      </wps:style>
+                      <wps:bodyPr/>
+                    </wps:wsp>
+                  </a:graphicData>
+                </a:graphic>
+              </wp:anchor>
+            </w:drawing>
+          </mc:Choice>
+          <mc:Fallback>
+            <w:pict>
+              <v:shape w14:anchorId="195AC1AA" id="Straight Arrow Connector 8" o:spid="_x0000_s1026" type="#_x0000_t32" style="position:absolute;margin-left:120pt;margin-top:4.05pt;width:22.5pt;height:18.5pt;z-index:251758592;visibility:visible;mso-wrap-style:square;mso-wrap-distance-left:9pt;mso-wrap-distance-top:0;mso-wrap-distance-right:9pt;mso-wrap-distance-bottom:0;mso-position-horizontal:absolute;mso-position-horizontal-relative:text;mso-position-vertical:absolute;mso-position-vertical-relative:text" o:gfxdata="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" strokecolor="#156082 [3204]" strokeweight=".5pt">
+                <v:stroke endarrow="block" joinstyle="miter"/>
+              </v:shape>
+            </w:pict>
+          </mc:Fallback>
+        </mc:AlternateContent>
+      </w:r>
+      <w:r>
+        <w:rPr>
+          <w:noProof/>
+          <w:sz w:val="24"/>
+          <w:szCs w:val="24"/>
+        </w:rPr>
+        <mc:AlternateContent>
+          <mc:Choice Requires="wps">
+            <w:drawing>
+              <wp:anchor distT="0" distB="0" distL="114300" distR="114300" simplePos="0" relativeHeight="251757568" behindDoc="0" locked="0" layoutInCell="1" allowOverlap="1" wp14:anchorId="69AC6EF2" wp14:editId="5028AE93">
+                <wp:simplePos x="0" y="0"/>
+                <wp:positionH relativeFrom="column">
+                  <wp:posOffset>495300</wp:posOffset>
+                </wp:positionH>
+                <wp:positionV relativeFrom="paragraph">
+                  <wp:posOffset>51435</wp:posOffset>
+                </wp:positionV>
+                <wp:extent cx="0" cy="234950"/>
+                <wp:effectExtent l="76200" t="0" r="57150" b="50800"/>
+                <wp:wrapNone/>
+                <wp:docPr id="1235002320" name="Straight Arrow Connector 7"/>
+                <wp:cNvGraphicFramePr/>
+                <a:graphic xmlns:a="http://schemas.openxmlformats.org/drawingml/2006/main">
+                  <a:graphicData uri="http://schemas.microsoft.com/office/word/2010/wordprocessingShape">
+                    <wps:wsp>
+                      <wps:cNvCnPr/>
+                      <wps:spPr>
+                        <a:xfrm>
+                          <a:off x="0" y="0"/>
+                          <a:ext cx="0" cy="234950"/>
+                        </a:xfrm>
+                        <a:prstGeom prst="straightConnector1">
+                          <a:avLst/>
+                        </a:prstGeom>
+                        <a:ln>
+                          <a:tailEnd type="triangle"/>
+                        </a:ln>
+                      </wps:spPr>
+                      <wps:style>
+                        <a:lnRef idx="1">
+                          <a:schemeClr val="accent1"/>
+                        </a:lnRef>
+                        <a:fillRef idx="0">
+                          <a:schemeClr val="accent1"/>
+                        </a:fillRef>
+                        <a:effectRef idx="0">
+                          <a:schemeClr val="accent1"/>
+                        </a:effectRef>
+                        <a:fontRef idx="minor">
+                          <a:schemeClr val="tx1"/>
+                        </a:fontRef>
+                      </wps:style>
+                      <wps:bodyPr/>
+                    </wps:wsp>
+                  </a:graphicData>
+                </a:graphic>
+              </wp:anchor>
+            </w:drawing>
+          </mc:Choice>
+          <mc:Fallback>
+            <w:pict>
+              <v:shape w14:anchorId="34842B78" id="Straight Arrow Connector 7" o:spid="_x0000_s1026" type="#_x0000_t32" style="position:absolute;margin-left:39pt;margin-top:4.05pt;width:0;height:18.5pt;z-index:251757568;visibility:visible;mso-wrap-style:square;mso-wrap-distance-left:9pt;mso-wrap-distance-top:0;mso-wrap-distance-right:9pt;mso-wrap-distance-bottom:0;mso-position-horizontal:absolute;mso-position-horizontal-relative:text;mso-position-vertical:absolute;mso-position-vertical-relative:text" o:gfxdata="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" strokecolor="#156082 [3204]" strokeweight=".5pt">
+                <v:stroke endarrow="block" joinstyle="miter"/>
+              </v:shape>
+            </w:pict>
+          </mc:Fallback>
+        </mc:AlternateContent>
+      </w:r>
+    </w:p>
+    <w:tbl>
+      <w:tblPr>
+        <w:tblStyle w:val="TableGrid"/>
+        <w:tblpPr w:leftFromText="180" w:rightFromText="180" w:vertAnchor="text" w:horzAnchor="page" w:tblpX="1981" w:tblpY="36"/>
+        <w:tblOverlap w:val="never"/>
+        <w:tblW w:w="0" w:type="auto"/>
+        <w:shd w:val="clear" w:color="auto" w:fill="A5C9EB" w:themeFill="text2" w:themeFillTint="40"/>
+        <w:tblLook w:val="04A0" w:firstRow="1" w:lastRow="0" w:firstColumn="1" w:lastColumn="0" w:noHBand="0" w:noVBand="1"/>
+      </w:tblPr>
+      <w:tblGrid>
+        <w:gridCol w:w="475"/>
+      </w:tblGrid>
+      <w:tr>
+        <w:trPr>
+          <w:trHeight w:val="405"/>
+        </w:trPr>
+        <w:tc>
+          <w:tcPr>
+            <w:tcW w:w="475" w:type="dxa"/>
+            <w:shd w:val="clear" w:color="auto" w:fill="A5C9EB" w:themeFill="text2" w:themeFillTint="40"/>
+            <w:vAlign w:val="center"/>
+          </w:tcPr>
+          <w:p>
+            <w:pPr>
+              <w:jc w:val="center"/>
+              <w:rPr>
+                <w:sz w:val="24"/>
+                <w:szCs w:val="24"/>
+              </w:rPr>
+            </w:pPr>
+            <w:r>
+              <w:rPr>
+                <w:sz w:val="24"/>
+                <w:szCs w:val="24"/>
+              </w:rPr>
+              <w:t>4</w:t>
+            </w:r>
+          </w:p>
+        </w:tc>
+      </w:tr>
+    </w:tbl>
+    <w:tbl>
+      <w:tblPr>
+        <w:tblStyle w:val="TableGrid"/>
+        <w:tblpPr w:leftFromText="180" w:rightFromText="180" w:vertAnchor="text" w:horzAnchor="page" w:tblpX="3961" w:tblpY="36"/>
+        <w:tblOverlap w:val="never"/>
+        <w:tblW w:w="0" w:type="auto"/>
+        <w:shd w:val="clear" w:color="auto" w:fill="A5C9EB" w:themeFill="text2" w:themeFillTint="40"/>
+        <w:tblLook w:val="04A0" w:firstRow="1" w:lastRow="0" w:firstColumn="1" w:lastColumn="0" w:noHBand="0" w:noVBand="1"/>
+      </w:tblPr>
+      <w:tblGrid>
+        <w:gridCol w:w="475"/>
+        <w:gridCol w:w="475"/>
+      </w:tblGrid>
+      <w:tr>
+        <w:trPr>
+          <w:trHeight w:val="405"/>
+        </w:trPr>
+        <w:tc>
+          <w:tcPr>
+            <w:tcW w:w="475" w:type="dxa"/>
+            <w:shd w:val="clear" w:color="auto" w:fill="A5C9EB" w:themeFill="text2" w:themeFillTint="40"/>
+            <w:vAlign w:val="center"/>
+          </w:tcPr>
+          <w:p>
+            <w:pPr>
+              <w:jc w:val="center"/>
+              <w:rPr>
+                <w:sz w:val="24"/>
+                <w:szCs w:val="24"/>
+              </w:rPr>
+            </w:pPr>
+            <w:r>
+              <w:rPr>
+                <w:sz w:val="24"/>
+                <w:szCs w:val="24"/>
+              </w:rPr>
+              <w:t>3</w:t>
+            </w:r>
+          </w:p>
+        </w:tc>
+        <w:tc>
+          <w:tcPr>
+            <w:tcW w:w="475" w:type="dxa"/>
+            <w:shd w:val="clear" w:color="auto" w:fill="A5C9EB" w:themeFill="text2" w:themeFillTint="40"/>
+            <w:vAlign w:val="center"/>
+          </w:tcPr>
+          <w:p>
+            <w:pPr>
+              <w:jc w:val="center"/>
+              <w:rPr>
+                <w:sz w:val="24"/>
+                <w:szCs w:val="24"/>
+              </w:rPr>
+            </w:pPr>
+            <w:r>
+              <w:rPr>
+                <w:sz w:val="24"/>
+                <w:szCs w:val="24"/>
+              </w:rPr>
+              <w:t>8</w:t>
+            </w:r>
+          </w:p>
+        </w:tc>
+      </w:tr>
+    </w:tbl>
+    <w:tbl>
+      <w:tblPr>
+        <w:tblStyle w:val="TableGrid"/>
+        <w:tblpPr w:leftFromText="180" w:rightFromText="180" w:vertAnchor="text" w:horzAnchor="page" w:tblpX="6841" w:tblpY="36"/>
+        <w:tblOverlap w:val="never"/>
+        <w:tblW w:w="0" w:type="auto"/>
+        <w:shd w:val="clear" w:color="auto" w:fill="A5C9EB" w:themeFill="text2" w:themeFillTint="40"/>
+        <w:tblLook w:val="04A0" w:firstRow="1" w:lastRow="0" w:firstColumn="1" w:lastColumn="0" w:noHBand="0" w:noVBand="1"/>
+      </w:tblPr>
+      <w:tblGrid>
+        <w:gridCol w:w="475"/>
+      </w:tblGrid>
+      <w:tr>
+        <w:trPr>
+          <w:trHeight w:val="405"/>
+        </w:trPr>
+        <w:tc>
+          <w:tcPr>
+            <w:tcW w:w="475" w:type="dxa"/>
+            <w:shd w:val="clear" w:color="auto" w:fill="A5C9EB" w:themeFill="text2" w:themeFillTint="40"/>
+            <w:vAlign w:val="center"/>
+          </w:tcPr>
+          <w:p>
+            <w:pPr>
+              <w:jc w:val="center"/>
+              <w:rPr>
+                <w:sz w:val="24"/>
+                <w:szCs w:val="24"/>
+              </w:rPr>
+            </w:pPr>
+            <w:r>
+              <w:rPr>
+                <w:sz w:val="24"/>
+                <w:szCs w:val="24"/>
+              </w:rPr>
+              <w:t>8</w:t>
+            </w:r>
+          </w:p>
+        </w:tc>
+      </w:tr>
+    </w:tbl>
+    <w:tbl>
+      <w:tblPr>
+        <w:tblStyle w:val="TableGrid"/>
+        <w:tblpPr w:leftFromText="180" w:rightFromText="180" w:vertAnchor="text" w:horzAnchor="page" w:tblpX="8821" w:tblpY="36"/>
+        <w:tblOverlap w:val="never"/>
+        <w:tblW w:w="0" w:type="auto"/>
+        <w:shd w:val="clear" w:color="auto" w:fill="A5C9EB" w:themeFill="text2" w:themeFillTint="40"/>
+        <w:tblLook w:val="04A0" w:firstRow="1" w:lastRow="0" w:firstColumn="1" w:lastColumn="0" w:noHBand="0" w:noVBand="1"/>
+      </w:tblPr>
+      <w:tblGrid>
+        <w:gridCol w:w="475"/>
+        <w:gridCol w:w="475"/>
+      </w:tblGrid>
+      <w:tr>
+        <w:trPr>
+          <w:trHeight w:val="405"/>
+        </w:trPr>
+        <w:tc>
+          <w:tcPr>
+            <w:tcW w:w="475" w:type="dxa"/>
+            <w:shd w:val="clear" w:color="auto" w:fill="A5C9EB" w:themeFill="text2" w:themeFillTint="40"/>
+            <w:vAlign w:val="center"/>
+          </w:tcPr>
+          <w:p>
+            <w:pPr>
+              <w:jc w:val="center"/>
+              <w:rPr>
+                <w:sz w:val="24"/>
+                <w:szCs w:val="24"/>
+              </w:rPr>
+            </w:pPr>
+            <w:r>
+              <w:rPr>
+                <w:sz w:val="24"/>
+                <w:szCs w:val="24"/>
+              </w:rPr>
+              <w:t>3</w:t>
+            </w:r>
+          </w:p>
+        </w:tc>
+        <w:tc>
+          <w:tcPr>
+            <w:tcW w:w="475" w:type="dxa"/>
+            <w:shd w:val="clear" w:color="auto" w:fill="A5C9EB" w:themeFill="text2" w:themeFillTint="40"/>
+            <w:vAlign w:val="center"/>
+          </w:tcPr>
+          <w:p>
+            <w:pPr>
+              <w:jc w:val="center"/>
+              <w:rPr>
+                <w:sz w:val="24"/>
+                <w:szCs w:val="24"/>
+              </w:rPr>
+            </w:pPr>
+            <w:r>
+              <w:rPr>
+                <w:sz w:val="24"/>
+                <w:szCs w:val="24"/>
+              </w:rPr>
+              <w:t>9</w:t>
+            </w:r>
+          </w:p>
+        </w:tc>
+      </w:tr>
+    </w:tbl>
+    <w:p>
+      <w:pPr>
+        <w:rPr>
+          <w:sz w:val="24"/>
+          <w:szCs w:val="24"/>
+        </w:rPr>
+      </w:pPr>
+    </w:p>
+    <w:p>
+      <w:pPr>
+        <w:rPr>
+          <w:sz w:val="24"/>
+          <w:szCs w:val="24"/>
+        </w:rPr>
+      </w:pPr>
+      <w:r>
+        <w:rPr>
+          <w:noProof/>
+          <w:sz w:val="24"/>
+          <w:szCs w:val="24"/>
+        </w:rPr>
+        <mc:AlternateContent>
+          <mc:Choice Requires="wps">
+            <w:drawing>
+              <wp:anchor distT="0" distB="0" distL="114300" distR="114300" simplePos="0" relativeHeight="251770880" behindDoc="0" locked="0" layoutInCell="1" allowOverlap="1" wp14:anchorId="61861E3C" wp14:editId="51DFF98D">
+                <wp:simplePos x="0" y="0"/>
+                <wp:positionH relativeFrom="column">
+                  <wp:posOffset>4471575</wp:posOffset>
+                </wp:positionH>
+                <wp:positionV relativeFrom="paragraph">
+                  <wp:posOffset>31177</wp:posOffset>
+                </wp:positionV>
+                <wp:extent cx="443325" cy="184785"/>
+                <wp:effectExtent l="38100" t="0" r="13970" b="62865"/>
+                <wp:wrapNone/>
+                <wp:docPr id="912609001" name="Straight Arrow Connector 20"/>
+                <wp:cNvGraphicFramePr/>
+                <a:graphic xmlns:a="http://schemas.openxmlformats.org/drawingml/2006/main">
+                  <a:graphicData uri="http://schemas.microsoft.com/office/word/2010/wordprocessingShape">
+                    <wps:wsp>
+                      <wps:cNvCnPr/>
+                      <wps:spPr>
+                        <a:xfrm flipH="1">
+                          <a:off x="0" y="0"/>
+                          <a:ext cx="443325" cy="184785"/>
+                        </a:xfrm>
+                        <a:prstGeom prst="straightConnector1">
+                          <a:avLst/>
+                        </a:prstGeom>
+                        <a:ln>
+                          <a:tailEnd type="triangle"/>
+                        </a:ln>
+                      </wps:spPr>
+                      <wps:style>
+                        <a:lnRef idx="1">
+                          <a:schemeClr val="accent1"/>
+                        </a:lnRef>
+                        <a:fillRef idx="0">
+                          <a:schemeClr val="accent1"/>
+                        </a:fillRef>
+                        <a:effectRef idx="0">
+                          <a:schemeClr val="accent1"/>
+                        </a:effectRef>
+                        <a:fontRef idx="minor">
+                          <a:schemeClr val="tx1"/>
+                        </a:fontRef>
+                      </wps:style>
+                      <wps:bodyPr/>
+                    </wps:wsp>
+                  </a:graphicData>
+                </a:graphic>
+              </wp:anchor>
+            </w:drawing>
+          </mc:Choice>
+          <mc:Fallback>
+            <w:pict>
+              <v:shape w14:anchorId="551AA24C" id="Straight Arrow Connector 20" o:spid="_x0000_s1026" type="#_x0000_t32" style="position:absolute;margin-left:352.1pt;margin-top:2.45pt;width:34.9pt;height:14.55pt;flip:x;z-index:251770880;visibility:visible;mso-wrap-style:square;mso-wrap-distance-left:9pt;mso-wrap-distance-top:0;mso-wrap-distance-right:9pt;mso-wrap-distance-bottom:0;mso-position-horizontal:absolute;mso-position-horizontal-relative:text;mso-position-vertical:absolute;mso-position-vertical-relative:text" o:gfxdata="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" strokecolor="#156082 [3204]" strokeweight=".5pt">
+                <v:stroke endarrow="block" joinstyle="miter"/>
+              </v:shape>
+            </w:pict>
+          </mc:Fallback>
+        </mc:AlternateContent>
+      </w:r>
+      <w:r>
+        <w:rPr>
+          <w:noProof/>
+          <w:sz w:val="24"/>
+          <w:szCs w:val="24"/>
+        </w:rPr>
+        <mc:AlternateContent>
+          <mc:Choice Requires="wps">
+            <w:drawing>
+              <wp:anchor distT="0" distB="0" distL="114300" distR="114300" simplePos="0" relativeHeight="251769856" behindDoc="0" locked="0" layoutInCell="1" allowOverlap="1" wp14:anchorId="482804E5" wp14:editId="41036969">
+                <wp:simplePos x="0" y="0"/>
+                <wp:positionH relativeFrom="column">
+                  <wp:posOffset>3673457</wp:posOffset>
+                </wp:positionH>
+                <wp:positionV relativeFrom="paragraph">
+                  <wp:posOffset>31177</wp:posOffset>
+                </wp:positionV>
+                <wp:extent cx="326382" cy="184785"/>
+                <wp:effectExtent l="0" t="0" r="74295" b="62865"/>
+                <wp:wrapNone/>
+                <wp:docPr id="1842811409" name="Straight Arrow Connector 19"/>
+                <wp:cNvGraphicFramePr/>
+                <a:graphic xmlns:a="http://schemas.openxmlformats.org/drawingml/2006/main">
+                  <a:graphicData uri="http://schemas.microsoft.com/office/word/2010/wordprocessingShape">
+                    <wps:wsp>
+                      <wps:cNvCnPr/>
+                      <wps:spPr>
+                        <a:xfrm>
+                          <a:off x="0" y="0"/>
+                          <a:ext cx="326382" cy="184785"/>
+                        </a:xfrm>
+                        <a:prstGeom prst="straightConnector1">
+                          <a:avLst/>
+                        </a:prstGeom>
+                        <a:ln>
+                          <a:tailEnd type="triangle"/>
+                        </a:ln>
+                      </wps:spPr>
+                      <wps:style>
+                        <a:lnRef idx="1">
+                          <a:schemeClr val="accent1"/>
+                        </a:lnRef>
+                        <a:fillRef idx="0">
+                          <a:schemeClr val="accent1"/>
+                        </a:fillRef>
+                        <a:effectRef idx="0">
+                          <a:schemeClr val="accent1"/>
+                        </a:effectRef>
+                        <a:fontRef idx="minor">
+                          <a:schemeClr val="tx1"/>
+                        </a:fontRef>
+                      </wps:style>
+                      <wps:bodyPr/>
+                    </wps:wsp>
+                  </a:graphicData>
+                </a:graphic>
+              </wp:anchor>
+            </w:drawing>
+          </mc:Choice>
+          <mc:Fallback>
+            <w:pict>
+              <v:shape w14:anchorId="30AF5E34" id="Straight Arrow Connector 19" o:spid="_x0000_s1026" type="#_x0000_t32" style="position:absolute;margin-left:289.25pt;margin-top:2.45pt;width:25.7pt;height:14.55pt;z-index:251769856;visibility:visible;mso-wrap-style:square;mso-wrap-distance-left:9pt;mso-wrap-distance-top:0;mso-wrap-distance-right:9pt;mso-wrap-distance-bottom:0;mso-position-horizontal:absolute;mso-position-horizontal-relative:text;mso-position-vertical:absolute;mso-position-vertical-relative:text" o:gfxdata="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" strokecolor="#156082 [3204]" strokeweight=".5pt">
+                <v:stroke endarrow="block" joinstyle="miter"/>
+              </v:shape>
+            </w:pict>
+          </mc:Fallback>
+        </mc:AlternateContent>
+      </w:r>
+      <w:r>
+        <w:rPr>
+          <w:noProof/>
+          <w:sz w:val="24"/>
+          <w:szCs w:val="24"/>
+        </w:rPr>
+        <mc:AlternateContent>
+          <mc:Choice Requires="wps">
+            <w:drawing>
+              <wp:anchor distT="0" distB="0" distL="114300" distR="114300" simplePos="0" relativeHeight="251767808" behindDoc="0" locked="0" layoutInCell="1" allowOverlap="1" wp14:anchorId="3BDAF1D2" wp14:editId="542437B7">
+                <wp:simplePos x="0" y="0"/>
+                <wp:positionH relativeFrom="column">
+                  <wp:posOffset>1390099</wp:posOffset>
+                </wp:positionH>
+                <wp:positionV relativeFrom="paragraph">
+                  <wp:posOffset>31177</wp:posOffset>
+                </wp:positionV>
+                <wp:extent cx="417889" cy="184785"/>
+                <wp:effectExtent l="38100" t="0" r="20320" b="62865"/>
+                <wp:wrapNone/>
+                <wp:docPr id="1096109369" name="Straight Arrow Connector 17"/>
+                <wp:cNvGraphicFramePr/>
+                <a:graphic xmlns:a="http://schemas.openxmlformats.org/drawingml/2006/main">
+                  <a:graphicData uri="http://schemas.microsoft.com/office/word/2010/wordprocessingShape">
+                    <wps:wsp>
+                      <wps:cNvCnPr/>
+                      <wps:spPr>
+                        <a:xfrm flipH="1">
+                          <a:off x="0" y="0"/>
+                          <a:ext cx="417889" cy="184785"/>
+                        </a:xfrm>
+                        <a:prstGeom prst="straightConnector1">
+                          <a:avLst/>
+                        </a:prstGeom>
+                        <a:ln>
+                          <a:tailEnd type="triangle"/>
+                        </a:ln>
+                      </wps:spPr>
+                      <wps:style>
+                        <a:lnRef idx="1">
+                          <a:schemeClr val="accent1"/>
+                        </a:lnRef>
+                        <a:fillRef idx="0">
+                          <a:schemeClr val="accent1"/>
+                        </a:fillRef>
+                        <a:effectRef idx="0">
+                          <a:schemeClr val="accent1"/>
+                        </a:effectRef>
+                        <a:fontRef idx="minor">
+                          <a:schemeClr val="tx1"/>
+                        </a:fontRef>
+                      </wps:style>
+                      <wps:bodyPr/>
+                    </wps:wsp>
+                  </a:graphicData>
+                </a:graphic>
+              </wp:anchor>
+            </w:drawing>
+          </mc:Choice>
+          <mc:Fallback>
+            <w:pict>
+              <v:shape w14:anchorId="50CED116" id="Straight Arrow Connector 17" o:spid="_x0000_s1026" type="#_x0000_t32" style="position:absolute;margin-left:109.45pt;margin-top:2.45pt;width:32.9pt;height:14.55pt;flip:x;z-index:251767808;visibility:visible;mso-wrap-style:square;mso-wrap-distance-left:9pt;mso-wrap-distance-top:0;mso-wrap-distance-right:9pt;mso-wrap-distance-bottom:0;mso-position-horizontal:absolute;mso-position-horizontal-relative:text;mso-position-vertical:absolute;mso-position-vertical-relative:text" o:gfxdata="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" strokecolor="#156082 [3204]" strokeweight=".5pt">
+                <v:stroke endarrow="block" joinstyle="miter"/>
+              </v:shape>
+            </w:pict>
+          </mc:Fallback>
+        </mc:AlternateContent>
+      </w:r>
+      <w:r>
+        <w:rPr>
+          <w:noProof/>
+          <w:sz w:val="24"/>
+          <w:szCs w:val="24"/>
+        </w:rPr>
+        <mc:AlternateContent>
+          <mc:Choice Requires="wps">
+            <w:drawing>
+              <wp:anchor distT="0" distB="0" distL="114300" distR="114300" simplePos="0" relativeHeight="251766784" behindDoc="0" locked="0" layoutInCell="1" allowOverlap="1" wp14:anchorId="61206D02" wp14:editId="38151911">
+                <wp:simplePos x="0" y="0"/>
+                <wp:positionH relativeFrom="column">
+                  <wp:posOffset>544412</wp:posOffset>
+                </wp:positionH>
+                <wp:positionV relativeFrom="paragraph">
+                  <wp:posOffset>31177</wp:posOffset>
+                </wp:positionV>
+                <wp:extent cx="401701" cy="184995"/>
+                <wp:effectExtent l="0" t="0" r="74930" b="62865"/>
+                <wp:wrapNone/>
+                <wp:docPr id="1012811986" name="Straight Arrow Connector 16"/>
+                <wp:cNvGraphicFramePr/>
+                <a:graphic xmlns:a="http://schemas.openxmlformats.org/drawingml/2006/main">
+                  <a:graphicData uri="http://schemas.microsoft.com/office/word/2010/wordprocessingShape">
+                    <wps:wsp>
+                      <wps:cNvCnPr/>
+                      <wps:spPr>
+                        <a:xfrm>
+                          <a:off x="0" y="0"/>
+                          <a:ext cx="401701" cy="184995"/>
+                        </a:xfrm>
+                        <a:prstGeom prst="straightConnector1">
+                          <a:avLst/>
+                        </a:prstGeom>
+                        <a:ln>
+                          <a:tailEnd type="triangle"/>
+                        </a:ln>
+                      </wps:spPr>
+                      <wps:style>
+                        <a:lnRef idx="1">
+                          <a:schemeClr val="accent1"/>
+                        </a:lnRef>
+                        <a:fillRef idx="0">
+                          <a:schemeClr val="accent1"/>
+                        </a:fillRef>
+                        <a:effectRef idx="0">
+                          <a:schemeClr val="accent1"/>
+                        </a:effectRef>
+                        <a:fontRef idx="minor">
+                          <a:schemeClr val="tx1"/>
+                        </a:fontRef>
+                      </wps:style>
+                      <wps:bodyPr/>
+                    </wps:wsp>
+                  </a:graphicData>
+                </a:graphic>
+              </wp:anchor>
+            </w:drawing>
+          </mc:Choice>
+          <mc:Fallback>
+            <w:pict>
+              <v:shape w14:anchorId="11D6FF27" id="Straight Arrow Connector 16" o:spid="_x0000_s1026" type="#_x0000_t32" style="position:absolute;margin-left:42.85pt;margin-top:2.45pt;width:31.65pt;height:14.55pt;z-index:251766784;visibility:visible;mso-wrap-style:square;mso-wrap-distance-left:9pt;mso-wrap-distance-top:0;mso-wrap-distance-right:9pt;mso-wrap-distance-bottom:0;mso-position-horizontal:absolute;mso-position-horizontal-relative:text;mso-position-vertical:absolute;mso-position-vertical-relative:text" o:gfxdata="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" strokecolor="#156082 [3204]" strokeweight=".5pt">
+                <v:stroke endarrow="block" joinstyle="miter"/>
+              </v:shape>
+            </w:pict>
+          </mc:Fallback>
+        </mc:AlternateContent>
+      </w:r>
+    </w:p>
+    <w:tbl>
+      <w:tblPr>
+        <w:tblStyle w:val="TableGrid"/>
+        <w:tblpPr w:leftFromText="180" w:rightFromText="180" w:vertAnchor="text" w:horzAnchor="page" w:tblpX="2521" w:tblpYSpec="inside"/>
+        <w:tblOverlap w:val="never"/>
+        <w:tblW w:w="0" w:type="auto"/>
+        <w:shd w:val="clear" w:color="auto" w:fill="A5C9EB" w:themeFill="text2" w:themeFillTint="40"/>
+        <w:tblLook w:val="04A0" w:firstRow="1" w:lastRow="0" w:firstColumn="1" w:lastColumn="0" w:noHBand="0" w:noVBand="1"/>
+      </w:tblPr>
+      <w:tblGrid>
+        <w:gridCol w:w="475"/>
+        <w:gridCol w:w="475"/>
+        <w:gridCol w:w="475"/>
+      </w:tblGrid>
+      <w:tr>
+        <w:trPr>
+          <w:trHeight w:val="405"/>
+        </w:trPr>
+        <w:tc>
+          <w:tcPr>
+            <w:tcW w:w="475" w:type="dxa"/>
+            <w:shd w:val="clear" w:color="auto" w:fill="F2F2F2" w:themeFill="background1" w:themeFillShade="F2"/>
+            <w:vAlign w:val="center"/>
+          </w:tcPr>
+          <w:p>
+            <w:pPr>
+              <w:jc w:val="center"/>
+              <w:rPr>
+                <w:sz w:val="24"/>
+                <w:szCs w:val="24"/>
+              </w:rPr>
+            </w:pPr>
+            <w:r>
+              <w:rPr>
+                <w:sz w:val="24"/>
+                <w:szCs w:val="24"/>
+              </w:rPr>
+              <w:t>3</w:t>
+            </w:r>
+          </w:p>
+        </w:tc>
+        <w:tc>
+          <w:tcPr>
+            <w:tcW w:w="475" w:type="dxa"/>
+            <w:shd w:val="clear" w:color="auto" w:fill="F2F2F2" w:themeFill="background1" w:themeFillShade="F2"/>
+            <w:vAlign w:val="center"/>
+          </w:tcPr>
+          <w:p>
+            <w:pPr>
+              <w:jc w:val="center"/>
+              <w:rPr>
+                <w:sz w:val="24"/>
+                <w:szCs w:val="24"/>
+              </w:rPr>
+            </w:pPr>
+            <w:r>
+              <w:rPr>
+                <w:sz w:val="24"/>
+                <w:szCs w:val="24"/>
+              </w:rPr>
+              <w:t>4</w:t>
+            </w:r>
+          </w:p>
+        </w:tc>
+        <w:tc>
+          <w:tcPr>
+            <w:tcW w:w="475" w:type="dxa"/>
+            <w:shd w:val="clear" w:color="auto" w:fill="A5C9EB" w:themeFill="text2" w:themeFillTint="40"/>
+            <w:vAlign w:val="center"/>
+          </w:tcPr>
+          <w:p>
+            <w:pPr>
+              <w:jc w:val="center"/>
+              <w:rPr>
+                <w:sz w:val="24"/>
+                <w:szCs w:val="24"/>
+              </w:rPr>
+            </w:pPr>
+            <w:r>
+              <w:rPr>
+                <w:sz w:val="24"/>
+                <w:szCs w:val="24"/>
+              </w:rPr>
+              <w:t>8</w:t>
+            </w:r>
+          </w:p>
+        </w:tc>
+      </w:tr>
+    </w:tbl>
+    <w:tbl>
+      <w:tblPr>
+        <w:tblStyle w:val="TableGrid"/>
+        <w:tblpPr w:leftFromText="180" w:rightFromText="180" w:vertAnchor="text" w:horzAnchor="page" w:tblpX="7381" w:tblpYSpec="inside"/>
+        <w:tblOverlap w:val="never"/>
+        <w:tblW w:w="0" w:type="auto"/>
+        <w:shd w:val="clear" w:color="auto" w:fill="A5C9EB" w:themeFill="text2" w:themeFillTint="40"/>
+        <w:tblLook w:val="04A0" w:firstRow="1" w:lastRow="0" w:firstColumn="1" w:lastColumn="0" w:noHBand="0" w:noVBand="1"/>
+      </w:tblPr>
+      <w:tblGrid>
+        <w:gridCol w:w="475"/>
+        <w:gridCol w:w="475"/>
+        <w:gridCol w:w="475"/>
+      </w:tblGrid>
+      <w:tr>
+        <w:trPr>
+          <w:trHeight w:val="405"/>
+        </w:trPr>
+        <w:tc>
+          <w:tcPr>
+            <w:tcW w:w="475" w:type="dxa"/>
+            <w:shd w:val="clear" w:color="auto" w:fill="F2F2F2" w:themeFill="background1" w:themeFillShade="F2"/>
+            <w:vAlign w:val="center"/>
+          </w:tcPr>
+          <w:p>
+            <w:pPr>
+              <w:jc w:val="center"/>
+              <w:rPr>
+                <w:sz w:val="24"/>
+                <w:szCs w:val="24"/>
+              </w:rPr>
+            </w:pPr>
+            <w:r>
+              <w:rPr>
+                <w:sz w:val="24"/>
+                <w:szCs w:val="24"/>
+              </w:rPr>
+              <w:t>3</w:t>
+            </w:r>
+          </w:p>
+        </w:tc>
+        <w:tc>
+          <w:tcPr>
+            <w:tcW w:w="475" w:type="dxa"/>
+            <w:shd w:val="clear" w:color="auto" w:fill="F2F2F2" w:themeFill="background1" w:themeFillShade="F2"/>
+            <w:vAlign w:val="center"/>
+          </w:tcPr>
+          <w:p>
+            <w:pPr>
+              <w:jc w:val="center"/>
+              <w:rPr>
+                <w:sz w:val="24"/>
+                <w:szCs w:val="24"/>
+              </w:rPr>
+            </w:pPr>
+            <w:r>
+              <w:rPr>
+                <w:sz w:val="24"/>
+                <w:szCs w:val="24"/>
+              </w:rPr>
+              <w:t>8</w:t>
+            </w:r>
+          </w:p>
+        </w:tc>
+        <w:tc>
+          <w:tcPr>
+            <w:tcW w:w="475" w:type="dxa"/>
+            <w:shd w:val="clear" w:color="auto" w:fill="A5C9EB" w:themeFill="text2" w:themeFillTint="40"/>
+            <w:vAlign w:val="center"/>
+          </w:tcPr>
+          <w:p>
+            <w:pPr>
+              <w:jc w:val="center"/>
+              <w:rPr>
+                <w:sz w:val="24"/>
+                <w:szCs w:val="24"/>
+              </w:rPr>
+            </w:pPr>
+            <w:r>
+              <w:rPr>
+                <w:sz w:val="24"/>
+                <w:szCs w:val="24"/>
+              </w:rPr>
+              <w:t>9</w:t>
+            </w:r>
+          </w:p>
+        </w:tc>
+      </w:tr>
+    </w:tbl>
+    <w:p>
+      <w:pPr>
+        <w:rPr>
+          <w:sz w:val="24"/>
+          <w:szCs w:val="24"/>
+        </w:rPr>
+      </w:pPr>
+    </w:p>
+    <w:tbl>
+      <w:tblPr>
+        <w:tblStyle w:val="TableGrid"/>
+        <w:tblpPr w:leftFromText="180" w:rightFromText="180" w:vertAnchor="text" w:horzAnchor="margin" w:tblpXSpec="center" w:tblpY="348"/>
+        <w:tblOverlap w:val="never"/>
+        <w:tblW w:w="0" w:type="auto"/>
+        <w:shd w:val="clear" w:color="auto" w:fill="A5C9EB" w:themeFill="text2" w:themeFillTint="40"/>
+        <w:tblLook w:val="04A0" w:firstRow="1" w:lastRow="0" w:firstColumn="1" w:lastColumn="0" w:noHBand="0" w:noVBand="1"/>
+      </w:tblPr>
+      <w:tblGrid>
+        <w:gridCol w:w="475"/>
+        <w:gridCol w:w="475"/>
+        <w:gridCol w:w="475"/>
+        <w:gridCol w:w="475"/>
+        <w:gridCol w:w="475"/>
+        <w:gridCol w:w="475"/>
+      </w:tblGrid>
+      <w:tr>
+        <w:trPr>
+          <w:trHeight w:val="405"/>
+        </w:trPr>
+        <w:tc>
+          <w:tcPr>
+            <w:tcW w:w="475" w:type="dxa"/>
+            <w:shd w:val="clear" w:color="auto" w:fill="B3E5A1" w:themeFill="accent6" w:themeFillTint="66"/>
+            <w:vAlign w:val="center"/>
+          </w:tcPr>
+          <w:p>
+            <w:pPr>
+              <w:jc w:val="center"/>
+              <w:rPr>
+                <w:sz w:val="24"/>
+                <w:szCs w:val="24"/>
+              </w:rPr>
+            </w:pPr>
+            <w:r>
+              <w:rPr>
+                <w:sz w:val="24"/>
+                <w:szCs w:val="24"/>
+              </w:rPr>
+              <w:t>3</w:t>
+            </w:r>
+          </w:p>
+        </w:tc>
+        <w:tc>
+          <w:tcPr>
+            <w:tcW w:w="475" w:type="dxa"/>
+            <w:shd w:val="clear" w:color="auto" w:fill="B3E5A1" w:themeFill="accent6" w:themeFillTint="66"/>
+            <w:vAlign w:val="center"/>
+          </w:tcPr>
+          <w:p>
+            <w:pPr>
+              <w:jc w:val="center"/>
+              <w:rPr>
+                <w:sz w:val="24"/>
+                <w:szCs w:val="24"/>
+              </w:rPr>
+            </w:pPr>
+            <w:r>
+              <w:rPr>
+                <w:sz w:val="24"/>
+                <w:szCs w:val="24"/>
+              </w:rPr>
+              <w:t>3</w:t>
+            </w:r>
+          </w:p>
+        </w:tc>
+        <w:tc>
+          <w:tcPr>
+            <w:tcW w:w="475" w:type="dxa"/>
+            <w:shd w:val="clear" w:color="auto" w:fill="B3E5A1" w:themeFill="accent6" w:themeFillTint="66"/>
+            <w:vAlign w:val="center"/>
+          </w:tcPr>
+          <w:p>
+            <w:pPr>
+              <w:jc w:val="center"/>
+              <w:rPr>
+                <w:sz w:val="24"/>
+                <w:szCs w:val="24"/>
+              </w:rPr>
+            </w:pPr>
+            <w:r>
+              <w:rPr>
+                <w:sz w:val="24"/>
+                <w:szCs w:val="24"/>
+              </w:rPr>
+              <w:t>4</w:t>
+            </w:r>
+          </w:p>
+        </w:tc>
+        <w:tc>
+          <w:tcPr>
+            <w:tcW w:w="475" w:type="dxa"/>
+            <w:shd w:val="clear" w:color="auto" w:fill="B3E5A1" w:themeFill="accent6" w:themeFillTint="66"/>
+            <w:vAlign w:val="center"/>
+          </w:tcPr>
+          <w:p>
+            <w:pPr>
+              <w:jc w:val="center"/>
+              <w:rPr>
+                <w:sz w:val="24"/>
+                <w:szCs w:val="24"/>
+              </w:rPr>
+            </w:pPr>
+            <w:r>
+              <w:rPr>
+                <w:sz w:val="24"/>
+                <w:szCs w:val="24"/>
+              </w:rPr>
+              <w:t>8</w:t>
+            </w:r>
+          </w:p>
+        </w:tc>
+        <w:tc>
+          <w:tcPr>
+            <w:tcW w:w="475" w:type="dxa"/>
+            <w:shd w:val="clear" w:color="auto" w:fill="B3E5A1" w:themeFill="accent6" w:themeFillTint="66"/>
+            <w:vAlign w:val="center"/>
+          </w:tcPr>
+          <w:p>
+            <w:pPr>
+              <w:jc w:val="center"/>
+              <w:rPr>
+                <w:sz w:val="24"/>
+                <w:szCs w:val="24"/>
+              </w:rPr>
+            </w:pPr>
+            <w:r>
+              <w:rPr>
+                <w:sz w:val="24"/>
+                <w:szCs w:val="24"/>
+              </w:rPr>
+              <w:t>8</w:t>
+            </w:r>
+          </w:p>
+        </w:tc>
+        <w:tc>
+          <w:tcPr>
+            <w:tcW w:w="475" w:type="dxa"/>
+            <w:shd w:val="clear" w:color="auto" w:fill="B3E5A1" w:themeFill="accent6" w:themeFillTint="66"/>
+            <w:vAlign w:val="center"/>
+          </w:tcPr>
+          <w:p>
+            <w:pPr>
+              <w:jc w:val="center"/>
+              <w:rPr>
+                <w:sz w:val="24"/>
+                <w:szCs w:val="24"/>
+              </w:rPr>
+            </w:pPr>
+            <w:r>
+              <w:rPr>
+                <w:sz w:val="24"/>
+                <w:szCs w:val="24"/>
+              </w:rPr>
+              <w:t>9</w:t>
+            </w:r>
+          </w:p>
+        </w:tc>
+      </w:tr>
+    </w:tbl>
+    <w:p>
+      <w:pPr>
+        <w:rPr>
+          <w:sz w:val="24"/>
+          <w:szCs w:val="24"/>
+        </w:rPr>
+      </w:pPr>
+      <w:r>
+        <w:rPr>
+          <w:noProof/>
+          <w:sz w:val="24"/>
+          <w:szCs w:val="24"/>
+        </w:rPr>
+        <mc:AlternateContent>
+          <mc:Choice Requires="wps">
+            <w:drawing>
+              <wp:anchor distT="0" distB="0" distL="114300" distR="114300" simplePos="0" relativeHeight="251771904" behindDoc="0" locked="0" layoutInCell="1" allowOverlap="1" wp14:anchorId="2713C6BC" wp14:editId="28A600B1">
+                <wp:simplePos x="0" y="0"/>
+                <wp:positionH relativeFrom="column">
+                  <wp:posOffset>3467320</wp:posOffset>
+                </wp:positionH>
+                <wp:positionV relativeFrom="paragraph">
+                  <wp:posOffset>8068</wp:posOffset>
+                </wp:positionV>
+                <wp:extent cx="348846" cy="142240"/>
+                <wp:effectExtent l="38100" t="0" r="13335" b="67310"/>
+                <wp:wrapNone/>
+                <wp:docPr id="65438215" name="Straight Arrow Connector 21"/>
+                <wp:cNvGraphicFramePr/>
+                <a:graphic xmlns:a="http://schemas.openxmlformats.org/drawingml/2006/main">
+                  <a:graphicData uri="http://schemas.microsoft.com/office/word/2010/wordprocessingShape">
+                    <wps:wsp>
+                      <wps:cNvCnPr/>
+                      <wps:spPr>
+                        <a:xfrm flipH="1">
+                          <a:off x="0" y="0"/>
+                          <a:ext cx="348846" cy="142240"/>
+                        </a:xfrm>
+                        <a:prstGeom prst="straightConnector1">
+                          <a:avLst/>
+                        </a:prstGeom>
+                        <a:ln>
+                          <a:tailEnd type="triangle"/>
+                        </a:ln>
+                      </wps:spPr>
+                      <wps:style>
+                        <a:lnRef idx="1">
+                          <a:schemeClr val="accent1"/>
+                        </a:lnRef>
+                        <a:fillRef idx="0">
+                          <a:schemeClr val="accent1"/>
+                        </a:fillRef>
+                        <a:effectRef idx="0">
+                          <a:schemeClr val="accent1"/>
+                        </a:effectRef>
+                        <a:fontRef idx="minor">
+                          <a:schemeClr val="tx1"/>
+                        </a:fontRef>
+                      </wps:style>
+                      <wps:bodyPr/>
+                    </wps:wsp>
+                  </a:graphicData>
+                </a:graphic>
+              </wp:anchor>
+            </w:drawing>
+          </mc:Choice>
+          <mc:Fallback>
+            <w:pict>
+              <v:shape w14:anchorId="0FB820B3" id="Straight Arrow Connector 21" o:spid="_x0000_s1026" type="#_x0000_t32" style="position:absolute;margin-left:273pt;margin-top:.65pt;width:27.45pt;height:11.2pt;flip:x;z-index:251771904;visibility:visible;mso-wrap-style:square;mso-wrap-distance-left:9pt;mso-wrap-distance-top:0;mso-wrap-distance-right:9pt;mso-wrap-distance-bottom:0;mso-position-horizontal:absolute;mso-position-horizontal-relative:text;mso-position-vertical:absolute;mso-position-vertical-relative:text" o:gfxdata="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" strokecolor="#156082 [3204]" strokeweight=".5pt">
+                <v:stroke endarrow="block" joinstyle="miter"/>
+              </v:shape>
+            </w:pict>
+          </mc:Fallback>
+        </mc:AlternateContent>
+      </w:r>
+      <w:r>
+        <w:rPr>
+          <w:noProof/>
+          <w:sz w:val="24"/>
+          <w:szCs w:val="24"/>
+        </w:rPr>
+        <mc:AlternateContent>
+          <mc:Choice Requires="wps">
+            <w:drawing>
+              <wp:anchor distT="0" distB="0" distL="114300" distR="114300" simplePos="0" relativeHeight="251768832" behindDoc="0" locked="0" layoutInCell="1" allowOverlap="1" wp14:anchorId="1A93FC2B" wp14:editId="146F94B0">
+                <wp:simplePos x="0" y="0"/>
+                <wp:positionH relativeFrom="column">
+                  <wp:posOffset>1602623</wp:posOffset>
+                </wp:positionH>
+                <wp:positionV relativeFrom="paragraph">
+                  <wp:posOffset>8068</wp:posOffset>
+                </wp:positionV>
+                <wp:extent cx="458741" cy="142710"/>
+                <wp:effectExtent l="0" t="0" r="74930" b="67310"/>
+                <wp:wrapNone/>
+                <wp:docPr id="2090851410" name="Straight Arrow Connector 18"/>
+                <wp:cNvGraphicFramePr/>
+                <a:graphic xmlns:a="http://schemas.openxmlformats.org/drawingml/2006/main">
+                  <a:graphicData uri="http://schemas.microsoft.com/office/word/2010/wordprocessingShape">
+                    <wps:wsp>
+                      <wps:cNvCnPr/>
+                      <wps:spPr>
+                        <a:xfrm>
+                          <a:off x="0" y="0"/>
+                          <a:ext cx="458741" cy="142710"/>
+                        </a:xfrm>
+                        <a:prstGeom prst="straightConnector1">
+                          <a:avLst/>
+                        </a:prstGeom>
+                        <a:ln>
+                          <a:tailEnd type="triangle"/>
+                        </a:ln>
+                      </wps:spPr>
+                      <wps:style>
+                        <a:lnRef idx="1">
+                          <a:schemeClr val="accent1"/>
+                        </a:lnRef>
+                        <a:fillRef idx="0">
+                          <a:schemeClr val="accent1"/>
+                        </a:fillRef>
+                        <a:effectRef idx="0">
+                          <a:schemeClr val="accent1"/>
+                        </a:effectRef>
+                        <a:fontRef idx="minor">
+                          <a:schemeClr val="tx1"/>
+                        </a:fontRef>
+                      </wps:style>
+                      <wps:bodyPr/>
+                    </wps:wsp>
+                  </a:graphicData>
+                </a:graphic>
+              </wp:anchor>
+            </w:drawing>
+          </mc:Choice>
+          <mc:Fallback>
+            <w:pict>
+              <v:shape w14:anchorId="2DE3AC8E" id="Straight Arrow Connector 18" o:spid="_x0000_s1026" type="#_x0000_t32" style="position:absolute;margin-left:126.2pt;margin-top:.65pt;width:36.1pt;height:11.25pt;z-index:251768832;visibility:visible;mso-wrap-style:square;mso-wrap-distance-left:9pt;mso-wrap-distance-top:0;mso-wrap-distance-right:9pt;mso-wrap-distance-bottom:0;mso-position-horizontal:absolute;mso-position-horizontal-relative:text;mso-position-vertical:absolute;mso-position-vertical-relative:text" o:gfxdata="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" strokecolor="#156082 [3204]" strokeweight=".5pt">
+                <v:stroke endarrow="block" joinstyle="miter"/>
+              </v:shape>
+            </w:pict>
+          </mc:Fallback>
+        </mc:AlternateContent>
+      </w:r>
+    </w:p>
+    <w:p>
+      <w:pPr>
+        <w:rPr>
+          <w:sz w:val="24"/>
+          <w:szCs w:val="24"/>
+        </w:rPr>
+      </w:pPr>
+    </w:p>
+    <w:p>
+      <w:pPr>
+        <w:rPr>
+          <w:sz w:val="24"/>
+          <w:szCs w:val="24"/>
+        </w:rPr>
+      </w:pPr>
+    </w:p>
+    <w:p>
+      <w:pPr>
+        <w:rPr>
+          <w:sz w:val="24"/>
+          <w:szCs w:val="24"/>
+        </w:rPr>
+      </w:pPr>
+    </w:p>
+    <w:p>
+      <w:pPr>
+        <w:pStyle w:val="Heading2"/>
+      </w:pPr>
+      <w:bookmarkStart w:id="10" w:name="_Toc165135063"/>
+      <w:r>
+        <w:t>Counting Sort</w:t>
+      </w:r>
+      <w:bookmarkEnd w:id="10"/>
+    </w:p>
+    <w:p>
+      <w:pPr>
+        <w:pStyle w:val="Heading2"/>
+      </w:pPr>
+    </w:p>
+    <w:p>
+      <w:pPr>
+        <w:pStyle w:val="Heading2"/>
+      </w:pPr>
+    </w:p>
+    <w:p>
+      <w:pPr>
+        <w:rPr>
+          <w:sz w:val="24"/>
+          <w:szCs w:val="24"/>
+        </w:rPr>
+      </w:pPr>
+    </w:p>
+    <w:p>
+      <w:pPr>
+        <w:rPr>
+          <w:sz w:val="24"/>
+          <w:szCs w:val="24"/>
+        </w:rPr>
+      </w:pPr>
+    </w:p>
+    <w:p>
+      <w:pPr>
+        <w:rPr>
+          <w:sz w:val="24"/>
+          <w:szCs w:val="24"/>
+        </w:rPr>
+      </w:pPr>
+    </w:p>
+    <w:p>
+      <w:pPr>
+        <w:rPr>
+          <w:sz w:val="24"/>
+          <w:szCs w:val="24"/>
+        </w:rPr>
+      </w:pPr>
+    </w:p>
+    <w:p>
+      <w:pPr>
+        <w:pStyle w:val="Heading2"/>
+      </w:pPr>
+    </w:p>
+    <w:p>
+      <w:pPr>
+        <w:pStyle w:val="Heading2"/>
+      </w:pPr>
+    </w:p>
+    <w:tbl>
+      <w:tblPr>
+        <w:tblStyle w:val="TableGrid"/>
+        <w:tblpPr w:leftFromText="180" w:rightFromText="180" w:vertAnchor="text" w:tblpXSpec="center" w:tblpY="1"/>
+        <w:tblOverlap w:val="never"/>
+        <w:tblW w:w="0" w:type="auto"/>
+        <w:shd w:val="clear" w:color="auto" w:fill="A5C9EB" w:themeFill="text2" w:themeFillTint="40"/>
+        <w:tblLook w:val="04A0" w:firstRow="1" w:lastRow="0" w:firstColumn="1" w:lastColumn="0" w:noHBand="0" w:noVBand="1"/>
+      </w:tblPr>
+      <w:tblGrid>
+        <w:gridCol w:w="475"/>
+        <w:gridCol w:w="475"/>
+        <w:gridCol w:w="475"/>
+        <w:gridCol w:w="475"/>
+        <w:gridCol w:w="475"/>
+        <w:gridCol w:w="475"/>
+      </w:tblGrid>
+      <w:tr>
+        <w:trPr>
+          <w:trHeight w:val="405"/>
+        </w:trPr>
+        <w:tc>
+          <w:tcPr>
+            <w:tcW w:w="475" w:type="dxa"/>
+            <w:shd w:val="clear" w:color="auto" w:fill="A5C9EB" w:themeFill="text2" w:themeFillTint="40"/>
+            <w:vAlign w:val="center"/>
+          </w:tcPr>
+          <w:p>
+            <w:pPr>
+              <w:jc w:val="center"/>
+              <w:rPr>
+                <w:sz w:val="24"/>
+                <w:szCs w:val="24"/>
+              </w:rPr>
+            </w:pPr>
+            <w:r>
+              <w:rPr>
+                <w:sz w:val="24"/>
+                <w:szCs w:val="24"/>
+              </w:rPr>
+              <w:t>4</w:t>
+            </w:r>
+          </w:p>
+        </w:tc>
+        <w:tc>
+          <w:tcPr>
+            <w:tcW w:w="475" w:type="dxa"/>
+            <w:shd w:val="clear" w:color="auto" w:fill="A5C9EB" w:themeFill="text2" w:themeFillTint="40"/>
+            <w:vAlign w:val="center"/>
+          </w:tcPr>
+          <w:p>
+            <w:pPr>
+              <w:jc w:val="center"/>
+              <w:rPr>
+                <w:sz w:val="24"/>
+                <w:szCs w:val="24"/>
+              </w:rPr>
+            </w:pPr>
+            <w:r>
+              <w:rPr>
+                <w:sz w:val="24"/>
+                <w:szCs w:val="24"/>
+              </w:rPr>
+              <w:t>3</w:t>
+            </w:r>
+          </w:p>
+        </w:tc>
+        <w:tc>
+          <w:tcPr>
+            <w:tcW w:w="475" w:type="dxa"/>
+            <w:shd w:val="clear" w:color="auto" w:fill="A5C9EB" w:themeFill="text2" w:themeFillTint="40"/>
+            <w:vAlign w:val="center"/>
+          </w:tcPr>
+          <w:p>
+            <w:pPr>
+              <w:jc w:val="center"/>
+              <w:rPr>
+                <w:sz w:val="24"/>
+                <w:szCs w:val="24"/>
+              </w:rPr>
+            </w:pPr>
+            <w:r>
+              <w:rPr>
+                <w:sz w:val="24"/>
+                <w:szCs w:val="24"/>
+              </w:rPr>
+              <w:t>8</w:t>
+            </w:r>
+          </w:p>
+        </w:tc>
+        <w:tc>
+          <w:tcPr>
+            <w:tcW w:w="475" w:type="dxa"/>
+            <w:shd w:val="clear" w:color="auto" w:fill="A5C9EB" w:themeFill="text2" w:themeFillTint="40"/>
+            <w:vAlign w:val="center"/>
+          </w:tcPr>
+          <w:p>
+            <w:pPr>
+              <w:jc w:val="center"/>
+              <w:rPr>
+                <w:sz w:val="24"/>
+                <w:szCs w:val="24"/>
+              </w:rPr>
+            </w:pPr>
+            <w:r>
+              <w:rPr>
+                <w:sz w:val="24"/>
+                <w:szCs w:val="24"/>
+              </w:rPr>
+              <w:t>8</w:t>
+            </w:r>
+          </w:p>
+        </w:tc>
+        <w:tc>
+          <w:tcPr>
+            <w:tcW w:w="475" w:type="dxa"/>
+            <w:shd w:val="clear" w:color="auto" w:fill="A5C9EB" w:themeFill="text2" w:themeFillTint="40"/>
+            <w:vAlign w:val="center"/>
+          </w:tcPr>
+          <w:p>
+            <w:pPr>
+              <w:jc w:val="center"/>
+              <w:rPr>
+                <w:sz w:val="24"/>
+                <w:szCs w:val="24"/>
+              </w:rPr>
+            </w:pPr>
+            <w:r>
+              <w:rPr>
+                <w:sz w:val="24"/>
+                <w:szCs w:val="24"/>
+              </w:rPr>
+              <w:t>3</w:t>
+            </w:r>
+          </w:p>
+        </w:tc>
+        <w:tc>
+          <w:tcPr>
+            <w:tcW w:w="475" w:type="dxa"/>
+            <w:shd w:val="clear" w:color="auto" w:fill="A5C9EB" w:themeFill="text2" w:themeFillTint="40"/>
+            <w:vAlign w:val="center"/>
+          </w:tcPr>
+          <w:p>
+            <w:pPr>
+              <w:jc w:val="center"/>
+              <w:rPr>
+                <w:sz w:val="24"/>
+                <w:szCs w:val="24"/>
+              </w:rPr>
+            </w:pPr>
+            <w:r>
+              <w:rPr>
+                <w:sz w:val="24"/>
+                <w:szCs w:val="24"/>
+              </w:rPr>
+              <w:t>9</w:t>
+            </w:r>
+          </w:p>
+        </w:tc>
+      </w:tr>
+    </w:tbl>
     <w:p/>
     <w:p/>
     <w:p/>
@@ -14588,7 +18439,6 @@
         <w:rPr>
           <w:lang w:val="en-US"/>
         </w:rPr>
-        <w:lastRenderedPageBreak/>
         <w:t>Implementation and Benchmarking</w:t>
       </w:r>
       <w:bookmarkEnd w:id="11"/>
@@ -16290,6 +20140,7 @@
           <w:szCs w:val="24"/>
           <w:lang w:val="en-US"/>
         </w:rPr>
+        <w:lastRenderedPageBreak/>
         <w:t>Graph</w:t>
       </w:r>
       <w:r>
@@ -16407,7 +20258,6 @@
         <w:rPr>
           <w:lang w:val="en-US"/>
         </w:rPr>
-        <w:lastRenderedPageBreak/>
         <w:t>References</w:t>
       </w:r>
       <w:bookmarkEnd w:id="14"/>
@@ -17261,7 +21111,7 @@
   <w:style w:type="paragraph" w:default="1" w:styleId="Normal">
     <w:name w:val="Normal"/>
     <w:qFormat/>
-    <w:rsid w:val="000C067C"/>
+    <w:rsid w:val="0037053E"/>
   </w:style>
   <w:style w:type="paragraph" w:styleId="Heading1">
     <w:name w:val="heading 1"/>

</xml_diff>

<commit_message>
Small changes to the report and comments of an application
</commit_message>
<xml_diff>
--- a/G00438839.docx
+++ b/G00438839.docx
@@ -482,7 +482,7 @@
             </w:rPr>
             <w:fldChar w:fldCharType="separate"/>
           </w:r>
-          <w:hyperlink w:anchor="_Toc165221264" w:history="1">
+          <w:hyperlink w:anchor="_Toc165235009" w:history="1">
             <w:r>
               <w:rPr>
                 <w:rStyle w:val="Hyperlink"/>
@@ -505,7 +505,7 @@
               <w:rPr>
                 <w:webHidden/>
               </w:rPr>
-              <w:instrText xml:space="preserve"> PAGEREF _Toc165221264 \h </w:instrText>
+              <w:instrText xml:space="preserve"> PAGEREF _Toc165235009 \h </w:instrText>
             </w:r>
             <w:r>
               <w:rPr>
@@ -544,7 +544,7 @@
               <w:lang w:val="en-IE" w:eastAsia="en-IE"/>
             </w:rPr>
           </w:pPr>
-          <w:hyperlink w:anchor="_Toc165221265" w:history="1">
+          <w:hyperlink w:anchor="_Toc165235010" w:history="1">
             <w:r>
               <w:rPr>
                 <w:rStyle w:val="Hyperlink"/>
@@ -567,7 +567,7 @@
               <w:rPr>
                 <w:webHidden/>
               </w:rPr>
-              <w:instrText xml:space="preserve"> PAGEREF _Toc165221265 \h </w:instrText>
+              <w:instrText xml:space="preserve"> PAGEREF _Toc165235010 \h </w:instrText>
             </w:r>
             <w:r>
               <w:rPr>
@@ -608,7 +608,7 @@
               <w:lang w:eastAsia="en-IE"/>
             </w:rPr>
           </w:pPr>
-          <w:hyperlink w:anchor="_Toc165221266" w:history="1">
+          <w:hyperlink w:anchor="_Toc165235011" w:history="1">
             <w:r>
               <w:rPr>
                 <w:rStyle w:val="Hyperlink"/>
@@ -635,7 +635,7 @@
                 <w:noProof/>
                 <w:webHidden/>
               </w:rPr>
-              <w:instrText xml:space="preserve"> PAGEREF _Toc165221266 \h </w:instrText>
+              <w:instrText xml:space="preserve"> PAGEREF _Toc165235011 \h </w:instrText>
             </w:r>
             <w:r>
               <w:rPr>
@@ -678,7 +678,7 @@
               <w:lang w:val="en-IE" w:eastAsia="en-IE"/>
             </w:rPr>
           </w:pPr>
-          <w:hyperlink w:anchor="_Toc165221267" w:history="1">
+          <w:hyperlink w:anchor="_Toc165235012" w:history="1">
             <w:r>
               <w:rPr>
                 <w:rStyle w:val="Hyperlink"/>
@@ -701,7 +701,7 @@
               <w:rPr>
                 <w:webHidden/>
               </w:rPr>
-              <w:instrText xml:space="preserve"> PAGEREF _Toc165221267 \h </w:instrText>
+              <w:instrText xml:space="preserve"> PAGEREF _Toc165235012 \h </w:instrText>
             </w:r>
             <w:r>
               <w:rPr>
@@ -740,7 +740,7 @@
               <w:lang w:val="en-IE" w:eastAsia="en-IE"/>
             </w:rPr>
           </w:pPr>
-          <w:hyperlink w:anchor="_Toc165221268" w:history="1">
+          <w:hyperlink w:anchor="_Toc165235013" w:history="1">
             <w:r>
               <w:rPr>
                 <w:rStyle w:val="Hyperlink"/>
@@ -763,7 +763,7 @@
               <w:rPr>
                 <w:webHidden/>
               </w:rPr>
-              <w:instrText xml:space="preserve"> PAGEREF _Toc165221268 \h </w:instrText>
+              <w:instrText xml:space="preserve"> PAGEREF _Toc165235013 \h </w:instrText>
             </w:r>
             <w:r>
               <w:rPr>
@@ -802,12 +802,12 @@
               <w:lang w:val="en-IE" w:eastAsia="en-IE"/>
             </w:rPr>
           </w:pPr>
-          <w:hyperlink w:anchor="_Toc165221269" w:history="1">
+          <w:hyperlink w:anchor="_Toc165235014" w:history="1">
             <w:r>
               <w:rPr>
                 <w:rStyle w:val="Hyperlink"/>
               </w:rPr>
-              <w:t>Which sorting algorithm should we use?</w:t>
+              <w:t>Which sorting algorithm to use?</w:t>
             </w:r>
             <w:r>
               <w:rPr>
@@ -825,7 +825,7 @@
               <w:rPr>
                 <w:webHidden/>
               </w:rPr>
-              <w:instrText xml:space="preserve"> PAGEREF _Toc165221269 \h </w:instrText>
+              <w:instrText xml:space="preserve"> PAGEREF _Toc165235014 \h </w:instrText>
             </w:r>
             <w:r>
               <w:rPr>
@@ -863,7 +863,7 @@
               <w:lang w:val="en-IE" w:eastAsia="en-IE"/>
             </w:rPr>
           </w:pPr>
-          <w:hyperlink w:anchor="_Toc165221270" w:history="1">
+          <w:hyperlink w:anchor="_Toc165235015" w:history="1">
             <w:r>
               <w:rPr>
                 <w:rStyle w:val="Hyperlink"/>
@@ -886,7 +886,7 @@
               <w:rPr>
                 <w:webHidden/>
               </w:rPr>
-              <w:instrText xml:space="preserve"> PAGEREF _Toc165221270 \h </w:instrText>
+              <w:instrText xml:space="preserve"> PAGEREF _Toc165235015 \h </w:instrText>
             </w:r>
             <w:r>
               <w:rPr>
@@ -928,7 +928,7 @@
               <w:lang w:eastAsia="en-IE"/>
             </w:rPr>
           </w:pPr>
-          <w:hyperlink w:anchor="_Toc165221271" w:history="1">
+          <w:hyperlink w:anchor="_Toc165235016" w:history="1">
             <w:r>
               <w:rPr>
                 <w:rStyle w:val="Hyperlink"/>
@@ -955,7 +955,7 @@
                 <w:noProof/>
                 <w:webHidden/>
               </w:rPr>
-              <w:instrText xml:space="preserve"> PAGEREF _Toc165221271 \h </w:instrText>
+              <w:instrText xml:space="preserve"> PAGEREF _Toc165235016 \h </w:instrText>
             </w:r>
             <w:r>
               <w:rPr>
@@ -1001,7 +1001,7 @@
               <w:lang w:eastAsia="en-IE"/>
             </w:rPr>
           </w:pPr>
-          <w:hyperlink w:anchor="_Toc165221272" w:history="1">
+          <w:hyperlink w:anchor="_Toc165235017" w:history="1">
             <w:r>
               <w:rPr>
                 <w:rStyle w:val="Hyperlink"/>
@@ -1028,7 +1028,7 @@
                 <w:noProof/>
                 <w:webHidden/>
               </w:rPr>
-              <w:instrText xml:space="preserve"> PAGEREF _Toc165221272 \h </w:instrText>
+              <w:instrText xml:space="preserve"> PAGEREF _Toc165235017 \h </w:instrText>
             </w:r>
             <w:r>
               <w:rPr>
@@ -1074,7 +1074,7 @@
               <w:lang w:eastAsia="en-IE"/>
             </w:rPr>
           </w:pPr>
-          <w:hyperlink w:anchor="_Toc165221273" w:history="1">
+          <w:hyperlink w:anchor="_Toc165235018" w:history="1">
             <w:r>
               <w:rPr>
                 <w:rStyle w:val="Hyperlink"/>
@@ -1101,7 +1101,7 @@
                 <w:noProof/>
                 <w:webHidden/>
               </w:rPr>
-              <w:instrText xml:space="preserve"> PAGEREF _Toc165221273 \h </w:instrText>
+              <w:instrText xml:space="preserve"> PAGEREF _Toc165235018 \h </w:instrText>
             </w:r>
             <w:r>
               <w:rPr>
@@ -1147,7 +1147,7 @@
               <w:lang w:eastAsia="en-IE"/>
             </w:rPr>
           </w:pPr>
-          <w:hyperlink w:anchor="_Toc165221274" w:history="1">
+          <w:hyperlink w:anchor="_Toc165235019" w:history="1">
             <w:r>
               <w:rPr>
                 <w:rStyle w:val="Hyperlink"/>
@@ -1174,7 +1174,7 @@
                 <w:noProof/>
                 <w:webHidden/>
               </w:rPr>
-              <w:instrText xml:space="preserve"> PAGEREF _Toc165221274 \h </w:instrText>
+              <w:instrText xml:space="preserve"> PAGEREF _Toc165235019 \h </w:instrText>
             </w:r>
             <w:r>
               <w:rPr>
@@ -1220,7 +1220,7 @@
               <w:lang w:eastAsia="en-IE"/>
             </w:rPr>
           </w:pPr>
-          <w:hyperlink w:anchor="_Toc165221275" w:history="1">
+          <w:hyperlink w:anchor="_Toc165235020" w:history="1">
             <w:r>
               <w:rPr>
                 <w:rStyle w:val="Hyperlink"/>
@@ -1247,7 +1247,7 @@
                 <w:noProof/>
                 <w:webHidden/>
               </w:rPr>
-              <w:instrText xml:space="preserve"> PAGEREF _Toc165221275 \h </w:instrText>
+              <w:instrText xml:space="preserve"> PAGEREF _Toc165235020 \h </w:instrText>
             </w:r>
             <w:r>
               <w:rPr>
@@ -1289,7 +1289,7 @@
               <w:lang w:val="en-IE" w:eastAsia="en-IE"/>
             </w:rPr>
           </w:pPr>
-          <w:hyperlink w:anchor="_Toc165221276" w:history="1">
+          <w:hyperlink w:anchor="_Toc165235021" w:history="1">
             <w:r>
               <w:rPr>
                 <w:rStyle w:val="Hyperlink"/>
@@ -1312,7 +1312,7 @@
               <w:rPr>
                 <w:webHidden/>
               </w:rPr>
-              <w:instrText xml:space="preserve"> PAGEREF _Toc165221276 \h </w:instrText>
+              <w:instrText xml:space="preserve"> PAGEREF _Toc165235021 \h </w:instrText>
             </w:r>
             <w:r>
               <w:rPr>
@@ -1353,14 +1353,14 @@
               <w:lang w:eastAsia="en-IE"/>
             </w:rPr>
           </w:pPr>
-          <w:hyperlink w:anchor="_Toc165221277" w:history="1">
+          <w:hyperlink w:anchor="_Toc165235022" w:history="1">
             <w:r>
               <w:rPr>
                 <w:rStyle w:val="Hyperlink"/>
                 <w:noProof/>
                 <w:lang w:val="en-US"/>
               </w:rPr>
-              <w:t>Benchmark Results</w:t>
+              <w:t>Benchmark Table</w:t>
             </w:r>
             <w:r>
               <w:rPr>
@@ -1381,7 +1381,7 @@
                 <w:noProof/>
                 <w:webHidden/>
               </w:rPr>
-              <w:instrText xml:space="preserve"> PAGEREF _Toc165221277 \h </w:instrText>
+              <w:instrText xml:space="preserve"> PAGEREF _Toc165235022 \h </w:instrText>
             </w:r>
             <w:r>
               <w:rPr>
@@ -1426,7 +1426,7 @@
               <w:lang w:eastAsia="en-IE"/>
             </w:rPr>
           </w:pPr>
-          <w:hyperlink w:anchor="_Toc165221278" w:history="1">
+          <w:hyperlink w:anchor="_Toc165235023" w:history="1">
             <w:r>
               <w:rPr>
                 <w:rStyle w:val="Hyperlink"/>
@@ -1454,7 +1454,7 @@
                 <w:noProof/>
                 <w:webHidden/>
               </w:rPr>
-              <w:instrText xml:space="preserve"> PAGEREF _Toc165221278 \h </w:instrText>
+              <w:instrText xml:space="preserve"> PAGEREF _Toc165235023 \h </w:instrText>
             </w:r>
             <w:r>
               <w:rPr>
@@ -1496,7 +1496,7 @@
               <w:lang w:val="en-IE" w:eastAsia="en-IE"/>
             </w:rPr>
           </w:pPr>
-          <w:hyperlink w:anchor="_Toc165221279" w:history="1">
+          <w:hyperlink w:anchor="_Toc165235024" w:history="1">
             <w:r>
               <w:rPr>
                 <w:rStyle w:val="Hyperlink"/>
@@ -1519,7 +1519,7 @@
               <w:rPr>
                 <w:webHidden/>
               </w:rPr>
-              <w:instrText xml:space="preserve"> PAGEREF _Toc165221279 \h </w:instrText>
+              <w:instrText xml:space="preserve"> PAGEREF _Toc165235024 \h </w:instrText>
             </w:r>
             <w:r>
               <w:rPr>
@@ -1577,7 +1577,7 @@
           <w:lang w:val="en-US"/>
         </w:rPr>
       </w:pPr>
-      <w:bookmarkStart w:id="0" w:name="_Toc165221264"/>
+      <w:bookmarkStart w:id="0" w:name="_Toc165235009"/>
       <w:r>
         <w:rPr>
           <w:lang w:val="en-US"/>
@@ -1865,7 +1865,7 @@
       <w:pPr>
         <w:pStyle w:val="Heading3"/>
       </w:pPr>
-      <w:bookmarkStart w:id="1" w:name="_Toc165221265"/>
+      <w:bookmarkStart w:id="1" w:name="_Toc165235010"/>
       <w:r>
         <w:t>Time and Space Complexity</w:t>
       </w:r>
@@ -2906,7 +2906,7 @@
           <w:szCs w:val="24"/>
         </w:rPr>
       </w:pPr>
-      <w:bookmarkStart w:id="2" w:name="_Toc165221266"/>
+      <w:bookmarkStart w:id="2" w:name="_Toc165235011"/>
       <w:r>
         <w:rPr>
           <w:sz w:val="24"/>
@@ -3029,7 +3029,7 @@
       <w:pPr>
         <w:pStyle w:val="Heading3"/>
       </w:pPr>
-      <w:bookmarkStart w:id="3" w:name="_Toc165221267"/>
+      <w:bookmarkStart w:id="3" w:name="_Toc165235012"/>
       <w:r>
         <w:t xml:space="preserve">In-place </w:t>
       </w:r>
@@ -3588,7 +3588,7 @@
       <w:pPr>
         <w:pStyle w:val="Heading3"/>
       </w:pPr>
-      <w:bookmarkStart w:id="4" w:name="_Toc165221268"/>
+      <w:bookmarkStart w:id="4" w:name="_Toc165235013"/>
       <w:r>
         <w:lastRenderedPageBreak/>
         <w:t xml:space="preserve">Comparison and </w:t>
@@ -4232,9 +4232,15 @@
       <w:pPr>
         <w:pStyle w:val="Heading3"/>
       </w:pPr>
-      <w:bookmarkStart w:id="5" w:name="_Toc165221269"/>
-      <w:r>
-        <w:t xml:space="preserve">Which sorting algorithm should we </w:t>
+      <w:bookmarkStart w:id="5" w:name="_Toc165235014"/>
+      <w:r>
+        <w:t xml:space="preserve">Which sorting algorithm </w:t>
+      </w:r>
+      <w:r>
+        <w:t>to</w:t>
+      </w:r>
+      <w:r>
+        <w:t xml:space="preserve"> </w:t>
       </w:r>
       <w:r>
         <w:t>use</w:t>
@@ -4256,21 +4262,14 @@
           <w:sz w:val="24"/>
           <w:szCs w:val="24"/>
         </w:rPr>
-        <w:t>When it comes to</w:t>
-      </w:r>
-      <w:r>
-        <w:rPr>
-          <w:sz w:val="24"/>
-          <w:szCs w:val="24"/>
-        </w:rPr>
-        <w:t xml:space="preserve"> the</w:t>
-      </w:r>
-      <w:r>
-        <w:rPr>
-          <w:sz w:val="24"/>
-          <w:szCs w:val="24"/>
-        </w:rPr>
-        <w:t xml:space="preserve"> best sorting algorithm, there is no single</w:t>
+        <w:t>There</w:t>
+      </w:r>
+      <w:r>
+        <w:rPr>
+          <w:sz w:val="24"/>
+          <w:szCs w:val="24"/>
+        </w:rPr>
+        <w:t xml:space="preserve"> is no single</w:t>
       </w:r>
       <w:r>
         <w:rPr>
@@ -4362,7 +4361,21 @@
           <w:sz w:val="24"/>
           <w:szCs w:val="24"/>
         </w:rPr>
-        <w:t>Is the</w:t>
+        <w:t>I</w:t>
+      </w:r>
+      <w:r>
+        <w:rPr>
+          <w:sz w:val="24"/>
+          <w:szCs w:val="24"/>
+        </w:rPr>
+        <w:t>f</w:t>
+      </w:r>
+      <w:r>
+        <w:rPr>
+          <w:sz w:val="24"/>
+          <w:szCs w:val="24"/>
+        </w:rPr>
+        <w:t xml:space="preserve"> the</w:t>
       </w:r>
       <w:r>
         <w:rPr>
@@ -4397,6 +4410,13 @@
           <w:sz w:val="24"/>
           <w:szCs w:val="24"/>
         </w:rPr>
+        <w:t xml:space="preserve"> is</w:t>
+      </w:r>
+      <w:r>
+        <w:rPr>
+          <w:sz w:val="24"/>
+          <w:szCs w:val="24"/>
+        </w:rPr>
         <w:t xml:space="preserve"> simplicity of implementation</w:t>
       </w:r>
       <w:r>
@@ -4404,14 +4424,14 @@
           <w:sz w:val="24"/>
           <w:szCs w:val="24"/>
         </w:rPr>
-        <w:t xml:space="preserve">. Go </w:t>
-      </w:r>
-      <w:r>
-        <w:rPr>
-          <w:sz w:val="24"/>
-          <w:szCs w:val="24"/>
-        </w:rPr>
-        <w:t>with the likes of</w:t>
+        <w:t>, then</w:t>
+      </w:r>
+      <w:r>
+        <w:rPr>
+          <w:sz w:val="24"/>
+          <w:szCs w:val="24"/>
+        </w:rPr>
+        <w:t xml:space="preserve"> the likes of</w:t>
       </w:r>
       <w:r>
         <w:rPr>
@@ -4474,7 +4494,35 @@
           <w:sz w:val="24"/>
           <w:szCs w:val="24"/>
         </w:rPr>
-        <w:t>ort.</w:t>
+        <w:t>ort</w:t>
+      </w:r>
+      <w:r>
+        <w:rPr>
+          <w:sz w:val="24"/>
+          <w:szCs w:val="24"/>
+        </w:rPr>
+        <w:t xml:space="preserve"> </w:t>
+      </w:r>
+      <w:r>
+        <w:rPr>
+          <w:sz w:val="24"/>
+          <w:szCs w:val="24"/>
+        </w:rPr>
+        <w:t xml:space="preserve">could </w:t>
+      </w:r>
+      <w:r>
+        <w:rPr>
+          <w:sz w:val="24"/>
+          <w:szCs w:val="24"/>
+        </w:rPr>
+        <w:t>be sufficient</w:t>
+      </w:r>
+      <w:r>
+        <w:rPr>
+          <w:sz w:val="24"/>
+          <w:szCs w:val="24"/>
+        </w:rPr>
+        <w:t>.</w:t>
       </w:r>
     </w:p>
     <w:p>
@@ -4489,28 +4537,28 @@
           <w:sz w:val="24"/>
           <w:szCs w:val="24"/>
         </w:rPr>
-        <w:t xml:space="preserve">Do </w:t>
-      </w:r>
-      <w:r>
-        <w:rPr>
-          <w:sz w:val="24"/>
-          <w:szCs w:val="24"/>
-        </w:rPr>
-        <w:t>we</w:t>
-      </w:r>
-      <w:r>
-        <w:rPr>
-          <w:sz w:val="24"/>
-          <w:szCs w:val="24"/>
-        </w:rPr>
-        <w:t xml:space="preserve"> have a large dataset</w:t>
-      </w:r>
-      <w:r>
-        <w:rPr>
-          <w:sz w:val="24"/>
-          <w:szCs w:val="24"/>
-        </w:rPr>
-        <w:t xml:space="preserve"> and want it to be</w:t>
+        <w:t>There is</w:t>
+      </w:r>
+      <w:r>
+        <w:rPr>
+          <w:sz w:val="24"/>
+          <w:szCs w:val="24"/>
+        </w:rPr>
+        <w:t xml:space="preserve"> a large datase</w:t>
+      </w:r>
+      <w:r>
+        <w:rPr>
+          <w:sz w:val="24"/>
+          <w:szCs w:val="24"/>
+        </w:rPr>
+        <w:t>t that needs to</w:t>
+      </w:r>
+      <w:r>
+        <w:rPr>
+          <w:sz w:val="24"/>
+          <w:szCs w:val="24"/>
+        </w:rPr>
+        <w:t xml:space="preserve"> be</w:t>
       </w:r>
       <w:r>
         <w:rPr>
@@ -4524,7 +4572,21 @@
           <w:sz w:val="24"/>
           <w:szCs w:val="24"/>
         </w:rPr>
-        <w:t xml:space="preserve"> considerably fast,</w:t>
+        <w:t xml:space="preserve"> </w:t>
+      </w:r>
+      <w:r>
+        <w:rPr>
+          <w:sz w:val="24"/>
+          <w:szCs w:val="24"/>
+        </w:rPr>
+        <w:t>quickly</w:t>
+      </w:r>
+      <w:r>
+        <w:rPr>
+          <w:sz w:val="24"/>
+          <w:szCs w:val="24"/>
+        </w:rPr>
+        <w:t>,</w:t>
       </w:r>
       <w:r>
         <w:rPr>
@@ -4552,7 +4614,7 @@
           <w:sz w:val="24"/>
           <w:szCs w:val="24"/>
         </w:rPr>
-        <w:t>?</w:t>
+        <w:t>.</w:t>
       </w:r>
       <w:r>
         <w:rPr>
@@ -4594,7 +4656,35 @@
           <w:sz w:val="24"/>
           <w:szCs w:val="24"/>
         </w:rPr>
-        <w:t xml:space="preserve"> would be an excellent choice</w:t>
+        <w:t xml:space="preserve"> </w:t>
+      </w:r>
+      <w:r>
+        <w:rPr>
+          <w:sz w:val="24"/>
+          <w:szCs w:val="24"/>
+        </w:rPr>
+        <w:t>should prove as</w:t>
+      </w:r>
+      <w:r>
+        <w:rPr>
+          <w:sz w:val="24"/>
+          <w:szCs w:val="24"/>
+        </w:rPr>
+        <w:t xml:space="preserve"> </w:t>
+      </w:r>
+      <w:r>
+        <w:rPr>
+          <w:sz w:val="24"/>
+          <w:szCs w:val="24"/>
+        </w:rPr>
+        <w:t>a great</w:t>
+      </w:r>
+      <w:r>
+        <w:rPr>
+          <w:sz w:val="24"/>
+          <w:szCs w:val="24"/>
+        </w:rPr>
+        <w:t xml:space="preserve"> choice</w:t>
       </w:r>
       <w:r>
         <w:rPr>
@@ -4611,7 +4701,7 @@
           <w:lang w:val="en-US"/>
         </w:rPr>
       </w:pPr>
-      <w:bookmarkStart w:id="6" w:name="_Toc165221270"/>
+      <w:bookmarkStart w:id="6" w:name="_Toc165235015"/>
       <w:r>
         <w:rPr>
           <w:lang w:val="en-US"/>
@@ -4779,7 +4869,7 @@
       <w:pPr>
         <w:pStyle w:val="Heading2"/>
       </w:pPr>
-      <w:bookmarkStart w:id="7" w:name="_Toc165221271"/>
+      <w:bookmarkStart w:id="7" w:name="_Toc165235016"/>
       <w:r>
         <w:t>Bubble Sort</w:t>
       </w:r>
@@ -8780,7 +8870,7 @@
       <w:pPr>
         <w:pStyle w:val="Heading2"/>
       </w:pPr>
-      <w:bookmarkStart w:id="8" w:name="_Toc165221272"/>
+      <w:bookmarkStart w:id="8" w:name="_Toc165235017"/>
       <w:r>
         <w:t>Selection Sort</w:t>
       </w:r>
@@ -12353,7 +12443,7 @@
       <w:pPr>
         <w:pStyle w:val="Heading2"/>
       </w:pPr>
-      <w:bookmarkStart w:id="9" w:name="_Toc165221273"/>
+      <w:bookmarkStart w:id="9" w:name="_Toc165235018"/>
       <w:r>
         <w:t>Insertion Sort</w:t>
       </w:r>
@@ -14990,7 +15080,7 @@
       <w:pPr>
         <w:pStyle w:val="Heading2"/>
       </w:pPr>
-      <w:bookmarkStart w:id="10" w:name="_Toc165221274"/>
+      <w:bookmarkStart w:id="10" w:name="_Toc165235019"/>
       <w:r>
         <w:t>Merge Sort</w:t>
       </w:r>
@@ -15376,7 +15466,21 @@
           <w:sz w:val="24"/>
           <w:szCs w:val="24"/>
         </w:rPr>
-        <w:t xml:space="preserve"> it performs slower on small datasets than simpler algorithms like insertion sort. Another drawback is that merge sort does not </w:t>
+        <w:t xml:space="preserve"> it performs slower on </w:t>
+      </w:r>
+      <w:r>
+        <w:rPr>
+          <w:sz w:val="24"/>
+          <w:szCs w:val="24"/>
+        </w:rPr>
+        <w:t xml:space="preserve">very </w:t>
+      </w:r>
+      <w:r>
+        <w:rPr>
+          <w:sz w:val="24"/>
+          <w:szCs w:val="24"/>
+        </w:rPr>
+        <w:t xml:space="preserve">small datasets than simpler algorithms like insertion sort. Another drawback is that merge sort does not </w:t>
       </w:r>
       <w:r>
         <w:rPr>
@@ -18814,7 +18918,7 @@
       <w:pPr>
         <w:pStyle w:val="Heading2"/>
       </w:pPr>
-      <w:bookmarkStart w:id="11" w:name="_Toc165221275"/>
+      <w:bookmarkStart w:id="11" w:name="_Toc165235020"/>
       <w:r>
         <w:t>Counting Sort</w:t>
       </w:r>
@@ -24695,7 +24799,7 @@
           <w:lang w:val="en-US"/>
         </w:rPr>
       </w:pPr>
-      <w:bookmarkStart w:id="12" w:name="_Toc165221276"/>
+      <w:bookmarkStart w:id="12" w:name="_Toc165235021"/>
       <w:r>
         <w:rPr>
           <w:lang w:val="en-US"/>
@@ -25376,15 +25480,15 @@
           <w:szCs w:val="24"/>
           <w:lang w:val="en-US"/>
         </w:rPr>
-        <w:t>before and after each benchmar</w:t>
-      </w:r>
-      <w:r>
-        <w:rPr>
-          <w:sz w:val="24"/>
-          <w:szCs w:val="24"/>
-          <w:lang w:val="en-US"/>
-        </w:rPr>
-        <w:t>k</w:t>
+        <w:t xml:space="preserve">before and after each </w:t>
+      </w:r>
+      <w:r>
+        <w:rPr>
+          <w:sz w:val="24"/>
+          <w:szCs w:val="24"/>
+          <w:lang w:val="en-US"/>
+        </w:rPr>
+        <w:t>sorting algorithm executes</w:t>
       </w:r>
       <w:r>
         <w:rPr>
@@ -25608,7 +25712,7 @@
           <w:lang w:val="en-US"/>
         </w:rPr>
       </w:pPr>
-      <w:bookmarkStart w:id="14" w:name="_Toc165221277"/>
+      <w:bookmarkStart w:id="14" w:name="_Toc165235022"/>
       <w:r>
         <w:rPr>
           <w:sz w:val="24"/>
@@ -25624,15 +25728,7 @@
           <w:szCs w:val="24"/>
           <w:lang w:val="en-US"/>
         </w:rPr>
-        <w:t>R</w:t>
-      </w:r>
-      <w:r>
-        <w:rPr>
-          <w:sz w:val="24"/>
-          <w:szCs w:val="24"/>
-          <w:lang w:val="en-US"/>
-        </w:rPr>
-        <w:t>esults</w:t>
+        <w:t>Table</w:t>
       </w:r>
       <w:bookmarkEnd w:id="14"/>
       <w:r>
@@ -28850,7 +28946,7 @@
           <w:lang w:val="en-US"/>
         </w:rPr>
       </w:pPr>
-      <w:bookmarkStart w:id="15" w:name="_Toc165221278"/>
+      <w:bookmarkStart w:id="15" w:name="_Toc165235023"/>
       <w:r>
         <w:rPr>
           <w:sz w:val="24"/>
@@ -29009,23 +29105,23 @@
           <w:szCs w:val="24"/>
           <w:lang w:val="en-US"/>
         </w:rPr>
-        <w:t xml:space="preserve"> can clearly</w:t>
-      </w:r>
-      <w:r>
-        <w:rPr>
-          <w:sz w:val="24"/>
-          <w:szCs w:val="24"/>
-          <w:lang w:val="en-US"/>
-        </w:rPr>
-        <w:t xml:space="preserve"> be</w:t>
-      </w:r>
-      <w:r>
-        <w:rPr>
-          <w:sz w:val="24"/>
-          <w:szCs w:val="24"/>
-          <w:lang w:val="en-US"/>
-        </w:rPr>
-        <w:t xml:space="preserve"> see</w:t>
+        <w:t xml:space="preserve"> can </w:t>
+      </w:r>
+      <w:r>
+        <w:rPr>
+          <w:sz w:val="24"/>
+          <w:szCs w:val="24"/>
+          <w:lang w:val="en-US"/>
+        </w:rPr>
+        <w:t xml:space="preserve">be </w:t>
+      </w:r>
+      <w:r>
+        <w:rPr>
+          <w:sz w:val="24"/>
+          <w:szCs w:val="24"/>
+          <w:lang w:val="en-US"/>
+        </w:rPr>
+        <w:t>clearly see</w:t>
       </w:r>
       <w:r>
         <w:rPr>
@@ -29283,7 +29379,23 @@
           <w:szCs w:val="24"/>
           <w:lang w:val="en-US"/>
         </w:rPr>
-        <w:t xml:space="preserve"> slightly better as </w:t>
+        <w:t xml:space="preserve"> </w:t>
+      </w:r>
+      <w:r>
+        <w:rPr>
+          <w:sz w:val="24"/>
+          <w:szCs w:val="24"/>
+          <w:lang w:val="en-US"/>
+        </w:rPr>
+        <w:t>somewhat</w:t>
+      </w:r>
+      <w:r>
+        <w:rPr>
+          <w:sz w:val="24"/>
+          <w:szCs w:val="24"/>
+          <w:lang w:val="en-US"/>
+        </w:rPr>
+        <w:t xml:space="preserve"> better as </w:t>
       </w:r>
       <w:r>
         <w:rPr>
@@ -29467,7 +29579,23 @@
           <w:szCs w:val="24"/>
           <w:lang w:val="en-US"/>
         </w:rPr>
-        <w:t>this deviation to manifest in</w:t>
+        <w:t>this</w:t>
+      </w:r>
+      <w:r>
+        <w:rPr>
+          <w:sz w:val="24"/>
+          <w:szCs w:val="24"/>
+          <w:lang w:val="en-US"/>
+        </w:rPr>
+        <w:t xml:space="preserve"> slight</w:t>
+      </w:r>
+      <w:r>
+        <w:rPr>
+          <w:sz w:val="24"/>
+          <w:szCs w:val="24"/>
+          <w:lang w:val="en-US"/>
+        </w:rPr>
+        <w:t xml:space="preserve"> deviation to manifest in</w:t>
       </w:r>
       <w:r>
         <w:rPr>
@@ -29483,7 +29611,23 @@
           <w:szCs w:val="24"/>
           <w:lang w:val="en-US"/>
         </w:rPr>
-        <w:t xml:space="preserve"> benchmark results.</w:t>
+        <w:t xml:space="preserve"> benchmark</w:t>
+      </w:r>
+      <w:r>
+        <w:rPr>
+          <w:sz w:val="24"/>
+          <w:szCs w:val="24"/>
+          <w:lang w:val="en-US"/>
+        </w:rPr>
+        <w:t>ing</w:t>
+      </w:r>
+      <w:r>
+        <w:rPr>
+          <w:sz w:val="24"/>
+          <w:szCs w:val="24"/>
+          <w:lang w:val="en-US"/>
+        </w:rPr>
+        <w:t xml:space="preserve"> results.</w:t>
       </w:r>
     </w:p>
     <w:p>
@@ -29978,7 +30122,7 @@
           <w:lang w:val="en-US"/>
         </w:rPr>
       </w:pPr>
-      <w:bookmarkStart w:id="16" w:name="_Toc165221279"/>
+      <w:bookmarkStart w:id="16" w:name="_Toc165235024"/>
       <w:r>
         <w:rPr>
           <w:lang w:val="en-US"/>

</xml_diff>